<commit_message>
Final_project_report modified Point 7
</commit_message>
<xml_diff>
--- a/Project_Documents/Final_Project_Report/Project Report  WSN - Save The Plant.docx
+++ b/Project_Documents/Final_Project_Report/Project Report  WSN - Save The Plant.docx
@@ -405,7 +405,7 @@
           <w:lang w:val="en-US" w:eastAsia="en-US"/>
         </w:rPr>
         <w:pict>
-          <v:shape id="_x0000_s1089" type="#_x0000_t202" style="position:absolute;margin-left:16.05pt;margin-top:7.1pt;width:462pt;height:344.25pt;z-index:251684864" filled="f" stroked="f">
+          <v:shape id="_x0000_s1089" type="#_x0000_t202" style="position:absolute;margin-left:19.05pt;margin-top:7.1pt;width:462pt;height:344.25pt;z-index:251684864" filled="f" stroked="f">
             <v:textbox>
               <w:txbxContent>
                 <w:p>
@@ -2323,9 +2323,15 @@
     <w:p>
       <w:pPr>
         <w:jc w:val="both"/>
-      </w:pPr>
-      <w:r>
-        <w:t>To support modularity each sensor type has it's own .c-file. It leaves a possibility to add additional sensor types in the future. A settings file is used to define constant values such as node ID's, value thresholds, measuring periods etc. Every 5 seconds measurements are taken, depending on the node-ID a different measurement procedure is invoked. To reduce energy consumption calculations are done on the sensor nodes rather then sending measured values to the sink node every time measurements are taken. Commands to manipulate the actuators are only send to the sink node if a certain value is above or below its threshold. To prevent packet losses reliable single-hop unicast (runicast) primitive is used. The runicast primitive uses acknowledgments and retransmissions to ensure that packets are successfully received. The maximum number of retransmissions used in the project was 10.</w:t>
+        <w:rPr>
+          <w:lang w:val="en-US"/>
+        </w:rPr>
+      </w:pPr>
+      <w:r>
+        <w:rPr>
+          <w:lang w:val="en-US"/>
+        </w:rPr>
+        <w:t>To support modularity each sensor type has its own .c-file. It leaves a possibility to add additional sensor types in the future. A settings file is used to define constant values such as node ID's, value thresholds, measuring periods etc. After 120 seconds of initialization the nodes begin to operate. Every 5 seconds measurements are taken; depending on the node-ID a different measurement procedure is invoked. To reduce energy consumption calculations are done on the sensor nodes, rather than sending measured values to the sink node every time measurements are taken. Commands to manipulate the actuators are only send to the sink node if a certain value is above or below its threshold. To prevent packet losses reliable single-hop unicast (runicast) primitive is used. The runicast primitive uses acknowledgments and retransmissions to ensure that packets are successfully received. The maximum number of retransmissions used in the project was 10.  Runicast doesn’t provide carrier sensing, hence different but short delays before sending were implemented for each sensor type in order to prevent occasional message loses due to simultaneous transmissions on the carrier.</w:t>
       </w:r>
     </w:p>
     <w:p/>
@@ -2345,7 +2351,7 @@
           <w:lang w:val="en-US" w:eastAsia="en-US"/>
         </w:rPr>
         <w:pict>
-          <v:shape id="_x0000_s1075" type="#_x0000_t202" style="position:absolute;margin-left:1.05pt;margin-top:1.95pt;width:252.75pt;height:428.25pt;z-index:251672576" filled="f" stroked="f" strokecolor="black [3213]">
+          <v:shape id="_x0000_s1075" type="#_x0000_t202" style="position:absolute;margin-left:1.05pt;margin-top:1.95pt;width:252.75pt;height:375.95pt;z-index:251672576" filled="f" stroked="f" strokecolor="black [3213]">
             <v:textbox style="mso-next-textbox:#_x0000_s1075">
               <w:txbxContent>
                 <w:p>
@@ -2364,7 +2370,7 @@
           <w:lang w:val="en-US" w:eastAsia="en-US"/>
         </w:rPr>
         <w:pict>
-          <v:shape id="_x0000_s1073" type="#_x0000_t202" style="position:absolute;margin-left:259.8pt;margin-top:1.2pt;width:234.75pt;height:87pt;z-index:251671552">
+          <v:shape id="_x0000_s1073" type="#_x0000_t202" style="position:absolute;margin-left:259.8pt;margin-top:1.2pt;width:234.75pt;height:78.95pt;z-index:251671552">
             <v:textbox style="mso-next-textbox:#_x0000_s1073">
               <w:txbxContent>
                 <w:p>
@@ -2375,7 +2381,7 @@
                     </w:rPr>
                     <w:drawing>
                       <wp:inline distT="0" distB="0" distL="0" distR="0">
-                        <wp:extent cx="2788920" cy="982043"/>
+                        <wp:extent cx="2786171" cy="885825"/>
                         <wp:effectExtent l="19050" t="0" r="0" b="0"/>
                         <wp:docPr id="6" name="Picture 6" descr="C:\Users\pratyush\Desktop\temperature.PNG"/>
                         <wp:cNvGraphicFramePr>
@@ -2400,7 +2406,7 @@
                               <pic:spPr bwMode="auto">
                                 <a:xfrm>
                                   <a:off x="0" y="0"/>
-                                  <a:ext cx="2788920" cy="982043"/>
+                                  <a:ext cx="2788920" cy="886699"/>
                                 </a:xfrm>
                                 <a:prstGeom prst="rect">
                                   <a:avLst/>
@@ -2430,7 +2436,6 @@
     <w:p/>
     <w:p/>
     <w:p/>
-    <w:p/>
     <w:p>
       <w:r>
         <w:rPr>
@@ -2438,7 +2443,7 @@
           <w:lang w:val="en-US" w:eastAsia="en-US"/>
         </w:rPr>
         <w:pict>
-          <v:shape id="_x0000_s1077" type="#_x0000_t202" style="position:absolute;margin-left:259.8pt;margin-top:8.85pt;width:235.5pt;height:19.5pt;z-index:251674624" filled="f" stroked="f">
+          <v:shape id="_x0000_s1077" type="#_x0000_t202" style="position:absolute;margin-left:259.8pt;margin-top:13.05pt;width:235.5pt;height:19.5pt;z-index:251674624" filled="f" stroked="f">
             <v:textbox>
               <w:txbxContent>
                 <w:p>
@@ -2491,16 +2496,13 @@
     </w:p>
     <w:p/>
     <w:p>
-      <w:pPr>
-        <w:jc w:val="both"/>
-      </w:pPr>
       <w:r>
         <w:rPr>
           <w:noProof/>
           <w:lang w:val="en-US" w:eastAsia="en-US"/>
         </w:rPr>
         <w:pict>
-          <v:shape id="_x0000_s1076" type="#_x0000_t202" style="position:absolute;left:0;text-align:left;margin-left:259.8pt;margin-top:2.95pt;width:234.75pt;height:87pt;z-index:251673600">
+          <v:shape id="_x0000_s1076" type="#_x0000_t202" style="position:absolute;margin-left:259.8pt;margin-top:9.4pt;width:234.75pt;height:74.65pt;z-index:251673600">
             <v:textbox style="mso-next-textbox:#_x0000_s1076">
               <w:txbxContent>
                 <w:p>
@@ -2511,8 +2513,8 @@
                     </w:rPr>
                     <w:drawing>
                       <wp:inline distT="0" distB="0" distL="0" distR="0">
-                        <wp:extent cx="2788920" cy="980001"/>
-                        <wp:effectExtent l="19050" t="0" r="0" b="0"/>
+                        <wp:extent cx="2790825" cy="828675"/>
+                        <wp:effectExtent l="19050" t="0" r="9525" b="0"/>
                         <wp:docPr id="89" name="Picture 10" descr="C:\Users\pratyush\Desktop\humidity.PNG"/>
                         <wp:cNvGraphicFramePr>
                           <a:graphicFrameLocks xmlns:a="http://schemas.openxmlformats.org/drawingml/2006/main" noChangeAspect="1"/>
@@ -2536,7 +2538,7 @@
                               <pic:spPr bwMode="auto">
                                 <a:xfrm>
                                   <a:off x="0" y="0"/>
-                                  <a:ext cx="2788920" cy="980001"/>
+                                  <a:ext cx="2788920" cy="828109"/>
                                 </a:xfrm>
                                 <a:prstGeom prst="rect">
                                   <a:avLst/>
@@ -2562,7 +2564,11 @@
         </w:pict>
       </w:r>
     </w:p>
-    <w:p/>
+    <w:p>
+      <w:pPr>
+        <w:jc w:val="both"/>
+      </w:pPr>
+    </w:p>
     <w:p/>
     <w:p/>
     <w:p/>
@@ -2574,7 +2580,7 @@
           <w:lang w:val="en-US" w:eastAsia="en-US"/>
         </w:rPr>
         <w:pict>
-          <v:shape id="_x0000_s1079" type="#_x0000_t202" style="position:absolute;margin-left:261.3pt;margin-top:11.35pt;width:233.25pt;height:19.5pt;z-index:251676672" filled="f" stroked="f">
+          <v:shape id="_x0000_s1079" type="#_x0000_t202" style="position:absolute;margin-left:261.3pt;margin-top:5.8pt;width:233.25pt;height:19.5pt;z-index:251676672" filled="f" stroked="f">
             <v:textbox>
               <w:txbxContent>
                 <w:p>
@@ -2633,7 +2639,7 @@
           <w:lang w:val="en-US" w:eastAsia="en-US"/>
         </w:rPr>
         <w:pict>
-          <v:shape id="_x0000_s1078" type="#_x0000_t202" style="position:absolute;margin-left:260.55pt;margin-top:5.45pt;width:234.75pt;height:87pt;z-index:251675648">
+          <v:shape id="_x0000_s1078" type="#_x0000_t202" style="position:absolute;margin-left:260.55pt;margin-top:-.1pt;width:234.75pt;height:75.9pt;z-index:251675648">
             <v:textbox style="mso-next-textbox:#_x0000_s1078">
               <w:txbxContent>
                 <w:p>
@@ -2644,7 +2650,7 @@
                     </w:rPr>
                     <w:drawing>
                       <wp:inline distT="0" distB="0" distL="0" distR="0">
-                        <wp:extent cx="2788920" cy="970503"/>
+                        <wp:extent cx="2790825" cy="857250"/>
                         <wp:effectExtent l="19050" t="0" r="0" b="0"/>
                         <wp:docPr id="90" name="Picture 11" descr="C:\Users\pratyush\Desktop\Light.PNG"/>
                         <wp:cNvGraphicFramePr>
@@ -2669,7 +2675,7 @@
                               <pic:spPr bwMode="auto">
                                 <a:xfrm>
                                   <a:off x="0" y="0"/>
-                                  <a:ext cx="2788920" cy="970503"/>
+                                  <a:ext cx="2788920" cy="856665"/>
                                 </a:xfrm>
                                 <a:prstGeom prst="rect">
                                   <a:avLst/>
@@ -2699,8 +2705,6 @@
     <w:p/>
     <w:p/>
     <w:p/>
-    <w:p/>
-    <w:p/>
     <w:p>
       <w:r>
         <w:rPr>
@@ -2708,7 +2712,7 @@
           <w:lang w:val="en-US" w:eastAsia="en-US"/>
         </w:rPr>
         <w:pict>
-          <v:shape id="_x0000_s1081" type="#_x0000_t202" style="position:absolute;margin-left:260.55pt;margin-top:3.65pt;width:236.25pt;height:19.5pt;z-index:251678720" filled="f" stroked="f">
+          <v:shape id="_x0000_s1081" type="#_x0000_t202" style="position:absolute;margin-left:260.55pt;margin-top:11.7pt;width:236.25pt;height:19.5pt;z-index:251678720" filled="f" stroked="f">
             <v:textbox>
               <w:txbxContent>
                 <w:p>
@@ -2759,6 +2763,7 @@
         </w:pict>
       </w:r>
     </w:p>
+    <w:p/>
     <w:p>
       <w:r>
         <w:rPr>
@@ -2766,7 +2771,7 @@
           <w:lang w:val="en-US" w:eastAsia="en-US"/>
         </w:rPr>
         <w:pict>
-          <v:shape id="_x0000_s1080" type="#_x0000_t202" style="position:absolute;margin-left:262.05pt;margin-top:10.9pt;width:234.75pt;height:87pt;z-index:251677696">
+          <v:shape id="_x0000_s1080" type="#_x0000_t202" style="position:absolute;margin-left:262.05pt;margin-top:6.5pt;width:234.75pt;height:81.2pt;z-index:251677696">
             <v:textbox style="mso-next-textbox:#_x0000_s1080">
               <w:txbxContent>
                 <w:p>
@@ -2777,8 +2782,8 @@
                     </w:rPr>
                     <w:drawing>
                       <wp:inline distT="0" distB="0" distL="0" distR="0">
-                        <wp:extent cx="2788920" cy="977960"/>
-                        <wp:effectExtent l="19050" t="0" r="0" b="0"/>
+                        <wp:extent cx="2790825" cy="904875"/>
+                        <wp:effectExtent l="19050" t="0" r="9525" b="0"/>
                         <wp:docPr id="1246" name="Picture 15" descr="C:\Users\pratyush\Desktop\co2.PNG"/>
                         <wp:cNvGraphicFramePr>
                           <a:graphicFrameLocks xmlns:a="http://schemas.openxmlformats.org/drawingml/2006/main" noChangeAspect="1"/>
@@ -2802,7 +2807,7 @@
                               <pic:spPr bwMode="auto">
                                 <a:xfrm>
                                   <a:off x="0" y="0"/>
-                                  <a:ext cx="2788920" cy="977960"/>
+                                  <a:ext cx="2788920" cy="904257"/>
                                 </a:xfrm>
                                 <a:prstGeom prst="rect">
                                   <a:avLst/>
@@ -2833,7 +2838,6 @@
     <w:p/>
     <w:p/>
     <w:p/>
-    <w:p/>
     <w:p>
       <w:r>
         <w:rPr>
@@ -2841,8 +2845,8 @@
           <w:lang w:val="en-US" w:eastAsia="en-US"/>
         </w:rPr>
         <w:pict>
-          <v:shape id="_x0000_s1082" type="#_x0000_t202" style="position:absolute;margin-left:262.05pt;margin-top:5.6pt;width:235.5pt;height:19.5pt;z-index:251679744" filled="f" stroked="f">
-            <v:textbox style="mso-next-textbox:#_x0000_s1082">
+          <v:shape id="_x0000_s1091" type="#_x0000_t202" style="position:absolute;margin-left:262.05pt;margin-top:5.6pt;width:235.5pt;height:19.5pt;z-index:251685888" filled="f" stroked="f">
+            <v:textbox style="mso-next-textbox:#_x0000_s1091">
               <w:txbxContent>
                 <w:p>
                   <w:pPr>
@@ -2892,13 +2896,13 @@
         </w:pict>
       </w:r>
     </w:p>
+    <w:p/>
     <w:p>
       <w:r>
         <w:rPr>
           <w:noProof/>
           <w:lang w:val="en-US" w:eastAsia="en-US"/>
         </w:rPr>
-        <w:lastRenderedPageBreak/>
         <w:pict>
           <v:shape id="_x0000_s1083" type="#_x0000_t202" style="position:absolute;margin-left:262.05pt;margin-top:-6.4pt;width:234.75pt;height:87pt;z-index:251680768">
             <v:textbox style="mso-next-textbox:#_x0000_s1083">
@@ -3728,7 +3732,7 @@
       <w:rPr>
         <w:noProof/>
       </w:rPr>
-      <w:t>1</w:t>
+      <w:t>4</w:t>
     </w:r>
     <w:r>
       <w:rPr>

</xml_diff>

<commit_message>
Test cases done and project report modified
</commit_message>
<xml_diff>
--- a/Project_Documents/Final_Project_Report/Project Report  WSN - Save The Plant.docx
+++ b/Project_Documents/Final_Project_Report/Project Report  WSN - Save The Plant.docx
@@ -227,7 +227,16 @@
               <w:pStyle w:val="Deckblatt-Subheadline"/>
             </w:pPr>
             <w:r>
-              <w:t>Subheadline 2</w:t>
+              <w:t xml:space="preserve">Group number 1                                                                                    </w:t>
+            </w:r>
+            <w:r>
+              <w:t>Project Guide:</w:t>
+            </w:r>
+            <w:r>
+              <w:t xml:space="preserve"> </w:t>
+            </w:r>
+            <w:r>
+              <w:t>Eugen Berlin</w:t>
             </w:r>
           </w:p>
           <w:p>
@@ -235,7 +244,47 @@
               <w:pStyle w:val="Deckblatt-Subheadline"/>
             </w:pPr>
             <w:r>
-              <w:t>Subheadline 3</w:t>
+              <w:t xml:space="preserve">Group Members :                                                                                           </w:t>
+            </w:r>
+          </w:p>
+          <w:p>
+            <w:pPr>
+              <w:pStyle w:val="Deckblatt-Subheadline"/>
+            </w:pPr>
+            <w:r>
+              <w:t xml:space="preserve">Arjun Maryankandy Rajendran </w:t>
+            </w:r>
+          </w:p>
+          <w:p>
+            <w:pPr>
+              <w:pStyle w:val="Deckblatt-Subheadline"/>
+            </w:pPr>
+            <w:r>
+              <w:t xml:space="preserve">Konstantin März </w:t>
+            </w:r>
+          </w:p>
+          <w:p>
+            <w:pPr>
+              <w:pStyle w:val="Deckblatt-Subheadline"/>
+            </w:pPr>
+            <w:r>
+              <w:t xml:space="preserve">Mohammed Refat Chowdhury </w:t>
+            </w:r>
+          </w:p>
+          <w:p>
+            <w:pPr>
+              <w:pStyle w:val="Deckblatt-Subheadline"/>
+            </w:pPr>
+            <w:r>
+              <w:t xml:space="preserve">Pratyush Agnihotri </w:t>
+            </w:r>
+          </w:p>
+          <w:p>
+            <w:pPr>
+              <w:pStyle w:val="Deckblatt-Subheadline"/>
+            </w:pPr>
+            <w:r>
+              <w:t>Rick Nitsche</w:t>
             </w:r>
           </w:p>
         </w:tc>
@@ -367,7 +416,7 @@
             <v:stroke joinstyle="miter"/>
             <v:path gradientshapeok="t" o:connecttype="rect"/>
           </v:shapetype>
-          <v:shape id="_x0000_s1068" type="#_x0000_t202" style="position:absolute;margin-left:470.05pt;margin-top:11.2pt;width:20.15pt;height:20.15pt;z-index:251668480" fillcolor="#9bbb59 [3206]" strokecolor="#9bbb59 [3206]" strokeweight="10pt">
+          <v:shape id="_x0000_s1068" type="#_x0000_t202" style="position:absolute;margin-left:477.55pt;margin-top:11.2pt;width:10.8pt;height:10.8pt;z-index:251668480" fillcolor="#9bbb59 [3206]" strokecolor="#9bbb59 [3206]" strokeweight="10pt">
             <v:stroke linestyle="thinThin"/>
             <v:shadow color="#868686"/>
             <v:textbox style="mso-next-textbox:#_x0000_s1068">
@@ -384,7 +433,7 @@
           <w:lang w:val="en-US" w:eastAsia="en-US"/>
         </w:rPr>
         <w:pict>
-          <v:shape id="_x0000_s1067" type="#_x0000_t202" style="position:absolute;margin-left:1.4pt;margin-top:8.25pt;width:19.9pt;height:20.15pt;z-index:251667456" fillcolor="#9bbb59 [3206]" strokecolor="#9bbb59 [3206]" strokeweight="10pt">
+          <v:shape id="_x0000_s1067" type="#_x0000_t202" style="position:absolute;margin-left:1.4pt;margin-top:8.25pt;width:10.8pt;height:10.8pt;z-index:251667456" fillcolor="#9bbb59 [3206]" strokecolor="#9bbb59 [3206]" strokeweight="10pt">
             <v:stroke linestyle="thinThin"/>
             <v:shadow color="#868686"/>
             <v:textbox style="mso-next-textbox:#_x0000_s1067">
@@ -405,10 +454,13 @@
           <w:lang w:val="en-US" w:eastAsia="en-US"/>
         </w:rPr>
         <w:pict>
-          <v:shape id="_x0000_s1089" type="#_x0000_t202" style="position:absolute;margin-left:19.05pt;margin-top:7.1pt;width:462pt;height:344.25pt;z-index:251684864" filled="f" stroked="f">
+          <v:shape id="_x0000_s1089" type="#_x0000_t202" style="position:absolute;margin-left:34.55pt;margin-top:7.1pt;width:431.75pt;height:266.15pt;z-index:251684864" filled="f" stroked="f">
             <v:textbox>
               <w:txbxContent>
                 <w:p>
+                  <w:pPr>
+                    <w:jc w:val="center"/>
+                  </w:pPr>
                   <w:r>
                     <w:rPr>
                       <w:noProof/>
@@ -416,8 +468,8 @@
                     </w:rPr>
                     <w:drawing>
                       <wp:inline distT="0" distB="0" distL="0" distR="0">
-                        <wp:extent cx="5534025" cy="4238625"/>
-                        <wp:effectExtent l="19050" t="0" r="9525" b="0"/>
+                        <wp:extent cx="5248689" cy="3198629"/>
+                        <wp:effectExtent l="19050" t="0" r="9111" b="0"/>
                         <wp:docPr id="30" name="Picture 4" descr="C:\Users\pratyush\Desktop\wsn project\save-plants22.jpg"/>
                         <wp:cNvGraphicFramePr>
                           <a:graphicFrameLocks xmlns:a="http://schemas.openxmlformats.org/drawingml/2006/main" noChangeAspect="1"/>
@@ -441,7 +493,7 @@
                               <pic:spPr bwMode="auto">
                                 <a:xfrm>
                                   <a:off x="0" y="0"/>
-                                  <a:ext cx="5534025" cy="4238625"/>
+                                  <a:ext cx="5258286" cy="3204477"/>
                                 </a:xfrm>
                                 <a:prstGeom prst="rect">
                                   <a:avLst/>
@@ -488,12 +540,6 @@
     <w:p/>
     <w:p/>
     <w:p/>
-    <w:p/>
-    <w:p/>
-    <w:p/>
-    <w:p/>
-    <w:p/>
-    <w:p/>
     <w:p>
       <w:r>
         <w:rPr>
@@ -501,7 +547,7 @@
           <w:lang w:val="en-US" w:eastAsia="en-US"/>
         </w:rPr>
         <w:pict>
-          <v:shape id="_x0000_s1070" type="#_x0000_t202" style="position:absolute;margin-left:471.55pt;margin-top:2.85pt;width:20.15pt;height:20.15pt;z-index:251670528" fillcolor="#9bbb59 [3206]" strokecolor="#9bbb59 [3206]" strokeweight="10pt">
+          <v:shape id="_x0000_s1069" type="#_x0000_t202" style="position:absolute;margin-left:4.65pt;margin-top:8pt;width:10.8pt;height:10.8pt;z-index:251669504" fillcolor="#9bbb59 [3206]" strokecolor="#9bbb59 [3206]" strokeweight="10pt">
             <v:stroke linestyle="thinThin"/>
             <v:shadow color="#868686"/>
             <v:textbox>
@@ -518,7 +564,7 @@
           <w:lang w:val="en-US" w:eastAsia="en-US"/>
         </w:rPr>
         <w:pict>
-          <v:shape id="_x0000_s1069" type="#_x0000_t202" style="position:absolute;margin-left:0;margin-top:3.35pt;width:20.15pt;height:20.15pt;z-index:251669504" fillcolor="#9bbb59 [3206]" strokecolor="#9bbb59 [3206]" strokeweight="10pt">
+          <v:shape id="_x0000_s1070" type="#_x0000_t202" style="position:absolute;margin-left:471.55pt;margin-top:2.85pt;width:10.8pt;height:10.8pt;z-index:251670528" fillcolor="#9bbb59 [3206]" strokecolor="#9bbb59 [3206]" strokeweight="10pt">
             <v:stroke linestyle="thinThin"/>
             <v:shadow color="#868686"/>
             <v:textbox>
@@ -721,17 +767,18 @@
         <w:tblLook w:val="04A0"/>
       </w:tblPr>
       <w:tblGrid>
-        <w:gridCol w:w="2413"/>
-        <w:gridCol w:w="287"/>
-        <w:gridCol w:w="4410"/>
+        <w:gridCol w:w="2520"/>
+        <w:gridCol w:w="300"/>
+        <w:gridCol w:w="4605"/>
       </w:tblGrid>
       <w:tr>
         <w:trPr>
+          <w:trHeight w:val="311"/>
           <w:jc w:val="center"/>
         </w:trPr>
         <w:tc>
           <w:tcPr>
-            <w:tcW w:w="2413" w:type="dxa"/>
+            <w:tcW w:w="2520" w:type="dxa"/>
             <w:shd w:val="clear" w:color="auto" w:fill="auto"/>
           </w:tcPr>
           <w:p>
@@ -757,7 +804,7 @@
         </w:tc>
         <w:tc>
           <w:tcPr>
-            <w:tcW w:w="270" w:type="dxa"/>
+            <w:tcW w:w="300" w:type="dxa"/>
           </w:tcPr>
           <w:p>
             <w:pPr>
@@ -782,7 +829,7 @@
         </w:tc>
         <w:tc>
           <w:tcPr>
-            <w:tcW w:w="4410" w:type="dxa"/>
+            <w:tcW w:w="4605" w:type="dxa"/>
             <w:shd w:val="clear" w:color="auto" w:fill="auto"/>
           </w:tcPr>
           <w:p>
@@ -809,11 +856,12 @@
       </w:tr>
       <w:tr>
         <w:trPr>
+          <w:trHeight w:val="311"/>
           <w:jc w:val="center"/>
         </w:trPr>
         <w:tc>
           <w:tcPr>
-            <w:tcW w:w="2413" w:type="dxa"/>
+            <w:tcW w:w="2520" w:type="dxa"/>
             <w:shd w:val="clear" w:color="auto" w:fill="auto"/>
           </w:tcPr>
           <w:p>
@@ -839,7 +887,7 @@
         </w:tc>
         <w:tc>
           <w:tcPr>
-            <w:tcW w:w="270" w:type="dxa"/>
+            <w:tcW w:w="300" w:type="dxa"/>
           </w:tcPr>
           <w:p>
             <w:pPr>
@@ -864,7 +912,7 @@
         </w:tc>
         <w:tc>
           <w:tcPr>
-            <w:tcW w:w="4410" w:type="dxa"/>
+            <w:tcW w:w="4605" w:type="dxa"/>
             <w:shd w:val="clear" w:color="auto" w:fill="auto"/>
           </w:tcPr>
           <w:p>
@@ -891,11 +939,12 @@
       </w:tr>
       <w:tr>
         <w:trPr>
+          <w:trHeight w:val="300"/>
           <w:jc w:val="center"/>
         </w:trPr>
         <w:tc>
           <w:tcPr>
-            <w:tcW w:w="2413" w:type="dxa"/>
+            <w:tcW w:w="2520" w:type="dxa"/>
             <w:shd w:val="clear" w:color="auto" w:fill="auto"/>
           </w:tcPr>
           <w:p>
@@ -912,7 +961,7 @@
         </w:tc>
         <w:tc>
           <w:tcPr>
-            <w:tcW w:w="270" w:type="dxa"/>
+            <w:tcW w:w="300" w:type="dxa"/>
           </w:tcPr>
           <w:p>
             <w:pPr>
@@ -928,7 +977,7 @@
         </w:tc>
         <w:tc>
           <w:tcPr>
-            <w:tcW w:w="4410" w:type="dxa"/>
+            <w:tcW w:w="4605" w:type="dxa"/>
             <w:shd w:val="clear" w:color="auto" w:fill="auto"/>
           </w:tcPr>
           <w:p>
@@ -955,12 +1004,12 @@
       </w:tr>
       <w:tr>
         <w:trPr>
-          <w:trHeight w:val="192"/>
+          <w:trHeight w:val="212"/>
           <w:jc w:val="center"/>
         </w:trPr>
         <w:tc>
           <w:tcPr>
-            <w:tcW w:w="2413" w:type="dxa"/>
+            <w:tcW w:w="2520" w:type="dxa"/>
             <w:shd w:val="clear" w:color="auto" w:fill="auto"/>
           </w:tcPr>
           <w:p>
@@ -986,7 +1035,7 @@
         </w:tc>
         <w:tc>
           <w:tcPr>
-            <w:tcW w:w="270" w:type="dxa"/>
+            <w:tcW w:w="300" w:type="dxa"/>
           </w:tcPr>
           <w:p>
             <w:pPr>
@@ -1011,7 +1060,7 @@
         </w:tc>
         <w:tc>
           <w:tcPr>
-            <w:tcW w:w="4410" w:type="dxa"/>
+            <w:tcW w:w="4605" w:type="dxa"/>
             <w:shd w:val="clear" w:color="auto" w:fill="auto"/>
           </w:tcPr>
           <w:p>
@@ -1038,12 +1087,12 @@
       </w:tr>
       <w:tr>
         <w:trPr>
-          <w:trHeight w:val="192"/>
+          <w:trHeight w:val="212"/>
           <w:jc w:val="center"/>
         </w:trPr>
         <w:tc>
           <w:tcPr>
-            <w:tcW w:w="2413" w:type="dxa"/>
+            <w:tcW w:w="2520" w:type="dxa"/>
             <w:shd w:val="clear" w:color="auto" w:fill="auto"/>
           </w:tcPr>
           <w:p>
@@ -1069,7 +1118,7 @@
         </w:tc>
         <w:tc>
           <w:tcPr>
-            <w:tcW w:w="270" w:type="dxa"/>
+            <w:tcW w:w="300" w:type="dxa"/>
           </w:tcPr>
           <w:p>
             <w:pPr>
@@ -1094,7 +1143,7 @@
         </w:tc>
         <w:tc>
           <w:tcPr>
-            <w:tcW w:w="4410" w:type="dxa"/>
+            <w:tcW w:w="4605" w:type="dxa"/>
             <w:shd w:val="clear" w:color="auto" w:fill="auto"/>
           </w:tcPr>
           <w:p>
@@ -1130,11 +1179,12 @@
       </w:tr>
       <w:tr>
         <w:trPr>
+          <w:trHeight w:val="276"/>
           <w:jc w:val="center"/>
         </w:trPr>
         <w:tc>
           <w:tcPr>
-            <w:tcW w:w="2413" w:type="dxa"/>
+            <w:tcW w:w="2520" w:type="dxa"/>
             <w:shd w:val="clear" w:color="auto" w:fill="auto"/>
           </w:tcPr>
           <w:p>
@@ -1160,7 +1210,7 @@
         </w:tc>
         <w:tc>
           <w:tcPr>
-            <w:tcW w:w="270" w:type="dxa"/>
+            <w:tcW w:w="300" w:type="dxa"/>
           </w:tcPr>
           <w:p>
             <w:pPr>
@@ -1185,7 +1235,7 @@
         </w:tc>
         <w:tc>
           <w:tcPr>
-            <w:tcW w:w="4410" w:type="dxa"/>
+            <w:tcW w:w="4605" w:type="dxa"/>
             <w:shd w:val="clear" w:color="auto" w:fill="auto"/>
           </w:tcPr>
           <w:p>
@@ -2331,7 +2381,31 @@
         <w:rPr>
           <w:lang w:val="en-US"/>
         </w:rPr>
-        <w:t>To support modularity each sensor type has its own .c-file. It leaves a possibility to add additional sensor types in the future. A settings file is used to define constant values such as node ID's, value thresholds, measuring periods etc. After 120 seconds of initialization the nodes begin to operate. Every 5 seconds measurements are taken; depending on the node-ID a different measurement procedure is invoked. To reduce energy consumption calculations are done on the sensor nodes, rather than sending measured values to the sink node every time measurements are taken. Commands to manipulate the actuators are only send to the sink node if a certain value is above or below its threshold. To prevent packet losses reliable single-hop unicast (runicast) primitive is used. The runicast primitive uses acknowledgments and retransmissions to ensure that packets are successfully received. The maximum number of retransmissions used in the project was 10.  Runicast doesn’t provide carrier sensing, hence different but short delays before sending were implemented for each sensor type in order to prevent occasional message loses due to simultaneous transmissions on the carrier.</w:t>
+        <w:t>To support modularity each sensor type has its own .c-file. It leaves a possibility to add additional sensor types in the future. A settings file is used to define constant values such as node ID's, value thresholds, measuring periods etc. After 120 seconds of initialization the nodes begin to operate. Every 5 seconds measurements are taken; depending on the node-ID a different measurement procedure is invoked. To reduce energy consumption calculations are done on the sensor nodes, rather than sending measured values to the sink node every time measurements are taken. Commands to manipula</w:t>
+      </w:r>
+      <w:r>
+        <w:rPr>
+          <w:lang w:val="en-US"/>
+        </w:rPr>
+        <w:t>te the actuators are only send</w:t>
+      </w:r>
+      <w:r>
+        <w:rPr>
+          <w:lang w:val="en-US"/>
+        </w:rPr>
+        <w:t xml:space="preserve"> to the sink node if a certain value is above or below its threshold. To prevent packet losses reliable single-hop unicast (runicast) primitive is used. The runicast primitive uses acknowledgments and retransmissions to ensure that packets are successfully received. The maximum number of retransmissions used in the project was 10.  Runicast doesn’t provide carr</w:t>
+      </w:r>
+      <w:r>
+        <w:rPr>
+          <w:lang w:val="en-US"/>
+        </w:rPr>
+        <w:t>ier sensing, hence different and</w:t>
+      </w:r>
+      <w:r>
+        <w:rPr>
+          <w:lang w:val="en-US"/>
+        </w:rPr>
+        <w:t xml:space="preserve"> short delays before sending were implemented for each sensor type in order to prevent occasional message loses due to simultaneous transmissions on the carrier.</w:t>
       </w:r>
     </w:p>
     <w:p/>
@@ -3333,7 +3407,14 @@
           <w:bCs/>
           <w:lang w:val="en-US"/>
         </w:rPr>
-        <w:t>..\e_berlin-wsnlab1314-g1\Project_Documents\Plant_condition\</w:t>
+        <w:t>..</w:t>
+      </w:r>
+      <w:r>
+        <w:rPr>
+          <w:bCs/>
+          <w:lang w:val="en-US"/>
+        </w:rPr>
+        <w:t>\Project_Documents\Plant_condition\</w:t>
       </w:r>
     </w:p>
     <w:p>
@@ -3351,10 +3432,10 @@
         <w:t xml:space="preserve"> </w:t>
       </w:r>
       <w:r>
-        <w:t>- ..\</w:t>
-      </w:r>
-      <w:r>
-        <w:t xml:space="preserve"> e_berlin-wsnlab1314-g1\Project_Documents\Plant_condition</w:t>
+        <w:t>- ..</w:t>
+      </w:r>
+      <w:r>
+        <w:t>\Project_Documents\Plant_condition</w:t>
       </w:r>
       <w:r>
         <w:t>\</w:t>
@@ -3381,10 +3462,10 @@
         <w:t xml:space="preserve"> </w:t>
       </w:r>
       <w:r>
-        <w:t>..\</w:t>
-      </w:r>
-      <w:r>
-        <w:t>e_berlin-wsnlab1314-g1\Project_Documents\Plant_condition</w:t>
+        <w:t>..</w:t>
+      </w:r>
+      <w:r>
+        <w:t>\Project_Documents\Plant_condition</w:t>
       </w:r>
       <w:r>
         <w:t>\</w:t>
@@ -3414,10 +3495,10 @@
         <w:t>..</w:t>
       </w:r>
       <w:r>
-        <w:t xml:space="preserve"> \</w:t>
-      </w:r>
-      <w:r>
-        <w:t>e_berlin-wsnlab1314-g1\Project_Documents\Test bed Step</w:t>
+        <w:t xml:space="preserve"> </w:t>
+      </w:r>
+      <w:r>
+        <w:t>\Project_Documents\Test bed Step</w:t>
       </w:r>
       <w:r>
         <w:t>\</w:t>
@@ -3459,10 +3540,10 @@
         <w:t>DS1000 data sheet</w:t>
       </w:r>
       <w:r>
-        <w:t xml:space="preserve"> - ..\</w:t>
-      </w:r>
-      <w:r>
-        <w:t xml:space="preserve"> \e_berlin-wsnlab1314-g1\Project_Documents\Sensors_Datasheet</w:t>
+        <w:t xml:space="preserve"> - ..</w:t>
+      </w:r>
+      <w:r>
+        <w:t>\Project_Documents\Sensors_Datasheet</w:t>
       </w:r>
       <w:r>
         <w:t>\</w:t>
@@ -3483,10 +3564,10 @@
         <w:t xml:space="preserve"> </w:t>
       </w:r>
       <w:r>
-        <w:t>- ..\</w:t>
-      </w:r>
-      <w:r>
-        <w:t>e_berlin-wsnlab1314-g1\Project_Documents\Sensors_Datasheet</w:t>
+        <w:t>- ..</w:t>
+      </w:r>
+      <w:r>
+        <w:t>\Project_Documents\Sensors_Datasheet</w:t>
       </w:r>
       <w:r>
         <w:t>\</w:t>
@@ -3519,7 +3600,7 @@
         <w:t xml:space="preserve"> - ..\</w:t>
       </w:r>
       <w:r>
-        <w:t xml:space="preserve"> e_berlin-wsnlab1314-g1\Project_Documents\Actuators_condition</w:t>
+        <w:t>\Project_Documents\Actuators_condition</w:t>
       </w:r>
       <w:r>
         <w:t>\</w:t>
@@ -3537,10 +3618,10 @@
         <w:t>Test_C</w:t>
       </w:r>
       <w:r>
-        <w:t>ases - ..\</w:t>
-      </w:r>
-      <w:r>
-        <w:t xml:space="preserve"> e_berlin-wsnlab1314-g1\Project_Documents\Test_cases</w:t>
+        <w:t>ases - ..</w:t>
+      </w:r>
+      <w:r>
+        <w:t>\Project_Documents\Test_cases</w:t>
       </w:r>
       <w:r>
         <w:t>\</w:t>
@@ -3732,7 +3813,7 @@
       <w:rPr>
         <w:noProof/>
       </w:rPr>
-      <w:t>4</w:t>
+      <w:t>1</w:t>
     </w:r>
     <w:r>
       <w:rPr>

</xml_diff>

<commit_message>
Actuator_API is added and Projct report modified
</commit_message>
<xml_diff>
--- a/Project_Documents/Final_Project_Report/Project Report  WSN - Save The Plant.docx
+++ b/Project_Documents/Final_Project_Report/Project Report  WSN - Save The Plant.docx
@@ -227,16 +227,7 @@
               <w:pStyle w:val="Deckblatt-Subheadline"/>
             </w:pPr>
             <w:r>
-              <w:t xml:space="preserve">Group number 1                                                                                    </w:t>
-            </w:r>
-            <w:r>
-              <w:t>Project Guide:</w:t>
-            </w:r>
-            <w:r>
-              <w:t xml:space="preserve"> </w:t>
-            </w:r>
-            <w:r>
-              <w:t>Eugen Berlin</w:t>
+              <w:t>Group number 1                                                                                    Project Guide: Eugen Berlin</w:t>
             </w:r>
           </w:p>
           <w:p>
@@ -455,7 +446,7 @@
         </w:rPr>
         <w:pict>
           <v:shape id="_x0000_s1089" type="#_x0000_t202" style="position:absolute;margin-left:34.55pt;margin-top:7.1pt;width:431.75pt;height:266.15pt;z-index:251684864" filled="f" stroked="f">
-            <v:textbox>
+            <v:textbox style="mso-next-textbox:#_x0000_s1089">
               <w:txbxContent>
                 <w:p>
                   <w:pPr>
@@ -493,7 +484,7 @@
                               <pic:spPr bwMode="auto">
                                 <a:xfrm>
                                   <a:off x="0" y="0"/>
-                                  <a:ext cx="5258286" cy="3204477"/>
+                                  <a:ext cx="5248689" cy="3198629"/>
                                 </a:xfrm>
                                 <a:prstGeom prst="rect">
                                   <a:avLst/>
@@ -550,7 +541,7 @@
           <v:shape id="_x0000_s1069" type="#_x0000_t202" style="position:absolute;margin-left:4.65pt;margin-top:8pt;width:10.8pt;height:10.8pt;z-index:251669504" fillcolor="#9bbb59 [3206]" strokecolor="#9bbb59 [3206]" strokeweight="10pt">
             <v:stroke linestyle="thinThin"/>
             <v:shadow color="#868686"/>
-            <v:textbox>
+            <v:textbox style="mso-next-textbox:#_x0000_s1069">
               <w:txbxContent>
                 <w:p/>
               </w:txbxContent>
@@ -567,7 +558,7 @@
           <v:shape id="_x0000_s1070" type="#_x0000_t202" style="position:absolute;margin-left:471.55pt;margin-top:2.85pt;width:10.8pt;height:10.8pt;z-index:251670528" fillcolor="#9bbb59 [3206]" strokecolor="#9bbb59 [3206]" strokeweight="10pt">
             <v:stroke linestyle="thinThin"/>
             <v:shadow color="#868686"/>
-            <v:textbox>
+            <v:textbox style="mso-next-textbox:#_x0000_s1070">
               <w:txbxContent>
                 <w:p/>
               </w:txbxContent>
@@ -634,6 +625,161 @@
         <w:jc w:val="both"/>
       </w:pPr>
       <w:r>
+        <w:t>We live in world surrounded by living and non-living thing</w:t>
+      </w:r>
+      <w:r>
+        <w:t xml:space="preserve">s. However </w:t>
+      </w:r>
+      <w:r>
+        <w:t>there</w:t>
+      </w:r>
+      <w:r>
+        <w:t xml:space="preserve"> are things which depends on us for their need</w:t>
+      </w:r>
+      <w:r>
+        <w:t>s</w:t>
+      </w:r>
+      <w:r>
+        <w:t xml:space="preserve"> in same way we relay on them for our nee</w:t>
+      </w:r>
+      <w:r>
+        <w:t xml:space="preserve">ds. Plants are one of them. We depend on them not only for food but also for our most important living requirement „oxygen“. </w:t>
+      </w:r>
+      <w:r>
+        <w:rPr>
+          <w:rFonts w:ascii="Times New Roman" w:hAnsi="Times New Roman"/>
+          <w:sz w:val="24"/>
+          <w:szCs w:val="24"/>
+          <w:lang w:eastAsia="en-IN"/>
+        </w:rPr>
+        <w:t xml:space="preserve">A </w:t>
+      </w:r>
+      <w:r>
+        <w:rPr>
+          <w:rFonts w:ascii="Times New Roman" w:hAnsi="Times New Roman"/>
+          <w:b/>
+          <w:bCs/>
+          <w:sz w:val="24"/>
+          <w:szCs w:val="24"/>
+          <w:lang w:eastAsia="en-IN"/>
+        </w:rPr>
+        <w:t>Wireless Sensor Networks,</w:t>
+      </w:r>
+      <w:r>
+        <w:rPr>
+          <w:rFonts w:ascii="Times New Roman" w:hAnsi="Times New Roman"/>
+          <w:sz w:val="24"/>
+          <w:szCs w:val="24"/>
+          <w:lang w:eastAsia="en-IN"/>
+        </w:rPr>
+        <w:t xml:space="preserve"> can provide best solution and monitoring system to save our friend plants. It is a</w:t>
+      </w:r>
+      <w:r>
+        <w:rPr>
+          <w:rFonts w:ascii="Times New Roman" w:hAnsi="Times New Roman"/>
+          <w:sz w:val="24"/>
+          <w:szCs w:val="24"/>
+          <w:lang w:eastAsia="en-IN"/>
+        </w:rPr>
+        <w:t xml:space="preserve"> system</w:t>
+      </w:r>
+      <w:r>
+        <w:rPr>
+          <w:rFonts w:ascii="Times New Roman" w:hAnsi="Times New Roman"/>
+          <w:sz w:val="24"/>
+          <w:szCs w:val="24"/>
+          <w:lang w:eastAsia="en-IN"/>
+        </w:rPr>
+        <w:t xml:space="preserve"> of sensor nodes</w:t>
+      </w:r>
+      <w:r>
+        <w:rPr>
+          <w:rFonts w:ascii="Times New Roman" w:hAnsi="Times New Roman"/>
+          <w:sz w:val="24"/>
+          <w:szCs w:val="24"/>
+          <w:lang w:eastAsia="en-IN"/>
+        </w:rPr>
+        <w:t xml:space="preserve"> that captures, stores, analyzes, manages, and presents data that are linked to location.</w:t>
+      </w:r>
+      <w:r>
+        <w:rPr>
+          <w:rFonts w:ascii="Times New Roman" w:hAnsi="Times New Roman"/>
+          <w:sz w:val="24"/>
+          <w:szCs w:val="24"/>
+          <w:lang w:eastAsia="en-IN"/>
+        </w:rPr>
+        <w:t xml:space="preserve"> It provides user </w:t>
+      </w:r>
+      <w:r>
+        <w:rPr>
+          <w:rFonts w:ascii="Times New Roman" w:hAnsi="Times New Roman"/>
+          <w:sz w:val="24"/>
+          <w:szCs w:val="24"/>
+          <w:lang w:eastAsia="en-IN"/>
+        </w:rPr>
+        <w:t>with better and more e</w:t>
+      </w:r>
+      <w:r>
+        <w:rPr>
+          <w:rFonts w:ascii="Times New Roman" w:hAnsi="Times New Roman"/>
+          <w:sz w:val="24"/>
+          <w:szCs w:val="24"/>
+          <w:lang w:eastAsia="en-IN"/>
+        </w:rPr>
+        <w:t xml:space="preserve">fficient means of managing, monitoring, </w:t>
+      </w:r>
+      <w:r>
+        <w:rPr>
+          <w:rFonts w:ascii="Times New Roman" w:hAnsi="Times New Roman"/>
+          <w:sz w:val="24"/>
+          <w:szCs w:val="24"/>
+          <w:lang w:eastAsia="en-IN"/>
+        </w:rPr>
+        <w:t>utilization</w:t>
+      </w:r>
+      <w:r>
+        <w:rPr>
+          <w:rFonts w:ascii="Times New Roman" w:hAnsi="Times New Roman"/>
+          <w:sz w:val="24"/>
+          <w:szCs w:val="24"/>
+          <w:lang w:eastAsia="en-IN"/>
+        </w:rPr>
+        <w:t xml:space="preserve"> of resources</w:t>
+      </w:r>
+      <w:r>
+        <w:rPr>
+          <w:rFonts w:ascii="Times New Roman" w:hAnsi="Times New Roman"/>
+          <w:sz w:val="24"/>
+          <w:szCs w:val="24"/>
+          <w:lang w:eastAsia="en-IN"/>
+        </w:rPr>
+        <w:t xml:space="preserve"> and keeping a record </w:t>
+      </w:r>
+      <w:r>
+        <w:rPr>
+          <w:rFonts w:ascii="Times New Roman" w:hAnsi="Times New Roman"/>
+          <w:sz w:val="24"/>
+          <w:szCs w:val="24"/>
+          <w:lang w:eastAsia="en-IN"/>
+        </w:rPr>
+        <w:t>to maintain the ideal condition for plants.</w:t>
+      </w:r>
+    </w:p>
+    <w:p/>
+    <w:p>
+      <w:pPr>
+        <w:pStyle w:val="Heading2"/>
+      </w:pPr>
+      <w:r>
+        <w:t>Problem Definition</w:t>
+      </w:r>
+    </w:p>
+    <w:p/>
+    <w:p>
+      <w:pPr>
+        <w:jc w:val="both"/>
+      </w:pPr>
+      <w:r>
         <w:t>The project is basically an implementation to degrade the greenhouse effect on plant using Wireless Sensors Networks. Concentration of greenhouse ga</w:t>
       </w:r>
       <w:r>
@@ -658,7 +804,7 @@
         <w:pStyle w:val="Heading2"/>
       </w:pPr>
       <w:r>
-        <w:t>Problem Definition</w:t>
+        <w:t>Goal</w:t>
       </w:r>
     </w:p>
     <w:p/>
@@ -667,22 +813,23 @@
         <w:jc w:val="both"/>
       </w:pPr>
       <w:r>
-        <w:t xml:space="preserve">To over the problem as mentioned above, we have to build a monitoring system which can save the plants by monitoring </w:t>
-      </w:r>
-      <w:r>
-        <w:t>plant’s surrounding enviornement and maintaining the ideal conditions for plant.</w:t>
-      </w:r>
-      <w:r>
-        <w:t xml:space="preserve"> </w:t>
-      </w:r>
-    </w:p>
-    <w:p/>
+        <w:t xml:space="preserve">We built a monitoring system which can save the plants by monitoring plant’s surrounding enviornement and maintaining the ideal conditions for plant. </w:t>
+      </w:r>
+      <w:r>
+        <w:t>To accomplish this task, we learnt about living conditions for to known plants : Peperpmia and Kalachoe. Furthermore, we built a sensing system to monitor air humidity, temperature, CO2 concentration, soil moisture and light exposure and expolit actuators (fan, heater and lamp) to emulate those condition.</w:t>
+      </w:r>
+    </w:p>
+    <w:p>
+      <w:pPr>
+        <w:jc w:val="both"/>
+      </w:pPr>
+    </w:p>
     <w:p>
       <w:pPr>
         <w:pStyle w:val="Heading2"/>
       </w:pPr>
       <w:r>
-        <w:t>Goal</w:t>
+        <w:t>Challenges</w:t>
       </w:r>
     </w:p>
     <w:p/>
@@ -691,16 +838,768 @@
         <w:jc w:val="both"/>
       </w:pPr>
       <w:r>
-        <w:t>To accomplish this task, we learnt about living conditions for to known plants : Peperpmia and Kalachoe. Furthermore, we built a sensing system to monitor air humidity, temperature, CO2 concentration, soil moisture and light exposure and expolit actuators (fan, heater and lamp) to emulate those condition.</w:t>
-      </w:r>
-    </w:p>
+        <w:t xml:space="preserve">Wireless sensor network is  an unreliable </w:t>
+      </w:r>
+      <w:r>
+        <w:t>communication</w:t>
+      </w:r>
+      <w:r>
+        <w:t xml:space="preserve"> which can make </w:t>
+      </w:r>
+      <w:r>
+        <w:t xml:space="preserve">an </w:t>
+      </w:r>
+      <w:r>
+        <w:t>efficient system to cause failure. Hence, we needed to consider all the point</w:t>
+      </w:r>
+      <w:r>
+        <w:t xml:space="preserve">s </w:t>
+      </w:r>
+      <w:r>
+        <w:t xml:space="preserve">before and during building our monitoring system </w:t>
+      </w:r>
+      <w:r>
+        <w:t xml:space="preserve">that can maintain the reliability of our system </w:t>
+      </w:r>
+      <w:r>
+        <w:t>such as :</w:t>
+      </w:r>
+    </w:p>
+    <w:p>
+      <w:pPr>
+        <w:jc w:val="both"/>
+        <w:rPr>
+          <w:sz w:val="16"/>
+          <w:szCs w:val="16"/>
+        </w:rPr>
+      </w:pPr>
+    </w:p>
+    <w:p>
+      <w:pPr>
+        <w:spacing w:line="240" w:lineRule="auto"/>
+        <w:jc w:val="both"/>
+        <w:rPr>
+          <w:sz w:val="8"/>
+          <w:szCs w:val="16"/>
+        </w:rPr>
+      </w:pPr>
+    </w:p>
+    <w:tbl>
+      <w:tblPr>
+        <w:tblStyle w:val="TableGrid"/>
+        <w:tblW w:w="0" w:type="auto"/>
+        <w:jc w:val="center"/>
+        <w:tblInd w:w="-2080" w:type="dxa"/>
+        <w:tblLayout w:type="fixed"/>
+        <w:tblLook w:val="04A0"/>
+      </w:tblPr>
+      <w:tblGrid>
+        <w:gridCol w:w="2753"/>
+        <w:gridCol w:w="270"/>
+        <w:gridCol w:w="6263"/>
+      </w:tblGrid>
+      <w:tr>
+        <w:trPr>
+          <w:trHeight w:val="336"/>
+          <w:jc w:val="center"/>
+        </w:trPr>
+        <w:tc>
+          <w:tcPr>
+            <w:tcW w:w="2753" w:type="dxa"/>
+            <w:tcBorders>
+              <w:top w:val="single" w:sz="4" w:space="0" w:color="auto"/>
+              <w:left w:val="nil"/>
+              <w:bottom w:val="single" w:sz="4" w:space="0" w:color="auto"/>
+              <w:right w:val="nil"/>
+            </w:tcBorders>
+            <w:shd w:val="clear" w:color="auto" w:fill="auto"/>
+            <w:vAlign w:val="center"/>
+          </w:tcPr>
+          <w:p>
+            <w:pPr>
+              <w:pStyle w:val="NormalWeb"/>
+              <w:rPr>
+                <w:rFonts w:ascii="Charter" w:hAnsi="Charter"/>
+                <w:b/>
+                <w:sz w:val="22"/>
+                <w:szCs w:val="19"/>
+                <w:lang w:val="de-DE" w:eastAsia="de-DE"/>
+              </w:rPr>
+            </w:pPr>
+            <w:r>
+              <w:rPr>
+                <w:rFonts w:ascii="Charter" w:hAnsi="Charter"/>
+                <w:b/>
+                <w:sz w:val="22"/>
+                <w:szCs w:val="19"/>
+                <w:lang w:val="de-DE" w:eastAsia="de-DE"/>
+              </w:rPr>
+              <w:t>Challenges</w:t>
+            </w:r>
+          </w:p>
+        </w:tc>
+        <w:tc>
+          <w:tcPr>
+            <w:tcW w:w="270" w:type="dxa"/>
+            <w:tcBorders>
+              <w:top w:val="single" w:sz="4" w:space="0" w:color="auto"/>
+              <w:left w:val="nil"/>
+              <w:bottom w:val="single" w:sz="4" w:space="0" w:color="auto"/>
+              <w:right w:val="nil"/>
+            </w:tcBorders>
+            <w:vAlign w:val="center"/>
+          </w:tcPr>
+          <w:p>
+            <w:pPr>
+              <w:pStyle w:val="NormalWeb"/>
+              <w:rPr>
+                <w:rFonts w:ascii="Charter" w:hAnsi="Charter"/>
+                <w:b/>
+                <w:sz w:val="22"/>
+                <w:szCs w:val="19"/>
+                <w:lang w:val="de-DE" w:eastAsia="de-DE"/>
+              </w:rPr>
+            </w:pPr>
+          </w:p>
+        </w:tc>
+        <w:tc>
+          <w:tcPr>
+            <w:tcW w:w="6263" w:type="dxa"/>
+            <w:tcBorders>
+              <w:top w:val="single" w:sz="4" w:space="0" w:color="auto"/>
+              <w:left w:val="nil"/>
+              <w:bottom w:val="single" w:sz="4" w:space="0" w:color="auto"/>
+              <w:right w:val="nil"/>
+            </w:tcBorders>
+            <w:shd w:val="clear" w:color="auto" w:fill="auto"/>
+            <w:vAlign w:val="center"/>
+          </w:tcPr>
+          <w:p>
+            <w:pPr>
+              <w:pStyle w:val="NormalWeb"/>
+              <w:rPr>
+                <w:rFonts w:ascii="Charter" w:hAnsi="Charter"/>
+                <w:b/>
+                <w:sz w:val="22"/>
+                <w:szCs w:val="19"/>
+                <w:lang w:val="de-DE" w:eastAsia="de-DE"/>
+              </w:rPr>
+            </w:pPr>
+            <w:r>
+              <w:rPr>
+                <w:rFonts w:ascii="Charter" w:hAnsi="Charter"/>
+                <w:b/>
+                <w:sz w:val="22"/>
+                <w:szCs w:val="19"/>
+                <w:lang w:val="de-DE" w:eastAsia="de-DE"/>
+              </w:rPr>
+              <w:t>Description</w:t>
+            </w:r>
+          </w:p>
+        </w:tc>
+      </w:tr>
+      <w:tr>
+        <w:trPr>
+          <w:trHeight w:val="223"/>
+          <w:jc w:val="center"/>
+        </w:trPr>
+        <w:tc>
+          <w:tcPr>
+            <w:tcW w:w="2753" w:type="dxa"/>
+            <w:tcBorders>
+              <w:top w:val="single" w:sz="4" w:space="0" w:color="auto"/>
+              <w:left w:val="nil"/>
+              <w:bottom w:val="nil"/>
+              <w:right w:val="nil"/>
+            </w:tcBorders>
+            <w:shd w:val="clear" w:color="auto" w:fill="auto"/>
+          </w:tcPr>
+          <w:p>
+            <w:pPr>
+              <w:pStyle w:val="NormalWeb"/>
+              <w:rPr>
+                <w:rFonts w:ascii="Charter" w:hAnsi="Charter"/>
+                <w:sz w:val="22"/>
+                <w:szCs w:val="19"/>
+                <w:lang w:val="de-DE" w:eastAsia="de-DE"/>
+              </w:rPr>
+            </w:pPr>
+            <w:r>
+              <w:rPr>
+                <w:rFonts w:ascii="Charter" w:hAnsi="Charter"/>
+                <w:sz w:val="22"/>
+                <w:szCs w:val="19"/>
+                <w:lang w:val="de-DE" w:eastAsia="de-DE"/>
+              </w:rPr>
+              <w:t>Energy-efficiency</w:t>
+            </w:r>
+            <w:r>
+              <w:rPr>
+                <w:rFonts w:ascii="Charter" w:hAnsi="Charter"/>
+                <w:sz w:val="22"/>
+                <w:szCs w:val="19"/>
+                <w:lang w:val="de-DE" w:eastAsia="de-DE"/>
+              </w:rPr>
+              <w:t xml:space="preserve"> </w:t>
+            </w:r>
+          </w:p>
+        </w:tc>
+        <w:tc>
+          <w:tcPr>
+            <w:tcW w:w="270" w:type="dxa"/>
+            <w:tcBorders>
+              <w:top w:val="single" w:sz="4" w:space="0" w:color="auto"/>
+              <w:left w:val="nil"/>
+              <w:bottom w:val="nil"/>
+              <w:right w:val="nil"/>
+            </w:tcBorders>
+          </w:tcPr>
+          <w:p>
+            <w:pPr>
+              <w:pStyle w:val="NormalWeb"/>
+              <w:rPr>
+                <w:rFonts w:ascii="Charter" w:hAnsi="Charter"/>
+                <w:sz w:val="22"/>
+                <w:szCs w:val="19"/>
+                <w:lang w:val="de-DE" w:eastAsia="de-DE"/>
+              </w:rPr>
+            </w:pPr>
+            <w:r>
+              <w:rPr>
+                <w:rFonts w:ascii="Charter" w:hAnsi="Charter"/>
+                <w:sz w:val="22"/>
+                <w:szCs w:val="19"/>
+                <w:lang w:val="de-DE" w:eastAsia="de-DE"/>
+              </w:rPr>
+              <w:t>:</w:t>
+            </w:r>
+          </w:p>
+        </w:tc>
+        <w:tc>
+          <w:tcPr>
+            <w:tcW w:w="6263" w:type="dxa"/>
+            <w:tcBorders>
+              <w:top w:val="single" w:sz="4" w:space="0" w:color="auto"/>
+              <w:left w:val="nil"/>
+              <w:bottom w:val="nil"/>
+              <w:right w:val="nil"/>
+            </w:tcBorders>
+            <w:shd w:val="clear" w:color="auto" w:fill="auto"/>
+          </w:tcPr>
+          <w:p>
+            <w:pPr>
+              <w:pStyle w:val="NormalWeb"/>
+              <w:jc w:val="both"/>
+              <w:rPr>
+                <w:rFonts w:ascii="Charter" w:hAnsi="Charter"/>
+                <w:sz w:val="22"/>
+                <w:szCs w:val="19"/>
+                <w:lang w:val="de-DE" w:eastAsia="de-DE"/>
+              </w:rPr>
+            </w:pPr>
+            <w:r>
+              <w:rPr>
+                <w:rFonts w:ascii="Charter" w:hAnsi="Charter"/>
+                <w:sz w:val="22"/>
+                <w:szCs w:val="19"/>
+                <w:lang w:val="de-DE" w:eastAsia="de-DE"/>
+              </w:rPr>
+              <w:t>Life Time, energy consumption, battery usage</w:t>
+            </w:r>
+          </w:p>
+        </w:tc>
+      </w:tr>
+      <w:tr>
+        <w:trPr>
+          <w:trHeight w:val="262"/>
+          <w:jc w:val="center"/>
+        </w:trPr>
+        <w:tc>
+          <w:tcPr>
+            <w:tcW w:w="2753" w:type="dxa"/>
+            <w:tcBorders>
+              <w:top w:val="nil"/>
+              <w:left w:val="nil"/>
+              <w:bottom w:val="nil"/>
+              <w:right w:val="nil"/>
+            </w:tcBorders>
+            <w:shd w:val="clear" w:color="auto" w:fill="auto"/>
+          </w:tcPr>
+          <w:p>
+            <w:pPr>
+              <w:pStyle w:val="NormalWeb"/>
+              <w:rPr>
+                <w:rFonts w:ascii="Charter" w:hAnsi="Charter"/>
+                <w:sz w:val="22"/>
+                <w:szCs w:val="19"/>
+                <w:lang w:val="de-DE" w:eastAsia="de-DE"/>
+              </w:rPr>
+            </w:pPr>
+            <w:r>
+              <w:rPr>
+                <w:rFonts w:ascii="Charter" w:hAnsi="Charter"/>
+                <w:sz w:val="22"/>
+                <w:szCs w:val="19"/>
+                <w:lang w:val="de-DE" w:eastAsia="de-DE"/>
+              </w:rPr>
+              <w:t>Robustness and reliability</w:t>
+            </w:r>
+          </w:p>
+        </w:tc>
+        <w:tc>
+          <w:tcPr>
+            <w:tcW w:w="270" w:type="dxa"/>
+            <w:tcBorders>
+              <w:top w:val="nil"/>
+              <w:left w:val="nil"/>
+              <w:bottom w:val="nil"/>
+              <w:right w:val="nil"/>
+            </w:tcBorders>
+          </w:tcPr>
+          <w:p>
+            <w:pPr>
+              <w:pStyle w:val="NormalWeb"/>
+              <w:rPr>
+                <w:rFonts w:ascii="Charter" w:hAnsi="Charter"/>
+                <w:sz w:val="22"/>
+                <w:szCs w:val="19"/>
+                <w:lang w:val="de-DE" w:eastAsia="de-DE"/>
+              </w:rPr>
+            </w:pPr>
+            <w:r>
+              <w:rPr>
+                <w:rFonts w:ascii="Charter" w:hAnsi="Charter"/>
+                <w:sz w:val="22"/>
+                <w:szCs w:val="19"/>
+                <w:lang w:val="de-DE" w:eastAsia="de-DE"/>
+              </w:rPr>
+              <w:t>:</w:t>
+            </w:r>
+          </w:p>
+        </w:tc>
+        <w:tc>
+          <w:tcPr>
+            <w:tcW w:w="6263" w:type="dxa"/>
+            <w:tcBorders>
+              <w:top w:val="nil"/>
+              <w:left w:val="nil"/>
+              <w:bottom w:val="nil"/>
+              <w:right w:val="nil"/>
+            </w:tcBorders>
+            <w:shd w:val="clear" w:color="auto" w:fill="auto"/>
+          </w:tcPr>
+          <w:p>
+            <w:pPr>
+              <w:pStyle w:val="NormalWeb"/>
+              <w:jc w:val="both"/>
+              <w:rPr>
+                <w:rFonts w:ascii="Charter" w:hAnsi="Charter"/>
+                <w:sz w:val="22"/>
+                <w:szCs w:val="19"/>
+                <w:lang w:val="de-DE" w:eastAsia="de-DE"/>
+              </w:rPr>
+            </w:pPr>
+            <w:r>
+              <w:rPr>
+                <w:rFonts w:ascii="Charter" w:hAnsi="Charter"/>
+                <w:sz w:val="22"/>
+                <w:szCs w:val="19"/>
+                <w:lang w:val="de-DE" w:eastAsia="de-DE"/>
+              </w:rPr>
+              <w:t xml:space="preserve">Node and communication failures, </w:t>
+            </w:r>
+            <w:r>
+              <w:rPr>
+                <w:rFonts w:ascii="Charter" w:hAnsi="Charter"/>
+                <w:sz w:val="22"/>
+                <w:szCs w:val="19"/>
+                <w:lang w:val="de-DE" w:eastAsia="de-DE"/>
+              </w:rPr>
+              <w:t>incorrect</w:t>
+            </w:r>
+            <w:r>
+              <w:rPr>
+                <w:rFonts w:ascii="Charter" w:hAnsi="Charter"/>
+                <w:sz w:val="22"/>
+                <w:szCs w:val="19"/>
+                <w:lang w:val="de-DE" w:eastAsia="de-DE"/>
+              </w:rPr>
+              <w:tab/>
+            </w:r>
+            <w:r>
+              <w:rPr>
+                <w:rFonts w:ascii="Charter" w:hAnsi="Charter"/>
+                <w:sz w:val="22"/>
+                <w:szCs w:val="19"/>
+                <w:lang w:val="de-DE" w:eastAsia="de-DE"/>
+              </w:rPr>
+              <w:t xml:space="preserve">  sensor </w:t>
+            </w:r>
+            <w:r>
+              <w:rPr>
+                <w:rFonts w:ascii="Charter" w:hAnsi="Charter"/>
+                <w:sz w:val="22"/>
+                <w:szCs w:val="19"/>
+                <w:lang w:val="de-DE" w:eastAsia="de-DE"/>
+              </w:rPr>
+              <w:t>readings</w:t>
+            </w:r>
+          </w:p>
+        </w:tc>
+      </w:tr>
+      <w:tr>
+        <w:trPr>
+          <w:trHeight w:val="229"/>
+          <w:jc w:val="center"/>
+        </w:trPr>
+        <w:tc>
+          <w:tcPr>
+            <w:tcW w:w="2753" w:type="dxa"/>
+            <w:tcBorders>
+              <w:top w:val="nil"/>
+              <w:left w:val="nil"/>
+              <w:bottom w:val="nil"/>
+              <w:right w:val="nil"/>
+            </w:tcBorders>
+            <w:shd w:val="clear" w:color="auto" w:fill="auto"/>
+          </w:tcPr>
+          <w:p>
+            <w:pPr>
+              <w:pStyle w:val="NormalWeb"/>
+              <w:rPr>
+                <w:rFonts w:ascii="Charter" w:hAnsi="Charter"/>
+                <w:sz w:val="22"/>
+                <w:szCs w:val="19"/>
+                <w:lang w:val="de-DE" w:eastAsia="de-DE"/>
+              </w:rPr>
+            </w:pPr>
+            <w:r>
+              <w:rPr>
+                <w:rFonts w:ascii="Charter" w:hAnsi="Charter"/>
+                <w:sz w:val="22"/>
+                <w:szCs w:val="19"/>
+                <w:lang w:val="de-DE" w:eastAsia="de-DE"/>
+              </w:rPr>
+              <w:t>Limited Resources</w:t>
+            </w:r>
+          </w:p>
+        </w:tc>
+        <w:tc>
+          <w:tcPr>
+            <w:tcW w:w="270" w:type="dxa"/>
+            <w:tcBorders>
+              <w:top w:val="nil"/>
+              <w:left w:val="nil"/>
+              <w:bottom w:val="nil"/>
+              <w:right w:val="nil"/>
+            </w:tcBorders>
+          </w:tcPr>
+          <w:p>
+            <w:pPr>
+              <w:pStyle w:val="NormalWeb"/>
+              <w:rPr>
+                <w:rFonts w:ascii="Charter" w:hAnsi="Charter"/>
+                <w:sz w:val="22"/>
+                <w:szCs w:val="19"/>
+                <w:lang w:val="de-DE" w:eastAsia="de-DE"/>
+              </w:rPr>
+            </w:pPr>
+            <w:r>
+              <w:rPr>
+                <w:rFonts w:ascii="Charter" w:hAnsi="Charter"/>
+                <w:sz w:val="22"/>
+                <w:szCs w:val="19"/>
+                <w:lang w:val="de-DE" w:eastAsia="de-DE"/>
+              </w:rPr>
+              <w:t>:</w:t>
+            </w:r>
+          </w:p>
+        </w:tc>
+        <w:tc>
+          <w:tcPr>
+            <w:tcW w:w="6263" w:type="dxa"/>
+            <w:tcBorders>
+              <w:top w:val="nil"/>
+              <w:left w:val="nil"/>
+              <w:bottom w:val="nil"/>
+              <w:right w:val="nil"/>
+            </w:tcBorders>
+            <w:shd w:val="clear" w:color="auto" w:fill="auto"/>
+          </w:tcPr>
+          <w:p>
+            <w:pPr>
+              <w:pStyle w:val="NormalWeb"/>
+              <w:jc w:val="both"/>
+              <w:rPr>
+                <w:rFonts w:ascii="Charter" w:hAnsi="Charter"/>
+                <w:sz w:val="22"/>
+                <w:szCs w:val="19"/>
+                <w:lang w:val="de-DE" w:eastAsia="de-DE"/>
+              </w:rPr>
+            </w:pPr>
+            <w:r>
+              <w:rPr>
+                <w:rFonts w:ascii="Charter" w:hAnsi="Charter"/>
+                <w:sz w:val="22"/>
+                <w:szCs w:val="19"/>
+                <w:lang w:val="de-DE" w:eastAsia="de-DE"/>
+              </w:rPr>
+              <w:t>Memory and com</w:t>
+            </w:r>
+            <w:r>
+              <w:rPr>
+                <w:rFonts w:ascii="Charter" w:hAnsi="Charter"/>
+                <w:sz w:val="22"/>
+                <w:szCs w:val="19"/>
+                <w:lang w:val="de-DE" w:eastAsia="de-DE"/>
+              </w:rPr>
+              <w:t>p</w:t>
+            </w:r>
+            <w:r>
+              <w:rPr>
+                <w:rFonts w:ascii="Charter" w:hAnsi="Charter"/>
+                <w:sz w:val="22"/>
+                <w:szCs w:val="19"/>
+                <w:lang w:val="de-DE" w:eastAsia="de-DE"/>
+              </w:rPr>
+              <w:t>utation</w:t>
+            </w:r>
+            <w:r>
+              <w:rPr>
+                <w:rFonts w:ascii="Charter" w:hAnsi="Charter"/>
+                <w:sz w:val="22"/>
+                <w:szCs w:val="19"/>
+                <w:lang w:val="de-DE" w:eastAsia="de-DE"/>
+              </w:rPr>
+              <w:t xml:space="preserve"> (handling floating point operations)</w:t>
+            </w:r>
+          </w:p>
+        </w:tc>
+      </w:tr>
+      <w:tr>
+        <w:trPr>
+          <w:trHeight w:val="229"/>
+          <w:jc w:val="center"/>
+        </w:trPr>
+        <w:tc>
+          <w:tcPr>
+            <w:tcW w:w="2753" w:type="dxa"/>
+            <w:tcBorders>
+              <w:top w:val="nil"/>
+              <w:left w:val="nil"/>
+              <w:bottom w:val="nil"/>
+              <w:right w:val="nil"/>
+            </w:tcBorders>
+            <w:shd w:val="clear" w:color="auto" w:fill="auto"/>
+          </w:tcPr>
+          <w:p>
+            <w:pPr>
+              <w:pStyle w:val="NormalWeb"/>
+              <w:rPr>
+                <w:rFonts w:ascii="Charter" w:hAnsi="Charter"/>
+                <w:sz w:val="22"/>
+                <w:szCs w:val="19"/>
+                <w:lang w:val="de-DE" w:eastAsia="de-DE"/>
+              </w:rPr>
+            </w:pPr>
+            <w:r>
+              <w:rPr>
+                <w:rFonts w:ascii="Charter" w:hAnsi="Charter"/>
+                <w:sz w:val="22"/>
+                <w:szCs w:val="19"/>
+                <w:lang w:val="de-DE" w:eastAsia="de-DE"/>
+              </w:rPr>
+              <w:t>Calibration</w:t>
+            </w:r>
+          </w:p>
+        </w:tc>
+        <w:tc>
+          <w:tcPr>
+            <w:tcW w:w="270" w:type="dxa"/>
+            <w:tcBorders>
+              <w:top w:val="nil"/>
+              <w:left w:val="nil"/>
+              <w:bottom w:val="nil"/>
+              <w:right w:val="nil"/>
+            </w:tcBorders>
+          </w:tcPr>
+          <w:p>
+            <w:pPr>
+              <w:pStyle w:val="NormalWeb"/>
+              <w:rPr>
+                <w:rFonts w:ascii="Charter" w:hAnsi="Charter"/>
+                <w:sz w:val="22"/>
+                <w:szCs w:val="19"/>
+                <w:lang w:val="de-DE" w:eastAsia="de-DE"/>
+              </w:rPr>
+            </w:pPr>
+            <w:r>
+              <w:rPr>
+                <w:rFonts w:ascii="Charter" w:hAnsi="Charter"/>
+                <w:sz w:val="22"/>
+                <w:szCs w:val="19"/>
+                <w:lang w:val="de-DE" w:eastAsia="de-DE"/>
+              </w:rPr>
+              <w:t>:</w:t>
+            </w:r>
+          </w:p>
+        </w:tc>
+        <w:tc>
+          <w:tcPr>
+            <w:tcW w:w="6263" w:type="dxa"/>
+            <w:tcBorders>
+              <w:top w:val="nil"/>
+              <w:left w:val="nil"/>
+              <w:bottom w:val="nil"/>
+              <w:right w:val="nil"/>
+            </w:tcBorders>
+            <w:shd w:val="clear" w:color="auto" w:fill="auto"/>
+          </w:tcPr>
+          <w:p>
+            <w:pPr>
+              <w:pStyle w:val="NormalWeb"/>
+              <w:jc w:val="both"/>
+              <w:rPr>
+                <w:rFonts w:ascii="Charter" w:hAnsi="Charter"/>
+                <w:sz w:val="22"/>
+                <w:szCs w:val="19"/>
+                <w:lang w:val="de-DE" w:eastAsia="de-DE"/>
+              </w:rPr>
+            </w:pPr>
+            <w:r>
+              <w:rPr>
+                <w:rFonts w:ascii="Charter" w:hAnsi="Charter"/>
+                <w:sz w:val="22"/>
+                <w:szCs w:val="19"/>
+                <w:lang w:val="de-DE" w:eastAsia="de-DE"/>
+              </w:rPr>
+              <w:t>Handling sensors (actual output) raw values as per the living conditions of plants.</w:t>
+            </w:r>
+          </w:p>
+        </w:tc>
+      </w:tr>
+      <w:tr>
+        <w:trPr>
+          <w:trHeight w:val="299"/>
+          <w:jc w:val="center"/>
+        </w:trPr>
+        <w:tc>
+          <w:tcPr>
+            <w:tcW w:w="2753" w:type="dxa"/>
+            <w:tcBorders>
+              <w:top w:val="nil"/>
+              <w:left w:val="nil"/>
+              <w:bottom w:val="single" w:sz="4" w:space="0" w:color="auto"/>
+              <w:right w:val="nil"/>
+            </w:tcBorders>
+            <w:shd w:val="clear" w:color="auto" w:fill="auto"/>
+          </w:tcPr>
+          <w:p>
+            <w:pPr>
+              <w:pStyle w:val="NormalWeb"/>
+              <w:rPr>
+                <w:rFonts w:ascii="Charter" w:hAnsi="Charter"/>
+                <w:sz w:val="22"/>
+                <w:szCs w:val="19"/>
+                <w:lang w:val="de-DE" w:eastAsia="de-DE"/>
+              </w:rPr>
+            </w:pPr>
+            <w:r>
+              <w:rPr>
+                <w:rFonts w:ascii="Charter" w:hAnsi="Charter"/>
+                <w:sz w:val="22"/>
+                <w:szCs w:val="19"/>
+                <w:lang w:val="de-DE" w:eastAsia="de-DE"/>
+              </w:rPr>
+              <w:t>Cost</w:t>
+            </w:r>
+            <w:r>
+              <w:rPr>
+                <w:rFonts w:ascii="Charter" w:hAnsi="Charter"/>
+                <w:sz w:val="22"/>
+                <w:szCs w:val="19"/>
+                <w:lang w:val="de-DE" w:eastAsia="de-DE"/>
+              </w:rPr>
+              <w:t xml:space="preserve"> </w:t>
+            </w:r>
+          </w:p>
+        </w:tc>
+        <w:tc>
+          <w:tcPr>
+            <w:tcW w:w="270" w:type="dxa"/>
+            <w:tcBorders>
+              <w:top w:val="nil"/>
+              <w:left w:val="nil"/>
+              <w:bottom w:val="single" w:sz="4" w:space="0" w:color="auto"/>
+              <w:right w:val="nil"/>
+            </w:tcBorders>
+          </w:tcPr>
+          <w:p>
+            <w:pPr>
+              <w:pStyle w:val="NormalWeb"/>
+              <w:rPr>
+                <w:rFonts w:ascii="Charter" w:hAnsi="Charter"/>
+                <w:sz w:val="22"/>
+                <w:szCs w:val="19"/>
+                <w:lang w:val="de-DE" w:eastAsia="de-DE"/>
+              </w:rPr>
+            </w:pPr>
+            <w:r>
+              <w:rPr>
+                <w:rFonts w:ascii="Charter" w:hAnsi="Charter"/>
+                <w:sz w:val="22"/>
+                <w:szCs w:val="19"/>
+                <w:lang w:val="de-DE" w:eastAsia="de-DE"/>
+              </w:rPr>
+              <w:t>:</w:t>
+            </w:r>
+          </w:p>
+        </w:tc>
+        <w:tc>
+          <w:tcPr>
+            <w:tcW w:w="6263" w:type="dxa"/>
+            <w:tcBorders>
+              <w:top w:val="nil"/>
+              <w:left w:val="nil"/>
+              <w:bottom w:val="single" w:sz="4" w:space="0" w:color="auto"/>
+              <w:right w:val="nil"/>
+            </w:tcBorders>
+            <w:shd w:val="clear" w:color="auto" w:fill="auto"/>
+          </w:tcPr>
+          <w:p>
+            <w:pPr>
+              <w:pStyle w:val="NormalWeb"/>
+              <w:jc w:val="both"/>
+              <w:rPr>
+                <w:rFonts w:ascii="Charter" w:hAnsi="Charter"/>
+                <w:sz w:val="22"/>
+                <w:szCs w:val="19"/>
+                <w:lang w:val="de-DE" w:eastAsia="de-DE"/>
+              </w:rPr>
+            </w:pPr>
+            <w:r>
+              <w:rPr>
+                <w:rFonts w:ascii="Charter" w:hAnsi="Charter"/>
+                <w:sz w:val="22"/>
+                <w:szCs w:val="19"/>
+                <w:lang w:val="de-DE" w:eastAsia="de-DE"/>
+              </w:rPr>
+              <w:t>Cost per node, cost per sensors (CO2, Soil moisture), cost per actuator (fan,light and heater)</w:t>
+            </w:r>
+          </w:p>
+        </w:tc>
+      </w:tr>
+    </w:tbl>
     <w:p/>
     <w:p>
       <w:pPr>
         <w:pStyle w:val="Heading1"/>
       </w:pPr>
       <w:r>
-        <w:t>Device / Driver information and plant living condtion</w:t>
+        <w:t>Device/ d</w:t>
+      </w:r>
+      <w:r>
+        <w:t>river information and plant living condtion</w:t>
       </w:r>
     </w:p>
     <w:p>
@@ -715,7 +1614,860 @@
         <w:pStyle w:val="Heading2"/>
       </w:pPr>
       <w:r>
-        <w:t>Device/Driver Information</w:t>
+        <w:t>Plant living Condition</w:t>
+      </w:r>
+    </w:p>
+    <w:p/>
+    <w:p>
+      <w:pPr>
+        <w:jc w:val="both"/>
+      </w:pPr>
+      <w:r>
+        <w:t>To create a better monitoring, it was required to know the ideal living conditions</w:t>
+      </w:r>
+      <w:r>
+        <w:rPr>
+          <w:vertAlign w:val="superscript"/>
+        </w:rPr>
+        <w:t xml:space="preserve"> </w:t>
+      </w:r>
+      <w:hyperlink w:anchor="_References" w:history="1">
+        <w:r>
+          <w:rPr>
+            <w:rStyle w:val="Hyperlink"/>
+            <w:color w:val="000000" w:themeColor="text1"/>
+            <w:u w:val="none"/>
+            <w:vertAlign w:val="superscript"/>
+          </w:rPr>
+          <w:t>[2]</w:t>
+        </w:r>
+      </w:hyperlink>
+      <w:r>
+        <w:t xml:space="preserve"> for given plants. </w:t>
+      </w:r>
+      <w:r>
+        <w:t>We indulged ourselves into a lot of research before we started the actual work on the “</w:t>
+      </w:r>
+      <w:r>
+        <w:t>Save the Plant !”. We s</w:t>
+      </w:r>
+      <w:r>
+        <w:t xml:space="preserve">tudied about the different kinds of </w:t>
+      </w:r>
+      <w:r>
+        <w:t>necessary living requirements for plants as air humidity, CO2 concentration, temperature, soil moisture and light exposure</w:t>
+      </w:r>
+      <w:r>
+        <w:t xml:space="preserve"> that were needed </w:t>
+      </w:r>
+      <w:r>
+        <w:t>to build our application.</w:t>
+      </w:r>
+    </w:p>
+    <w:p>
+      <w:pPr>
+        <w:jc w:val="both"/>
+      </w:pPr>
+    </w:p>
+    <w:tbl>
+      <w:tblPr>
+        <w:tblW w:w="9871" w:type="dxa"/>
+        <w:jc w:val="center"/>
+        <w:tblInd w:w="-1078" w:type="dxa"/>
+        <w:tblLook w:val="04A0"/>
+      </w:tblPr>
+      <w:tblGrid>
+        <w:gridCol w:w="4925"/>
+        <w:gridCol w:w="180"/>
+        <w:gridCol w:w="4766"/>
+      </w:tblGrid>
+      <w:tr>
+        <w:trPr>
+          <w:trHeight w:val="315"/>
+          <w:jc w:val="center"/>
+        </w:trPr>
+        <w:tc>
+          <w:tcPr>
+            <w:tcW w:w="5105" w:type="dxa"/>
+            <w:gridSpan w:val="2"/>
+            <w:tcBorders>
+              <w:top w:val="single" w:sz="8" w:space="0" w:color="auto"/>
+              <w:left w:val="nil"/>
+              <w:bottom w:val="single" w:sz="8" w:space="0" w:color="auto"/>
+            </w:tcBorders>
+            <w:shd w:val="clear" w:color="auto" w:fill="auto"/>
+            <w:vAlign w:val="center"/>
+            <w:hideMark/>
+          </w:tcPr>
+          <w:p>
+            <w:pPr>
+              <w:jc w:val="center"/>
+              <w:rPr>
+                <w:b/>
+                <w:bCs/>
+                <w:color w:val="000000"/>
+                <w:szCs w:val="22"/>
+              </w:rPr>
+            </w:pPr>
+            <w:r>
+              <w:rPr>
+                <w:b/>
+                <w:bCs/>
+                <w:color w:val="000000"/>
+                <w:szCs w:val="22"/>
+              </w:rPr>
+              <w:lastRenderedPageBreak/>
+              <w:t>Peperomia(Radiator Plant)</w:t>
+            </w:r>
+          </w:p>
+        </w:tc>
+        <w:tc>
+          <w:tcPr>
+            <w:tcW w:w="4766" w:type="dxa"/>
+            <w:tcBorders>
+              <w:top w:val="single" w:sz="4" w:space="0" w:color="auto"/>
+              <w:bottom w:val="single" w:sz="4" w:space="0" w:color="auto"/>
+            </w:tcBorders>
+            <w:shd w:val="clear" w:color="auto" w:fill="auto"/>
+            <w:vAlign w:val="center"/>
+          </w:tcPr>
+          <w:p>
+            <w:pPr>
+              <w:spacing w:line="240" w:lineRule="auto"/>
+              <w:jc w:val="center"/>
+              <w:rPr>
+                <w:b/>
+                <w:bCs/>
+                <w:color w:val="000000"/>
+                <w:szCs w:val="22"/>
+              </w:rPr>
+            </w:pPr>
+            <w:r>
+              <w:rPr>
+                <w:b/>
+                <w:bCs/>
+                <w:color w:val="000000"/>
+                <w:szCs w:val="22"/>
+              </w:rPr>
+              <w:t>Kalanchoe</w:t>
+            </w:r>
+          </w:p>
+        </w:tc>
+      </w:tr>
+      <w:tr>
+        <w:trPr>
+          <w:trHeight w:val="3242"/>
+          <w:jc w:val="center"/>
+        </w:trPr>
+        <w:tc>
+          <w:tcPr>
+            <w:tcW w:w="4925" w:type="dxa"/>
+            <w:tcBorders>
+              <w:top w:val="single" w:sz="8" w:space="0" w:color="auto"/>
+              <w:left w:val="nil"/>
+              <w:bottom w:val="single" w:sz="8" w:space="0" w:color="auto"/>
+            </w:tcBorders>
+            <w:shd w:val="clear" w:color="auto" w:fill="auto"/>
+            <w:vAlign w:val="center"/>
+            <w:hideMark/>
+          </w:tcPr>
+          <w:p>
+            <w:pPr>
+              <w:pStyle w:val="ListParagraph"/>
+              <w:numPr>
+                <w:ilvl w:val="0"/>
+                <w:numId w:val="19"/>
+              </w:numPr>
+              <w:spacing w:after="200" w:line="240" w:lineRule="auto"/>
+              <w:rPr>
+                <w:color w:val="000000"/>
+                <w:szCs w:val="22"/>
+                <w:lang w:val="en-US"/>
+              </w:rPr>
+            </w:pPr>
+            <w:r>
+              <w:rPr>
+                <w:b/>
+                <w:color w:val="000000"/>
+                <w:szCs w:val="22"/>
+                <w:lang w:val="en-US"/>
+              </w:rPr>
+              <w:t>Air humidity</w:t>
+            </w:r>
+            <w:r>
+              <w:rPr>
+                <w:b/>
+                <w:color w:val="000000"/>
+                <w:szCs w:val="22"/>
+                <w:lang w:val="en-US"/>
+              </w:rPr>
+              <w:t>:</w:t>
+            </w:r>
+            <w:r>
+              <w:rPr>
+                <w:color w:val="000000"/>
+                <w:szCs w:val="22"/>
+                <w:lang w:val="en-US"/>
+              </w:rPr>
+              <w:t xml:space="preserve"> Love warm humid conditions.</w:t>
+            </w:r>
+          </w:p>
+          <w:p>
+            <w:pPr>
+              <w:pStyle w:val="ListParagraph"/>
+              <w:spacing w:after="200" w:line="240" w:lineRule="auto"/>
+              <w:ind w:left="360"/>
+              <w:rPr>
+                <w:color w:val="000000"/>
+                <w:szCs w:val="22"/>
+                <w:lang w:val="en-US"/>
+              </w:rPr>
+            </w:pPr>
+          </w:p>
+          <w:p>
+            <w:pPr>
+              <w:pStyle w:val="ListParagraph"/>
+              <w:numPr>
+                <w:ilvl w:val="0"/>
+                <w:numId w:val="19"/>
+              </w:numPr>
+              <w:spacing w:after="200" w:line="240" w:lineRule="auto"/>
+              <w:rPr>
+                <w:color w:val="000000"/>
+                <w:szCs w:val="22"/>
+                <w:lang w:val="en-US"/>
+              </w:rPr>
+            </w:pPr>
+            <w:r>
+              <w:rPr>
+                <w:b/>
+                <w:color w:val="000000"/>
+                <w:szCs w:val="22"/>
+                <w:lang w:val="en-US"/>
+              </w:rPr>
+              <w:t>CO2 concentration</w:t>
+            </w:r>
+            <w:r>
+              <w:rPr>
+                <w:b/>
+                <w:color w:val="000000"/>
+                <w:szCs w:val="22"/>
+                <w:lang w:val="en-US"/>
+              </w:rPr>
+              <w:t>:</w:t>
+            </w:r>
+            <w:r>
+              <w:rPr>
+                <w:color w:val="000000"/>
+                <w:szCs w:val="22"/>
+                <w:lang w:val="en-US"/>
+              </w:rPr>
+              <w:t xml:space="preserve"> It should be between 40 ppm to 950 ppm</w:t>
+            </w:r>
+            <w:r>
+              <w:rPr>
+                <w:color w:val="000000"/>
+                <w:szCs w:val="22"/>
+                <w:lang w:val="en-US"/>
+              </w:rPr>
+              <w:t>.</w:t>
+            </w:r>
+          </w:p>
+          <w:p>
+            <w:pPr>
+              <w:pStyle w:val="ListParagraph"/>
+              <w:numPr>
+                <w:ilvl w:val="0"/>
+                <w:numId w:val="19"/>
+              </w:numPr>
+              <w:spacing w:after="200" w:line="240" w:lineRule="auto"/>
+              <w:rPr>
+                <w:color w:val="000000"/>
+                <w:szCs w:val="22"/>
+                <w:lang w:val="en-US"/>
+              </w:rPr>
+            </w:pPr>
+            <w:r>
+              <w:rPr>
+                <w:b/>
+                <w:color w:val="000000"/>
+                <w:szCs w:val="22"/>
+                <w:lang w:val="en-US"/>
+              </w:rPr>
+              <w:t>Temp</w:t>
+            </w:r>
+            <w:r>
+              <w:rPr>
+                <w:b/>
+                <w:color w:val="000000"/>
+                <w:szCs w:val="22"/>
+                <w:lang w:val="en-US"/>
+              </w:rPr>
+              <w:t>erature</w:t>
+            </w:r>
+            <w:r>
+              <w:rPr>
+                <w:b/>
+                <w:color w:val="000000"/>
+                <w:szCs w:val="22"/>
+                <w:lang w:val="en-US"/>
+              </w:rPr>
+              <w:t>:</w:t>
+            </w:r>
+            <w:r>
+              <w:rPr>
+                <w:color w:val="000000"/>
+                <w:szCs w:val="22"/>
+                <w:lang w:val="en-US"/>
+              </w:rPr>
+              <w:t xml:space="preserve"> Optimal temperature should be 24-28°C (75-82°F) and minimal temperature should be 13-15°C (55-59°F)</w:t>
+            </w:r>
+            <w:r>
+              <w:rPr>
+                <w:color w:val="000000"/>
+                <w:szCs w:val="22"/>
+                <w:lang w:val="en-US"/>
+              </w:rPr>
+              <w:t>.</w:t>
+            </w:r>
+          </w:p>
+          <w:p>
+            <w:pPr>
+              <w:pStyle w:val="ListParagraph"/>
+              <w:numPr>
+                <w:ilvl w:val="0"/>
+                <w:numId w:val="19"/>
+              </w:numPr>
+              <w:spacing w:after="200" w:line="240" w:lineRule="auto"/>
+              <w:rPr>
+                <w:color w:val="000000"/>
+                <w:szCs w:val="22"/>
+                <w:lang w:val="en-US"/>
+              </w:rPr>
+            </w:pPr>
+            <w:r>
+              <w:rPr>
+                <w:b/>
+                <w:color w:val="000000"/>
+                <w:szCs w:val="22"/>
+                <w:lang w:val="en-US"/>
+              </w:rPr>
+              <w:t>Soil moisture</w:t>
+            </w:r>
+            <w:r>
+              <w:rPr>
+                <w:b/>
+                <w:color w:val="000000"/>
+                <w:szCs w:val="22"/>
+                <w:lang w:val="en-US"/>
+              </w:rPr>
+              <w:t>:</w:t>
+            </w:r>
+            <w:r>
+              <w:rPr>
+                <w:color w:val="000000"/>
+                <w:szCs w:val="22"/>
+                <w:lang w:val="en-US"/>
+              </w:rPr>
+              <w:t xml:space="preserve"> </w:t>
+            </w:r>
+            <w:r>
+              <w:rPr>
+                <w:color w:val="000000"/>
+                <w:szCs w:val="22"/>
+                <w:lang w:val="en-US"/>
+              </w:rPr>
+              <w:t>Soil range should be s</w:t>
+            </w:r>
+            <w:r>
+              <w:rPr>
+                <w:color w:val="000000"/>
+                <w:szCs w:val="22"/>
+                <w:lang w:val="en-US"/>
+              </w:rPr>
+              <w:t>andy Loam to Loam</w:t>
+            </w:r>
+            <w:r>
+              <w:rPr>
+                <w:color w:val="000000"/>
+                <w:szCs w:val="22"/>
+                <w:lang w:val="en-US"/>
+              </w:rPr>
+              <w:t>. Water range should be n</w:t>
+            </w:r>
+            <w:r>
+              <w:rPr>
+                <w:color w:val="000000"/>
+                <w:szCs w:val="22"/>
+                <w:lang w:val="en-US"/>
+              </w:rPr>
+              <w:t xml:space="preserve">ormal </w:t>
+            </w:r>
+            <w:r>
+              <w:rPr>
+                <w:color w:val="000000"/>
+                <w:szCs w:val="22"/>
+                <w:lang w:val="en-US"/>
+              </w:rPr>
+              <w:t xml:space="preserve">and </w:t>
+            </w:r>
+            <w:r>
+              <w:rPr>
+                <w:color w:val="000000"/>
+                <w:szCs w:val="22"/>
+                <w:lang w:val="en-US"/>
+              </w:rPr>
+              <w:t>avoiding wetting the crown of the plant</w:t>
+            </w:r>
+            <w:r>
+              <w:rPr>
+                <w:color w:val="000000"/>
+                <w:szCs w:val="22"/>
+                <w:lang w:val="en-US"/>
+              </w:rPr>
+              <w:t>.</w:t>
+            </w:r>
+          </w:p>
+          <w:p>
+            <w:pPr>
+              <w:pStyle w:val="ListParagraph"/>
+              <w:numPr>
+                <w:ilvl w:val="0"/>
+                <w:numId w:val="19"/>
+              </w:numPr>
+              <w:spacing w:after="200" w:line="240" w:lineRule="auto"/>
+              <w:rPr>
+                <w:color w:val="000000"/>
+                <w:szCs w:val="22"/>
+                <w:lang w:val="en-US"/>
+              </w:rPr>
+            </w:pPr>
+            <w:r>
+              <w:rPr>
+                <w:b/>
+                <w:color w:val="000000"/>
+                <w:szCs w:val="22"/>
+                <w:lang w:val="en-US"/>
+              </w:rPr>
+              <w:t>Light exposure</w:t>
+            </w:r>
+            <w:r>
+              <w:rPr>
+                <w:b/>
+                <w:color w:val="000000"/>
+                <w:szCs w:val="22"/>
+                <w:lang w:val="en-US"/>
+              </w:rPr>
+              <w:t>:</w:t>
+            </w:r>
+            <w:r>
+              <w:rPr>
+                <w:color w:val="000000"/>
+                <w:szCs w:val="22"/>
+                <w:lang w:val="en-US"/>
+              </w:rPr>
+              <w:t xml:space="preserve"> </w:t>
+            </w:r>
+            <w:r>
+              <w:rPr>
+                <w:color w:val="000000"/>
+                <w:szCs w:val="22"/>
+                <w:lang w:val="en-US"/>
+              </w:rPr>
+              <w:t xml:space="preserve">There should be </w:t>
+            </w:r>
+            <w:r>
+              <w:rPr>
+                <w:color w:val="000000"/>
+                <w:szCs w:val="22"/>
+                <w:lang w:val="en-US"/>
+              </w:rPr>
+              <w:t>bright and mid-shade</w:t>
+            </w:r>
+            <w:r>
+              <w:rPr>
+                <w:color w:val="000000"/>
+                <w:szCs w:val="22"/>
+                <w:lang w:val="en-US"/>
+              </w:rPr>
+              <w:t>.</w:t>
+            </w:r>
+            <w:r>
+              <w:rPr>
+                <w:color w:val="000000"/>
+                <w:szCs w:val="22"/>
+                <w:lang w:val="en-US"/>
+              </w:rPr>
+              <w:t xml:space="preserve"> B</w:t>
+            </w:r>
+            <w:r>
+              <w:rPr>
+                <w:color w:val="000000"/>
+                <w:szCs w:val="22"/>
+                <w:lang w:val="en-US"/>
+              </w:rPr>
+              <w:t>est cultivated in a light</w:t>
+            </w:r>
+            <w:r>
+              <w:rPr>
+                <w:color w:val="000000"/>
+                <w:szCs w:val="22"/>
+                <w:lang w:val="en-US"/>
+              </w:rPr>
+              <w:t>.</w:t>
+            </w:r>
+          </w:p>
+        </w:tc>
+        <w:tc>
+          <w:tcPr>
+            <w:tcW w:w="4946" w:type="dxa"/>
+            <w:gridSpan w:val="2"/>
+            <w:tcBorders>
+              <w:top w:val="single" w:sz="4" w:space="0" w:color="auto"/>
+              <w:bottom w:val="single" w:sz="4" w:space="0" w:color="auto"/>
+            </w:tcBorders>
+            <w:shd w:val="clear" w:color="auto" w:fill="auto"/>
+            <w:vAlign w:val="center"/>
+          </w:tcPr>
+          <w:p>
+            <w:pPr>
+              <w:pStyle w:val="ListParagraph"/>
+              <w:numPr>
+                <w:ilvl w:val="0"/>
+                <w:numId w:val="18"/>
+              </w:numPr>
+              <w:spacing w:after="200" w:line="240" w:lineRule="auto"/>
+              <w:rPr>
+                <w:color w:val="000000"/>
+                <w:szCs w:val="22"/>
+                <w:lang w:val="en-US"/>
+              </w:rPr>
+            </w:pPr>
+            <w:r>
+              <w:rPr>
+                <w:b/>
+                <w:color w:val="000000"/>
+                <w:szCs w:val="22"/>
+                <w:lang w:val="en-US"/>
+              </w:rPr>
+              <w:t>Air humidity</w:t>
+            </w:r>
+            <w:r>
+              <w:rPr>
+                <w:b/>
+                <w:color w:val="000000"/>
+                <w:szCs w:val="22"/>
+                <w:lang w:val="en-US"/>
+              </w:rPr>
+              <w:t>:</w:t>
+            </w:r>
+            <w:r>
+              <w:rPr>
+                <w:color w:val="000000"/>
+                <w:szCs w:val="22"/>
+                <w:lang w:val="en-US"/>
+              </w:rPr>
+              <w:t xml:space="preserve"> Plenty of air flow around plant material.</w:t>
+            </w:r>
+          </w:p>
+          <w:p>
+            <w:pPr>
+              <w:pStyle w:val="ListParagraph"/>
+              <w:numPr>
+                <w:ilvl w:val="0"/>
+                <w:numId w:val="18"/>
+              </w:numPr>
+              <w:spacing w:after="200" w:line="240" w:lineRule="auto"/>
+              <w:rPr>
+                <w:color w:val="000000"/>
+                <w:szCs w:val="22"/>
+                <w:lang w:val="en-US"/>
+              </w:rPr>
+            </w:pPr>
+            <w:r>
+              <w:rPr>
+                <w:b/>
+                <w:color w:val="000000"/>
+                <w:szCs w:val="22"/>
+                <w:lang w:val="en-US"/>
+              </w:rPr>
+              <w:t>CO2 concentration</w:t>
+            </w:r>
+            <w:r>
+              <w:rPr>
+                <w:b/>
+                <w:color w:val="000000"/>
+                <w:szCs w:val="22"/>
+                <w:lang w:val="en-US"/>
+              </w:rPr>
+              <w:t>:</w:t>
+            </w:r>
+            <w:r>
+              <w:rPr>
+                <w:color w:val="000000"/>
+                <w:szCs w:val="22"/>
+                <w:lang w:val="en-US"/>
+              </w:rPr>
+              <w:t xml:space="preserve"> It should be between 40 ppm to 950 ppm.</w:t>
+            </w:r>
+          </w:p>
+          <w:p>
+            <w:pPr>
+              <w:pStyle w:val="ListParagraph"/>
+              <w:numPr>
+                <w:ilvl w:val="0"/>
+                <w:numId w:val="18"/>
+              </w:numPr>
+              <w:spacing w:after="200" w:line="240" w:lineRule="auto"/>
+              <w:rPr>
+                <w:color w:val="000000"/>
+                <w:szCs w:val="22"/>
+                <w:lang w:val="en-US"/>
+              </w:rPr>
+            </w:pPr>
+            <w:r>
+              <w:rPr>
+                <w:b/>
+                <w:color w:val="000000"/>
+                <w:szCs w:val="22"/>
+                <w:lang w:val="en-US"/>
+              </w:rPr>
+              <w:t>Temperature</w:t>
+            </w:r>
+            <w:r>
+              <w:rPr>
+                <w:b/>
+                <w:color w:val="000000"/>
+                <w:szCs w:val="22"/>
+                <w:lang w:val="en-US"/>
+              </w:rPr>
+              <w:t>:</w:t>
+            </w:r>
+            <w:r>
+              <w:rPr>
+                <w:color w:val="000000"/>
+                <w:szCs w:val="22"/>
+                <w:lang w:val="en-US"/>
+              </w:rPr>
+              <w:t xml:space="preserve"> It should not be fall below </w:t>
+            </w:r>
+            <w:r>
+              <w:rPr>
+                <w:color w:val="000000"/>
+                <w:szCs w:val="22"/>
+              </w:rPr>
+              <w:t xml:space="preserve">55ºF (12.8 ºC). </w:t>
+            </w:r>
+            <w:r>
+              <w:rPr>
+                <w:color w:val="000000"/>
+                <w:szCs w:val="22"/>
+              </w:rPr>
+              <w:t xml:space="preserve">It should be </w:t>
+            </w:r>
+            <w:r>
+              <w:rPr>
+                <w:color w:val="000000"/>
+                <w:szCs w:val="22"/>
+                <w:lang w:val="en-US"/>
+              </w:rPr>
+              <w:t>10- 21°C (50-70 °F )</w:t>
+            </w:r>
+            <w:r>
+              <w:rPr>
+                <w:color w:val="000000"/>
+                <w:szCs w:val="22"/>
+                <w:lang w:val="en-US"/>
+              </w:rPr>
+              <w:t xml:space="preserve"> in day</w:t>
+            </w:r>
+            <w:r>
+              <w:rPr>
+                <w:color w:val="000000"/>
+                <w:szCs w:val="22"/>
+                <w:lang w:val="en-US"/>
+              </w:rPr>
+              <w:t xml:space="preserve"> and </w:t>
+            </w:r>
+            <w:r>
+              <w:rPr>
+                <w:color w:val="000000"/>
+                <w:szCs w:val="22"/>
+                <w:lang w:val="en-US"/>
+              </w:rPr>
+              <w:t>7.2-</w:t>
+            </w:r>
+            <w:r>
+              <w:rPr>
+                <w:color w:val="000000"/>
+                <w:szCs w:val="22"/>
+                <w:lang w:val="en-US"/>
+              </w:rPr>
+              <w:t>18.3ºC(45-65 °F)</w:t>
+            </w:r>
+            <w:r>
+              <w:rPr>
+                <w:color w:val="000000"/>
+                <w:szCs w:val="22"/>
+                <w:lang w:val="en-US"/>
+              </w:rPr>
+              <w:t xml:space="preserve"> in night.</w:t>
+            </w:r>
+          </w:p>
+          <w:p>
+            <w:pPr>
+              <w:pStyle w:val="ListParagraph"/>
+              <w:numPr>
+                <w:ilvl w:val="0"/>
+                <w:numId w:val="18"/>
+              </w:numPr>
+              <w:spacing w:after="200" w:line="240" w:lineRule="auto"/>
+              <w:rPr>
+                <w:color w:val="000000"/>
+                <w:szCs w:val="22"/>
+                <w:lang w:val="en-US"/>
+              </w:rPr>
+            </w:pPr>
+            <w:r>
+              <w:rPr>
+                <w:b/>
+                <w:color w:val="000000"/>
+                <w:szCs w:val="22"/>
+                <w:lang w:val="en-US"/>
+              </w:rPr>
+              <w:t>Soil moisture:</w:t>
+            </w:r>
+            <w:r>
+              <w:rPr>
+                <w:color w:val="000000"/>
+                <w:szCs w:val="22"/>
+                <w:lang w:val="en-US"/>
+              </w:rPr>
+              <w:t xml:space="preserve"> </w:t>
+            </w:r>
+            <w:r>
+              <w:rPr>
+                <w:color w:val="000000"/>
+                <w:szCs w:val="22"/>
+                <w:lang w:val="en-US"/>
+              </w:rPr>
+              <w:t>It c</w:t>
+            </w:r>
+            <w:r>
+              <w:rPr>
+                <w:color w:val="000000"/>
+                <w:szCs w:val="22"/>
+                <w:lang w:val="en-US"/>
+              </w:rPr>
+              <w:t>an be damaged by over watering</w:t>
+            </w:r>
+            <w:r>
+              <w:rPr>
+                <w:color w:val="000000"/>
+                <w:szCs w:val="22"/>
+                <w:lang w:val="en-US"/>
+              </w:rPr>
+              <w:t xml:space="preserve">. </w:t>
+            </w:r>
+            <w:r>
+              <w:rPr>
+                <w:color w:val="000000"/>
+                <w:szCs w:val="22"/>
+                <w:lang w:val="en-US"/>
+              </w:rPr>
+              <w:t>Allow the soil to dry slightly between watering</w:t>
+            </w:r>
+            <w:r>
+              <w:rPr>
+                <w:color w:val="000000"/>
+                <w:szCs w:val="22"/>
+                <w:lang w:val="en-US"/>
+              </w:rPr>
+              <w:t>.</w:t>
+            </w:r>
+          </w:p>
+          <w:p>
+            <w:pPr>
+              <w:pStyle w:val="ListParagraph"/>
+              <w:numPr>
+                <w:ilvl w:val="0"/>
+                <w:numId w:val="18"/>
+              </w:numPr>
+              <w:spacing w:after="200" w:line="240" w:lineRule="auto"/>
+              <w:rPr>
+                <w:color w:val="000000"/>
+                <w:szCs w:val="22"/>
+                <w:lang w:val="en-US"/>
+              </w:rPr>
+            </w:pPr>
+            <w:r>
+              <w:rPr>
+                <w:b/>
+                <w:color w:val="000000"/>
+                <w:szCs w:val="22"/>
+                <w:lang w:val="en-US"/>
+              </w:rPr>
+              <w:t>Light exposure</w:t>
+            </w:r>
+            <w:r>
+              <w:rPr>
+                <w:b/>
+                <w:color w:val="000000"/>
+                <w:szCs w:val="22"/>
+                <w:lang w:val="en-US"/>
+              </w:rPr>
+              <w:t>:</w:t>
+            </w:r>
+            <w:r>
+              <w:rPr>
+                <w:color w:val="000000"/>
+                <w:szCs w:val="22"/>
+                <w:lang w:val="en-US"/>
+              </w:rPr>
+              <w:t xml:space="preserve"> It s</w:t>
+            </w:r>
+            <w:r>
+              <w:rPr>
+                <w:color w:val="000000"/>
+                <w:szCs w:val="22"/>
+                <w:lang w:val="en-US"/>
+              </w:rPr>
+              <w:t>hould be f</w:t>
+            </w:r>
+            <w:r>
+              <w:rPr>
+                <w:color w:val="000000"/>
+                <w:szCs w:val="22"/>
+                <w:lang w:val="en-US"/>
+              </w:rPr>
+              <w:t xml:space="preserve">ull sun </w:t>
+            </w:r>
+            <w:r>
+              <w:rPr>
+                <w:color w:val="000000"/>
+                <w:szCs w:val="22"/>
+                <w:lang w:val="en-US"/>
+              </w:rPr>
+              <w:t>light.</w:t>
+            </w:r>
+          </w:p>
+        </w:tc>
+      </w:tr>
+    </w:tbl>
+    <w:p>
+      <w:pPr>
+        <w:jc w:val="both"/>
+      </w:pPr>
+    </w:p>
+    <w:p>
+      <w:pPr>
+        <w:pStyle w:val="Heading2"/>
+      </w:pPr>
+      <w:r>
+        <w:t>Device/d</w:t>
+      </w:r>
+      <w:r>
+        <w:t>river Information</w:t>
       </w:r>
     </w:p>
     <w:p/>
@@ -1163,15 +2915,6 @@
                 <w:szCs w:val="19"/>
                 <w:lang w:val="de-DE" w:eastAsia="de-DE"/>
               </w:rPr>
-              <w:t xml:space="preserve"> </w:t>
-            </w:r>
-            <w:r>
-              <w:rPr>
-                <w:rFonts w:ascii="Charter" w:hAnsi="Charter"/>
-                <w:sz w:val="22"/>
-                <w:szCs w:val="19"/>
-                <w:lang w:val="de-DE" w:eastAsia="de-DE"/>
-              </w:rPr>
               <w:t>VH400 as soil moisture sensor</w:t>
             </w:r>
           </w:p>
@@ -1264,78 +3007,22 @@
     <w:p/>
     <w:p>
       <w:pPr>
+        <w:pStyle w:val="Heading1"/>
+      </w:pPr>
+      <w:r>
+        <w:t>Soldering of Sensors</w:t>
+      </w:r>
+    </w:p>
+    <w:p/>
+    <w:p>
+      <w:pPr>
         <w:pStyle w:val="Heading2"/>
       </w:pPr>
       <w:r>
-        <w:t>Plant living Condition</w:t>
-      </w:r>
-    </w:p>
-    <w:p/>
-    <w:p>
-      <w:pPr>
-        <w:jc w:val="both"/>
-      </w:pPr>
-      <w:r>
-        <w:t>To create a better monitoring, it was required to know the ideal living conditions</w:t>
-      </w:r>
-      <w:r>
-        <w:rPr>
-          <w:vertAlign w:val="superscript"/>
-        </w:rPr>
-        <w:t xml:space="preserve"> </w:t>
-      </w:r>
-      <w:hyperlink w:anchor="_References" w:history="1">
-        <w:r>
-          <w:rPr>
-            <w:rStyle w:val="Hyperlink"/>
-            <w:color w:val="000000" w:themeColor="text1"/>
-            <w:u w:val="none"/>
-            <w:vertAlign w:val="superscript"/>
-          </w:rPr>
-          <w:t>[2]</w:t>
-        </w:r>
-      </w:hyperlink>
-      <w:r>
-        <w:t xml:space="preserve"> for given plants. </w:t>
-      </w:r>
-      <w:r>
-        <w:t>We indulged ourselves into a lot of research before we started the actual work on the “</w:t>
-      </w:r>
-      <w:r>
-        <w:t>Save the Plant !</w:t>
-      </w:r>
-      <w:r>
-        <w:t>”. We s</w:t>
-      </w:r>
-      <w:r>
-        <w:t xml:space="preserve">tudied about the different kinds of </w:t>
-      </w:r>
-      <w:r>
-        <w:t>necessary living requirements for plants as air humidity, CO2 concentration, temperature, soil moisture and light exposure</w:t>
-      </w:r>
-      <w:r>
-        <w:t xml:space="preserve"> that were needed </w:t>
-      </w:r>
-      <w:r>
-        <w:t>to build our application.</w:t>
-      </w:r>
-    </w:p>
-    <w:p/>
-    <w:p>
-      <w:pPr>
-        <w:pStyle w:val="Heading1"/>
-      </w:pPr>
-      <w:r>
-        <w:t>Soldering of Sensors</w:t>
-      </w:r>
-    </w:p>
-    <w:p/>
-    <w:p>
-      <w:pPr>
-        <w:pStyle w:val="Heading2"/>
-      </w:pPr>
-      <w:r>
-        <w:t>Xm1000 pin structure</w:t>
+        <w:t>XM</w:t>
+      </w:r>
+      <w:r>
+        <w:t>1000 pin structure</w:t>
       </w:r>
     </w:p>
     <w:p/>
@@ -1383,13 +3070,11 @@
       </w:r>
     </w:p>
     <w:p/>
-    <w:p/>
     <w:p>
       <w:pPr>
         <w:pStyle w:val="Heading2"/>
       </w:pPr>
       <w:r>
-        <w:lastRenderedPageBreak/>
         <w:t>Soldering Soil Moisture sensor</w:t>
       </w:r>
     </w:p>
@@ -1400,7 +3085,7 @@
           <w:lang w:val="en-US" w:eastAsia="en-US"/>
         </w:rPr>
         <w:pict>
-          <v:shape id="_x0000_s1028" type="#_x0000_t202" style="position:absolute;margin-left:397.05pt;margin-top:8.35pt;width:86.25pt;height:65.25pt;z-index:251658240" fillcolor="white [3201]" strokecolor="#9bbb59 [3206]" strokeweight="2.5pt">
+          <v:shape id="_x0000_s1028" type="#_x0000_t202" style="position:absolute;margin-left:411.7pt;margin-top:8.35pt;width:79.85pt;height:65.25pt;z-index:251658240" fillcolor="white [3201]" strokecolor="#9bbb59 [3206]" strokeweight="2.5pt">
             <v:shadow color="#868686"/>
             <v:textbox style="mso-next-textbox:#_x0000_s1028">
               <w:txbxContent>
@@ -1415,7 +3100,7 @@
                     </w:rPr>
                     <w:drawing>
                       <wp:inline distT="0" distB="0" distL="0" distR="0">
-                        <wp:extent cx="952500" cy="714487"/>
+                        <wp:extent cx="838200" cy="714375"/>
                         <wp:effectExtent l="19050" t="0" r="0" b="0"/>
                         <wp:docPr id="4" name="Picture 11" descr="C:\Users\pratyush\Desktop\moisture_sensor\IMG_0440.JPG"/>
                         <wp:cNvGraphicFramePr>
@@ -1440,7 +3125,7 @@
                               <pic:spPr bwMode="auto">
                                 <a:xfrm>
                                   <a:off x="0" y="0"/>
-                                  <a:ext cx="955156" cy="716479"/>
+                                  <a:ext cx="840669" cy="716479"/>
                                 </a:xfrm>
                                 <a:prstGeom prst="rect">
                                   <a:avLst/>
@@ -1779,15 +3464,34 @@
       </w:r>
     </w:p>
     <w:p/>
+    <w:p/>
     <w:p>
       <w:pPr>
         <w:pStyle w:val="Heading1"/>
       </w:pPr>
       <w:r>
+        <w:lastRenderedPageBreak/>
         <w:t>Test Bed Set up</w:t>
       </w:r>
     </w:p>
-    <w:p/>
+    <w:p>
+      <w:pPr>
+        <w:pStyle w:val="Heading2"/>
+        <w:numPr>
+          <w:ilvl w:val="0"/>
+          <w:numId w:val="0"/>
+        </w:numPr>
+        <w:ind w:left="454"/>
+      </w:pPr>
+    </w:p>
+    <w:p>
+      <w:pPr>
+        <w:pStyle w:val="Heading2"/>
+      </w:pPr>
+      <w:r>
+        <w:t>Design Architecture</w:t>
+      </w:r>
+    </w:p>
     <w:p>
       <w:r>
         <w:rPr>
@@ -1795,7 +3499,7 @@
           <w:lang w:val="en-US" w:eastAsia="en-US"/>
         </w:rPr>
         <w:pict>
-          <v:shape id="_x0000_s1053" type="#_x0000_t202" style="position:absolute;margin-left:-7.95pt;margin-top:0;width:233.25pt;height:216.2pt;z-index:251661312" filled="f" stroked="f">
+          <v:shape id="_x0000_s1053" type="#_x0000_t202" style="position:absolute;margin-left:-7.95pt;margin-top:10.2pt;width:233.25pt;height:204.95pt;z-index:251661312" filled="f" stroked="f">
             <v:textbox style="mso-next-textbox:#_x0000_s1053">
               <w:txbxContent>
                 <w:p>
@@ -1853,7 +3557,13 @@
                     <w:t xml:space="preserve">. </w:t>
                   </w:r>
                   <w:r>
-                    <w:t>[3009] On board Sensor (light, humidity and temperature), [3002] Co2 and [3007 and 3003] Moisture s</w:t>
+                    <w:t xml:space="preserve">On board Sensor (light, humidity and </w:t>
+                  </w:r>
+                  <w:r>
+                    <w:t>temperature), Co2 and m</w:t>
+                  </w:r>
+                  <w:r>
+                    <w:t>oisture s</w:t>
                   </w:r>
                   <w:r>
                     <w:t xml:space="preserve">ensor (both left and right) </w:t>
@@ -1883,6 +3593,8 @@
           </v:shape>
         </w:pict>
       </w:r>
+    </w:p>
+    <w:p>
       <w:r>
         <w:rPr>
           <w:noProof/>
@@ -2030,7 +3742,7 @@
           <w:lang w:val="en-US" w:eastAsia="en-US"/>
         </w:rPr>
         <w:pict>
-          <v:shape id="_x0000_s1054" type="#_x0000_t202" style="position:absolute;margin-left:-7.95pt;margin-top:11.6pt;width:7in;height:59.25pt;z-index:251662336" filled="f" stroked="f">
+          <v:shape id="_x0000_s1054" type="#_x0000_t202" style="position:absolute;margin-left:-7.95pt;margin-top:.35pt;width:7in;height:59.25pt;z-index:251662336" filled="f" stroked="f">
             <v:textbox style="mso-next-textbox:#_x0000_s1054">
               <w:txbxContent>
                 <w:p>
@@ -2158,13 +3870,12 @@
     <w:p/>
     <w:p/>
     <w:p/>
-    <w:p/>
-    <w:p>
-      <w:pPr>
-        <w:pStyle w:val="Heading1"/>
-      </w:pPr>
-      <w:r>
-        <w:t>Formulas for calculation</w:t>
+    <w:p>
+      <w:pPr>
+        <w:pStyle w:val="Heading2"/>
+      </w:pPr>
+      <w:r>
+        <w:t>Usage of actuator</w:t>
       </w:r>
     </w:p>
     <w:p/>
@@ -2173,32 +3884,9 @@
         <w:jc w:val="both"/>
       </w:pPr>
       <w:r>
-        <w:t>Monitoring requires converting raw data into human readable forms which we result in efficient sampling and visualization. We used various formulas to convert raw data into correspondind sensor values as raw data of Light into LUX</w:t>
+        <w:t>To manipulate the actuators we used the API which was provided by our course supervisors. The sinks send “printf”-commands</w:t>
       </w:r>
       <w:hyperlink r:id="rId17" w:anchor="cite_note-dev1-1" w:history="1">
-        <w:r>
-          <w:rPr>
-            <w:rStyle w:val="Hyperlink"/>
-            <w:color w:val="000000" w:themeColor="text1"/>
-            <w:u w:val="none"/>
-            <w:vertAlign w:val="superscript"/>
-          </w:rPr>
-          <w:t>[5</w:t>
-        </w:r>
-        <w:r>
-          <w:rPr>
-            <w:rStyle w:val="Hyperlink"/>
-            <w:color w:val="000000" w:themeColor="text1"/>
-            <w:u w:val="none"/>
-            <w:vertAlign w:val="superscript"/>
-          </w:rPr>
-          <w:t>]</w:t>
-        </w:r>
-      </w:hyperlink>
-      <w:r>
-        <w:t>, Humidity into percentage</w:t>
-      </w:r>
-      <w:hyperlink r:id="rId18" w:anchor="cite_note-dev1-1" w:history="1">
         <w:r>
           <w:rPr>
             <w:rStyle w:val="Hyperlink"/>
@@ -2219,12 +3907,9 @@
         </w:r>
       </w:hyperlink>
       <w:r>
-        <w:t xml:space="preserve">, Temperature into </w:t>
-      </w:r>
-      <w:r>
-        <w:t>ºC</w:t>
-      </w:r>
-      <w:hyperlink r:id="rId19" w:anchor="cite_note-dev1-1" w:history="1">
+        <w:t xml:space="preserve"> to the Raspberry Pi which controls the actuators. In the current state the API permits the control over three types of actuators via ON/OFF commands. A fan, a lamp and a heating plate under the plant. If the monitored value differs from the ideal value, a specific control command is sent to the base station (Raspberry Pi), e.g. PG:LIGHT ON to turn the light on. Detailed information can be found in </w:t>
+      </w:r>
+      <w:hyperlink r:id="rId18" w:anchor="cite_note-dev1-1" w:history="1">
         <w:r>
           <w:rPr>
             <w:rStyle w:val="Hyperlink"/>
@@ -2232,7 +3917,7 @@
             <w:u w:val="none"/>
             <w:vertAlign w:val="superscript"/>
           </w:rPr>
-          <w:t>[7</w:t>
+          <w:t>[11</w:t>
         </w:r>
         <w:r>
           <w:rPr>
@@ -2245,9 +3930,31 @@
         </w:r>
       </w:hyperlink>
       <w:r>
-        <w:t>, Co2 into ppm</w:t>
-      </w:r>
-      <w:hyperlink r:id="rId20" w:anchor="cite_note-dev1-1" w:history="1">
+        <w:t>. As for now the system only respond to changes in light, CO2 and soil moisture. Temperature or humidity changes are monitored but no commands are sent to the actuators since these values don’t tend to fluctuate too much.</w:t>
+      </w:r>
+    </w:p>
+    <w:p>
+      <w:pPr>
+        <w:jc w:val="both"/>
+      </w:pPr>
+    </w:p>
+    <w:p>
+      <w:pPr>
+        <w:pStyle w:val="Heading1"/>
+      </w:pPr>
+      <w:r>
+        <w:t>Formulas for calculation</w:t>
+      </w:r>
+    </w:p>
+    <w:p/>
+    <w:p>
+      <w:pPr>
+        <w:jc w:val="both"/>
+      </w:pPr>
+      <w:r>
+        <w:t>Monitoring requires converting raw data into human readable forms which we result in efficient sampling and visualization. We used various formulas to convert raw data into correspondind sensor values as raw data of Light into LUX</w:t>
+      </w:r>
+      <w:hyperlink r:id="rId19" w:anchor="cite_note-dev1-1" w:history="1">
         <w:r>
           <w:rPr>
             <w:rStyle w:val="Hyperlink"/>
@@ -2255,7 +3962,16 @@
             <w:u w:val="none"/>
             <w:vertAlign w:val="superscript"/>
           </w:rPr>
-          <w:t>[8</w:t>
+          <w:t>[</w:t>
+        </w:r>
+        <w:r>
+          <w:rPr>
+            <w:rStyle w:val="Hyperlink"/>
+            <w:color w:val="000000" w:themeColor="text1"/>
+            <w:u w:val="none"/>
+            <w:vertAlign w:val="superscript"/>
+          </w:rPr>
+          <w:t>8</w:t>
         </w:r>
         <w:r>
           <w:rPr>
@@ -2268,15 +3984,9 @@
         </w:r>
       </w:hyperlink>
       <w:r>
-        <w:t xml:space="preserve">, and soil moisture into VWC </w:t>
-      </w:r>
-      <w:r>
-        <w:t>(Volumetric Water</w:t>
-      </w:r>
-      <w:r>
-        <w:t xml:space="preserve"> Content) </w:t>
-      </w:r>
-      <w:hyperlink r:id="rId21" w:anchor="cite_note-dev1-1" w:history="1">
+        <w:t>, Humidity into percentage</w:t>
+      </w:r>
+      <w:hyperlink r:id="rId20" w:anchor="cite_note-dev1-1" w:history="1">
         <w:r>
           <w:rPr>
             <w:rStyle w:val="Hyperlink"/>
@@ -2284,7 +3994,16 @@
             <w:u w:val="none"/>
             <w:vertAlign w:val="superscript"/>
           </w:rPr>
-          <w:t>[9</w:t>
+          <w:t>[</w:t>
+        </w:r>
+        <w:r>
+          <w:rPr>
+            <w:rStyle w:val="Hyperlink"/>
+            <w:color w:val="000000" w:themeColor="text1"/>
+            <w:u w:val="none"/>
+            <w:vertAlign w:val="superscript"/>
+          </w:rPr>
+          <w:t>9</w:t>
         </w:r>
         <w:r>
           <w:rPr>
@@ -2297,30 +4016,12 @@
         </w:r>
       </w:hyperlink>
       <w:r>
-        <w:t>. We converter these value for monitoring and visualization purpose while we used raw data for comparison with threshold value and sending command correspondingly.</w:t>
-      </w:r>
-    </w:p>
-    <w:p/>
-    <w:p>
-      <w:pPr>
-        <w:pStyle w:val="Heading1"/>
-      </w:pPr>
-      <w:r>
-        <w:t>Usage of Actuator</w:t>
-      </w:r>
-    </w:p>
-    <w:p/>
-    <w:p>
-      <w:pPr>
-        <w:jc w:val="both"/>
-      </w:pPr>
-      <w:r>
-        <w:t xml:space="preserve">We used raw data instead of converted values for comparison with threshold value. </w:t>
-      </w:r>
-      <w:r>
-        <w:t>When value was different from idea value that ON/OFF</w:t>
-      </w:r>
-      <w:hyperlink r:id="rId22" w:anchor="cite_note-dev1-1" w:history="1">
+        <w:t xml:space="preserve">, Temperature into </w:t>
+      </w:r>
+      <w:r>
+        <w:t>ºC</w:t>
+      </w:r>
+      <w:hyperlink r:id="rId21" w:anchor="cite_note-dev1-1" w:history="1">
         <w:r>
           <w:rPr>
             <w:rStyle w:val="Hyperlink"/>
@@ -2328,7 +4029,16 @@
             <w:u w:val="none"/>
             <w:vertAlign w:val="superscript"/>
           </w:rPr>
-          <w:t>[10</w:t>
+          <w:t>[</w:t>
+        </w:r>
+        <w:r>
+          <w:rPr>
+            <w:rStyle w:val="Hyperlink"/>
+            <w:color w:val="000000" w:themeColor="text1"/>
+            <w:u w:val="none"/>
+            <w:vertAlign w:val="superscript"/>
+          </w:rPr>
+          <w:t>10</w:t>
         </w:r>
         <w:r>
           <w:rPr>
@@ -2341,23 +4051,59 @@
         </w:r>
       </w:hyperlink>
       <w:r>
-        <w:t xml:space="preserve"> command was sent to Raspberry Pi (</w:t>
-      </w:r>
-      <w:r>
-        <w:t xml:space="preserve"> base station</w:t>
-      </w:r>
-      <w:r>
-        <w:t xml:space="preserve">) on respective actuators. When soil moisture was high than PG: HEAT ON was sent other wise PG: HEAT </w:t>
-      </w:r>
-      <w:r>
-        <w:lastRenderedPageBreak/>
-        <w:t>OFF was sent. Similiarly, if light was low below threshold value than PG: LIGHT ON otherwise PG: LIGHT OFF and CO2 was high than PG: FAN ON else PG:</w:t>
-      </w:r>
-      <w:r>
-        <w:t xml:space="preserve"> </w:t>
-      </w:r>
-      <w:r>
-        <w:t xml:space="preserve">: HEAT OFF. We can use actuators for temperature and humidity but temperature and humidity don’t change so frequently. They were almost constant. Hence, we only monitored temperature adn humidity but no command was used for actuators. </w:t>
+        <w:t>, Co2 into ppm</w:t>
+      </w:r>
+      <w:hyperlink r:id="rId22" w:anchor="cite_note-dev1-1" w:history="1">
+        <w:r>
+          <w:rPr>
+            <w:rStyle w:val="Hyperlink"/>
+            <w:color w:val="000000" w:themeColor="text1"/>
+            <w:u w:val="none"/>
+            <w:vertAlign w:val="superscript"/>
+          </w:rPr>
+          <w:t>[11</w:t>
+        </w:r>
+        <w:r>
+          <w:rPr>
+            <w:rStyle w:val="Hyperlink"/>
+            <w:color w:val="000000" w:themeColor="text1"/>
+            <w:u w:val="none"/>
+            <w:vertAlign w:val="superscript"/>
+          </w:rPr>
+          <w:t>]</w:t>
+        </w:r>
+      </w:hyperlink>
+      <w:r>
+        <w:t xml:space="preserve">, and soil moisture into VWC </w:t>
+      </w:r>
+      <w:r>
+        <w:t>(Volumetric Water</w:t>
+      </w:r>
+      <w:r>
+        <w:t xml:space="preserve"> Content) </w:t>
+      </w:r>
+      <w:hyperlink r:id="rId23" w:anchor="cite_note-dev1-1" w:history="1">
+        <w:r>
+          <w:rPr>
+            <w:rStyle w:val="Hyperlink"/>
+            <w:color w:val="000000" w:themeColor="text1"/>
+            <w:u w:val="none"/>
+            <w:vertAlign w:val="superscript"/>
+          </w:rPr>
+          <w:t>[12</w:t>
+        </w:r>
+        <w:r>
+          <w:rPr>
+            <w:rStyle w:val="Hyperlink"/>
+            <w:color w:val="000000" w:themeColor="text1"/>
+            <w:u w:val="none"/>
+            <w:vertAlign w:val="superscript"/>
+          </w:rPr>
+          <w:t>]</w:t>
+        </w:r>
+      </w:hyperlink>
+      <w:r>
+        <w:t>. We converter these value for monitoring and visualization purpose while we used raw data for comparison with threshold value and sending command correspondingly.</w:t>
       </w:r>
     </w:p>
     <w:p/>
@@ -2381,7 +4127,14 @@
         <w:rPr>
           <w:lang w:val="en-US"/>
         </w:rPr>
-        <w:t>To support modularity each sensor type has its own .c-file. It leaves a possibility to add additional sensor types in the future. A settings file is used to define constant values such as node ID's, value thresholds, measuring periods etc. After 120 seconds of initialization the nodes begin to operate. Every 5 seconds measurements are taken; depending on the node-ID a different measurement procedure is invoked. To reduce energy consumption calculations are done on the sensor nodes, rather than sending measured values to the sink node every time measurements are taken. Commands to manipula</w:t>
+        <w:t xml:space="preserve">To support modularity each sensor type has its own .c-file. It leaves a possibility to add additional sensor types in the future. A settings file is used to define constant values such as node ID's, value thresholds, measuring periods etc. After 120 seconds of initialization the nodes begin to operate. Every 5 seconds measurements are taken; depending on the node-ID a different measurement procedure is invoked. To reduce energy consumption calculations are done on the sensor nodes, rather than sending measured values to the sink node every time measurements are taken. Commands to </w:t>
+      </w:r>
+      <w:r>
+        <w:rPr>
+          <w:lang w:val="en-US"/>
+        </w:rPr>
+        <w:lastRenderedPageBreak/>
+        <w:t>manipula</w:t>
       </w:r>
       <w:r>
         <w:rPr>
@@ -2471,7 +4224,7 @@
                                 </pic:cNvPicPr>
                               </pic:nvPicPr>
                               <pic:blipFill>
-                                <a:blip r:embed="rId23"/>
+                                <a:blip r:embed="rId24"/>
                                 <a:srcRect/>
                                 <a:stretch>
                                   <a:fillRect/>
@@ -2603,7 +4356,7 @@
                                 </pic:cNvPicPr>
                               </pic:nvPicPr>
                               <pic:blipFill>
-                                <a:blip r:embed="rId24"/>
+                                <a:blip r:embed="rId25"/>
                                 <a:srcRect/>
                                 <a:stretch>
                                   <a:fillRect/>
@@ -2740,7 +4493,7 @@
                                 </pic:cNvPicPr>
                               </pic:nvPicPr>
                               <pic:blipFill>
-                                <a:blip r:embed="rId25"/>
+                                <a:blip r:embed="rId26"/>
                                 <a:srcRect/>
                                 <a:stretch>
                                   <a:fillRect/>
@@ -2872,7 +4625,7 @@
                                 </pic:cNvPicPr>
                               </pic:nvPicPr>
                               <pic:blipFill>
-                                <a:blip r:embed="rId26"/>
+                                <a:blip r:embed="rId27"/>
                                 <a:srcRect/>
                                 <a:stretch>
                                   <a:fillRect/>
@@ -3005,7 +4758,7 @@
                                 </pic:cNvPicPr>
                               </pic:nvPicPr>
                               <pic:blipFill>
-                                <a:blip r:embed="rId27"/>
+                                <a:blip r:embed="rId28"/>
                                 <a:srcRect/>
                                 <a:stretch>
                                   <a:fillRect/>
@@ -3137,7 +4890,7 @@
                                 </pic:cNvPicPr>
                               </pic:nvPicPr>
                               <pic:blipFill>
-                                <a:blip r:embed="rId28"/>
+                                <a:blip r:embed="rId29"/>
                                 <a:srcRect/>
                                 <a:stretch>
                                   <a:fillRect/>
@@ -3183,6 +4936,7 @@
           <w:noProof/>
           <w:lang w:val="en-US" w:eastAsia="en-US"/>
         </w:rPr>
+        <w:lastRenderedPageBreak/>
         <w:pict>
           <v:shape id="_x0000_s1086" type="#_x0000_t202" style="position:absolute;margin-left:261.3pt;margin-top:7.7pt;width:235.5pt;height:19.5pt;z-index:251683840" filled="f" stroked="f">
             <v:textbox style="mso-next-textbox:#_x0000_s1086">
@@ -3297,7 +5051,7 @@
             <w:u w:val="none"/>
             <w:vertAlign w:val="superscript"/>
           </w:rPr>
-          <w:t>11</w:t>
+          <w:t>13</w:t>
         </w:r>
         <w:r>
           <w:rPr>
@@ -3525,7 +5279,16 @@
         </w:numPr>
       </w:pPr>
       <w:r>
-        <w:t>http://www.advanticsys.com/wiki/index.php?title=Sensirion%C2%AE_SHT11</w:t>
+        <w:t>Actuators_API</w:t>
+      </w:r>
+      <w:r>
+        <w:t xml:space="preserve"> - ..\Proj</w:t>
+      </w:r>
+      <w:r>
+        <w:t>ect_Documents\Actuator_API</w:t>
+      </w:r>
+      <w:r>
+        <w:t>\</w:t>
       </w:r>
     </w:p>
     <w:p>
@@ -3537,16 +5300,7 @@
         </w:numPr>
       </w:pPr>
       <w:r>
-        <w:t>DS1000 data sheet</w:t>
-      </w:r>
-      <w:r>
-        <w:t xml:space="preserve"> - ..</w:t>
-      </w:r>
-      <w:r>
-        <w:t>\Project_Documents\Sensors_Datasheet</w:t>
-      </w:r>
-      <w:r>
-        <w:t>\</w:t>
+        <w:t>http://www.advanticsys.com/wiki/index.php?title=Sensirion%C2%AE_SHT11</w:t>
       </w:r>
     </w:p>
     <w:p>
@@ -3558,13 +5312,10 @@
         </w:numPr>
       </w:pPr>
       <w:r>
-        <w:t>SHT11 data sheet</w:t>
-      </w:r>
-      <w:r>
-        <w:t xml:space="preserve"> </w:t>
-      </w:r>
-      <w:r>
-        <w:t>- ..</w:t>
+        <w:t>DS1000 data sheet</w:t>
+      </w:r>
+      <w:r>
+        <w:t xml:space="preserve"> - ..</w:t>
       </w:r>
       <w:r>
         <w:t>\Project_Documents\Sensors_Datasheet</w:t>
@@ -3582,7 +5333,19 @@
         </w:numPr>
       </w:pPr>
       <w:r>
-        <w:t>http://www.vegetronix.com/Products/VH400/VH400-Piecewise-Curve.phtml</w:t>
+        <w:t>SHT11 data sheet</w:t>
+      </w:r>
+      <w:r>
+        <w:t xml:space="preserve"> </w:t>
+      </w:r>
+      <w:r>
+        <w:t>- ..</w:t>
+      </w:r>
+      <w:r>
+        <w:t>\Project_Documents\Sensors_Datasheet</w:t>
+      </w:r>
+      <w:r>
+        <w:t>\</w:t>
       </w:r>
     </w:p>
     <w:p>
@@ -3594,16 +5357,7 @@
         </w:numPr>
       </w:pPr>
       <w:r>
-        <w:t>Actuators condition</w:t>
-      </w:r>
-      <w:r>
-        <w:t xml:space="preserve"> - ..\</w:t>
-      </w:r>
-      <w:r>
-        <w:t>\Project_Documents\Actuators_condition</w:t>
-      </w:r>
-      <w:r>
-        <w:t>\</w:t>
+        <w:t>http://www.vegetronix.com/Products/VH400/VH400-Piecewise-Curve.phtml</w:t>
       </w:r>
     </w:p>
     <w:p>
@@ -3615,6 +5369,27 @@
         </w:numPr>
       </w:pPr>
       <w:r>
+        <w:t>Actuators condition</w:t>
+      </w:r>
+      <w:r>
+        <w:t xml:space="preserve"> - ..</w:t>
+      </w:r>
+      <w:r>
+        <w:t>\Project_Documents\Actuators_condition</w:t>
+      </w:r>
+      <w:r>
+        <w:t>\</w:t>
+      </w:r>
+    </w:p>
+    <w:p>
+      <w:pPr>
+        <w:pStyle w:val="ListParagraph"/>
+        <w:numPr>
+          <w:ilvl w:val="0"/>
+          <w:numId w:val="12"/>
+        </w:numPr>
+      </w:pPr>
+      <w:r>
         <w:t>Test_C</w:t>
       </w:r>
       <w:r>
@@ -3629,7 +5404,7 @@
     </w:p>
     <w:p/>
     <w:sectPr>
-      <w:footerReference w:type="default" r:id="rId29"/>
+      <w:footerReference w:type="default" r:id="rId30"/>
       <w:type w:val="continuous"/>
       <w:pgSz w:w="11906" w:h="16838" w:code="9"/>
       <w:pgMar w:top="1418" w:right="851" w:bottom="1304" w:left="1134" w:header="709" w:footer="680" w:gutter="0"/>
@@ -3813,7 +5588,7 @@
       <w:rPr>
         <w:noProof/>
       </w:rPr>
-      <w:t>1</w:t>
+      <w:t>5</w:t>
     </w:r>
     <w:r>
       <w:rPr>
@@ -4039,6 +5814,232 @@
     </w:lvl>
   </w:abstractNum>
   <w:abstractNum w:abstractNumId="1">
+    <w:nsid w:val="1BC74731"/>
+    <w:multiLevelType w:val="hybridMultilevel"/>
+    <w:tmpl w:val="C832A376"/>
+    <w:lvl w:ilvl="0" w:tplc="04090001">
+      <w:start w:val="1"/>
+      <w:numFmt w:val="bullet"/>
+      <w:lvlText w:val=""/>
+      <w:lvlJc w:val="left"/>
+      <w:pPr>
+        <w:ind w:left="360" w:hanging="360"/>
+      </w:pPr>
+      <w:rPr>
+        <w:rFonts w:ascii="Symbol" w:hAnsi="Symbol" w:hint="default"/>
+      </w:rPr>
+    </w:lvl>
+    <w:lvl w:ilvl="1" w:tplc="04090003" w:tentative="1">
+      <w:start w:val="1"/>
+      <w:numFmt w:val="bullet"/>
+      <w:lvlText w:val="o"/>
+      <w:lvlJc w:val="left"/>
+      <w:pPr>
+        <w:ind w:left="1080" w:hanging="360"/>
+      </w:pPr>
+      <w:rPr>
+        <w:rFonts w:ascii="Courier New" w:hAnsi="Courier New" w:cs="Courier New" w:hint="default"/>
+      </w:rPr>
+    </w:lvl>
+    <w:lvl w:ilvl="2" w:tplc="04090005" w:tentative="1">
+      <w:start w:val="1"/>
+      <w:numFmt w:val="bullet"/>
+      <w:lvlText w:val=""/>
+      <w:lvlJc w:val="left"/>
+      <w:pPr>
+        <w:ind w:left="1800" w:hanging="360"/>
+      </w:pPr>
+      <w:rPr>
+        <w:rFonts w:ascii="Wingdings" w:hAnsi="Wingdings" w:hint="default"/>
+      </w:rPr>
+    </w:lvl>
+    <w:lvl w:ilvl="3" w:tplc="04090001" w:tentative="1">
+      <w:start w:val="1"/>
+      <w:numFmt w:val="bullet"/>
+      <w:lvlText w:val=""/>
+      <w:lvlJc w:val="left"/>
+      <w:pPr>
+        <w:ind w:left="2520" w:hanging="360"/>
+      </w:pPr>
+      <w:rPr>
+        <w:rFonts w:ascii="Symbol" w:hAnsi="Symbol" w:hint="default"/>
+      </w:rPr>
+    </w:lvl>
+    <w:lvl w:ilvl="4" w:tplc="04090003" w:tentative="1">
+      <w:start w:val="1"/>
+      <w:numFmt w:val="bullet"/>
+      <w:lvlText w:val="o"/>
+      <w:lvlJc w:val="left"/>
+      <w:pPr>
+        <w:ind w:left="3240" w:hanging="360"/>
+      </w:pPr>
+      <w:rPr>
+        <w:rFonts w:ascii="Courier New" w:hAnsi="Courier New" w:cs="Courier New" w:hint="default"/>
+      </w:rPr>
+    </w:lvl>
+    <w:lvl w:ilvl="5" w:tplc="04090005" w:tentative="1">
+      <w:start w:val="1"/>
+      <w:numFmt w:val="bullet"/>
+      <w:lvlText w:val=""/>
+      <w:lvlJc w:val="left"/>
+      <w:pPr>
+        <w:ind w:left="3960" w:hanging="360"/>
+      </w:pPr>
+      <w:rPr>
+        <w:rFonts w:ascii="Wingdings" w:hAnsi="Wingdings" w:hint="default"/>
+      </w:rPr>
+    </w:lvl>
+    <w:lvl w:ilvl="6" w:tplc="04090001" w:tentative="1">
+      <w:start w:val="1"/>
+      <w:numFmt w:val="bullet"/>
+      <w:lvlText w:val=""/>
+      <w:lvlJc w:val="left"/>
+      <w:pPr>
+        <w:ind w:left="4680" w:hanging="360"/>
+      </w:pPr>
+      <w:rPr>
+        <w:rFonts w:ascii="Symbol" w:hAnsi="Symbol" w:hint="default"/>
+      </w:rPr>
+    </w:lvl>
+    <w:lvl w:ilvl="7" w:tplc="04090003" w:tentative="1">
+      <w:start w:val="1"/>
+      <w:numFmt w:val="bullet"/>
+      <w:lvlText w:val="o"/>
+      <w:lvlJc w:val="left"/>
+      <w:pPr>
+        <w:ind w:left="5400" w:hanging="360"/>
+      </w:pPr>
+      <w:rPr>
+        <w:rFonts w:ascii="Courier New" w:hAnsi="Courier New" w:cs="Courier New" w:hint="default"/>
+      </w:rPr>
+    </w:lvl>
+    <w:lvl w:ilvl="8" w:tplc="04090005" w:tentative="1">
+      <w:start w:val="1"/>
+      <w:numFmt w:val="bullet"/>
+      <w:lvlText w:val=""/>
+      <w:lvlJc w:val="left"/>
+      <w:pPr>
+        <w:ind w:left="6120" w:hanging="360"/>
+      </w:pPr>
+      <w:rPr>
+        <w:rFonts w:ascii="Wingdings" w:hAnsi="Wingdings" w:hint="default"/>
+      </w:rPr>
+    </w:lvl>
+  </w:abstractNum>
+  <w:abstractNum w:abstractNumId="2">
+    <w:nsid w:val="1F830F9E"/>
+    <w:multiLevelType w:val="hybridMultilevel"/>
+    <w:tmpl w:val="3662C4B0"/>
+    <w:lvl w:ilvl="0" w:tplc="0409000B">
+      <w:start w:val="1"/>
+      <w:numFmt w:val="bullet"/>
+      <w:lvlText w:val=""/>
+      <w:lvlJc w:val="left"/>
+      <w:pPr>
+        <w:ind w:left="360" w:hanging="360"/>
+      </w:pPr>
+      <w:rPr>
+        <w:rFonts w:ascii="Wingdings" w:hAnsi="Wingdings" w:hint="default"/>
+      </w:rPr>
+    </w:lvl>
+    <w:lvl w:ilvl="1" w:tplc="04090003" w:tentative="1">
+      <w:start w:val="1"/>
+      <w:numFmt w:val="bullet"/>
+      <w:lvlText w:val="o"/>
+      <w:lvlJc w:val="left"/>
+      <w:pPr>
+        <w:ind w:left="1440" w:hanging="360"/>
+      </w:pPr>
+      <w:rPr>
+        <w:rFonts w:ascii="Courier New" w:hAnsi="Courier New" w:cs="Courier New" w:hint="default"/>
+      </w:rPr>
+    </w:lvl>
+    <w:lvl w:ilvl="2" w:tplc="04090005" w:tentative="1">
+      <w:start w:val="1"/>
+      <w:numFmt w:val="bullet"/>
+      <w:lvlText w:val=""/>
+      <w:lvlJc w:val="left"/>
+      <w:pPr>
+        <w:ind w:left="2160" w:hanging="360"/>
+      </w:pPr>
+      <w:rPr>
+        <w:rFonts w:ascii="Wingdings" w:hAnsi="Wingdings" w:hint="default"/>
+      </w:rPr>
+    </w:lvl>
+    <w:lvl w:ilvl="3" w:tplc="04090001" w:tentative="1">
+      <w:start w:val="1"/>
+      <w:numFmt w:val="bullet"/>
+      <w:lvlText w:val=""/>
+      <w:lvlJc w:val="left"/>
+      <w:pPr>
+        <w:ind w:left="2880" w:hanging="360"/>
+      </w:pPr>
+      <w:rPr>
+        <w:rFonts w:ascii="Symbol" w:hAnsi="Symbol" w:hint="default"/>
+      </w:rPr>
+    </w:lvl>
+    <w:lvl w:ilvl="4" w:tplc="04090003" w:tentative="1">
+      <w:start w:val="1"/>
+      <w:numFmt w:val="bullet"/>
+      <w:lvlText w:val="o"/>
+      <w:lvlJc w:val="left"/>
+      <w:pPr>
+        <w:ind w:left="3600" w:hanging="360"/>
+      </w:pPr>
+      <w:rPr>
+        <w:rFonts w:ascii="Courier New" w:hAnsi="Courier New" w:cs="Courier New" w:hint="default"/>
+      </w:rPr>
+    </w:lvl>
+    <w:lvl w:ilvl="5" w:tplc="04090005" w:tentative="1">
+      <w:start w:val="1"/>
+      <w:numFmt w:val="bullet"/>
+      <w:lvlText w:val=""/>
+      <w:lvlJc w:val="left"/>
+      <w:pPr>
+        <w:ind w:left="4320" w:hanging="360"/>
+      </w:pPr>
+      <w:rPr>
+        <w:rFonts w:ascii="Wingdings" w:hAnsi="Wingdings" w:hint="default"/>
+      </w:rPr>
+    </w:lvl>
+    <w:lvl w:ilvl="6" w:tplc="04090001" w:tentative="1">
+      <w:start w:val="1"/>
+      <w:numFmt w:val="bullet"/>
+      <w:lvlText w:val=""/>
+      <w:lvlJc w:val="left"/>
+      <w:pPr>
+        <w:ind w:left="5040" w:hanging="360"/>
+      </w:pPr>
+      <w:rPr>
+        <w:rFonts w:ascii="Symbol" w:hAnsi="Symbol" w:hint="default"/>
+      </w:rPr>
+    </w:lvl>
+    <w:lvl w:ilvl="7" w:tplc="04090003" w:tentative="1">
+      <w:start w:val="1"/>
+      <w:numFmt w:val="bullet"/>
+      <w:lvlText w:val="o"/>
+      <w:lvlJc w:val="left"/>
+      <w:pPr>
+        <w:ind w:left="5760" w:hanging="360"/>
+      </w:pPr>
+      <w:rPr>
+        <w:rFonts w:ascii="Courier New" w:hAnsi="Courier New" w:cs="Courier New" w:hint="default"/>
+      </w:rPr>
+    </w:lvl>
+    <w:lvl w:ilvl="8" w:tplc="04090005" w:tentative="1">
+      <w:start w:val="1"/>
+      <w:numFmt w:val="bullet"/>
+      <w:lvlText w:val=""/>
+      <w:lvlJc w:val="left"/>
+      <w:pPr>
+        <w:ind w:left="6480" w:hanging="360"/>
+      </w:pPr>
+      <w:rPr>
+        <w:rFonts w:ascii="Wingdings" w:hAnsi="Wingdings" w:hint="default"/>
+      </w:rPr>
+    </w:lvl>
+  </w:abstractNum>
+  <w:abstractNum w:abstractNumId="3">
     <w:nsid w:val="2EE825B9"/>
     <w:multiLevelType w:val="hybridMultilevel"/>
     <w:tmpl w:val="AF1A10D6"/>
@@ -4181,7 +6182,7 @@
       </w:rPr>
     </w:lvl>
   </w:abstractNum>
-  <w:abstractNum w:abstractNumId="2">
+  <w:abstractNum w:abstractNumId="4">
     <w:nsid w:val="48C14AAF"/>
     <w:multiLevelType w:val="hybridMultilevel"/>
     <w:tmpl w:val="57A4934E"/>
@@ -4270,7 +6271,233 @@
       </w:pPr>
     </w:lvl>
   </w:abstractNum>
-  <w:abstractNum w:abstractNumId="3">
+  <w:abstractNum w:abstractNumId="5">
+    <w:nsid w:val="4BFA0B1E"/>
+    <w:multiLevelType w:val="hybridMultilevel"/>
+    <w:tmpl w:val="5CF6C892"/>
+    <w:lvl w:ilvl="0" w:tplc="04090001">
+      <w:start w:val="1"/>
+      <w:numFmt w:val="bullet"/>
+      <w:lvlText w:val=""/>
+      <w:lvlJc w:val="left"/>
+      <w:pPr>
+        <w:ind w:left="360" w:hanging="360"/>
+      </w:pPr>
+      <w:rPr>
+        <w:rFonts w:ascii="Symbol" w:hAnsi="Symbol" w:hint="default"/>
+      </w:rPr>
+    </w:lvl>
+    <w:lvl w:ilvl="1" w:tplc="04090003" w:tentative="1">
+      <w:start w:val="1"/>
+      <w:numFmt w:val="bullet"/>
+      <w:lvlText w:val="o"/>
+      <w:lvlJc w:val="left"/>
+      <w:pPr>
+        <w:ind w:left="1080" w:hanging="360"/>
+      </w:pPr>
+      <w:rPr>
+        <w:rFonts w:ascii="Courier New" w:hAnsi="Courier New" w:cs="Courier New" w:hint="default"/>
+      </w:rPr>
+    </w:lvl>
+    <w:lvl w:ilvl="2" w:tplc="04090005" w:tentative="1">
+      <w:start w:val="1"/>
+      <w:numFmt w:val="bullet"/>
+      <w:lvlText w:val=""/>
+      <w:lvlJc w:val="left"/>
+      <w:pPr>
+        <w:ind w:left="1800" w:hanging="360"/>
+      </w:pPr>
+      <w:rPr>
+        <w:rFonts w:ascii="Wingdings" w:hAnsi="Wingdings" w:hint="default"/>
+      </w:rPr>
+    </w:lvl>
+    <w:lvl w:ilvl="3" w:tplc="04090001" w:tentative="1">
+      <w:start w:val="1"/>
+      <w:numFmt w:val="bullet"/>
+      <w:lvlText w:val=""/>
+      <w:lvlJc w:val="left"/>
+      <w:pPr>
+        <w:ind w:left="2520" w:hanging="360"/>
+      </w:pPr>
+      <w:rPr>
+        <w:rFonts w:ascii="Symbol" w:hAnsi="Symbol" w:hint="default"/>
+      </w:rPr>
+    </w:lvl>
+    <w:lvl w:ilvl="4" w:tplc="04090003" w:tentative="1">
+      <w:start w:val="1"/>
+      <w:numFmt w:val="bullet"/>
+      <w:lvlText w:val="o"/>
+      <w:lvlJc w:val="left"/>
+      <w:pPr>
+        <w:ind w:left="3240" w:hanging="360"/>
+      </w:pPr>
+      <w:rPr>
+        <w:rFonts w:ascii="Courier New" w:hAnsi="Courier New" w:cs="Courier New" w:hint="default"/>
+      </w:rPr>
+    </w:lvl>
+    <w:lvl w:ilvl="5" w:tplc="04090005" w:tentative="1">
+      <w:start w:val="1"/>
+      <w:numFmt w:val="bullet"/>
+      <w:lvlText w:val=""/>
+      <w:lvlJc w:val="left"/>
+      <w:pPr>
+        <w:ind w:left="3960" w:hanging="360"/>
+      </w:pPr>
+      <w:rPr>
+        <w:rFonts w:ascii="Wingdings" w:hAnsi="Wingdings" w:hint="default"/>
+      </w:rPr>
+    </w:lvl>
+    <w:lvl w:ilvl="6" w:tplc="04090001" w:tentative="1">
+      <w:start w:val="1"/>
+      <w:numFmt w:val="bullet"/>
+      <w:lvlText w:val=""/>
+      <w:lvlJc w:val="left"/>
+      <w:pPr>
+        <w:ind w:left="4680" w:hanging="360"/>
+      </w:pPr>
+      <w:rPr>
+        <w:rFonts w:ascii="Symbol" w:hAnsi="Symbol" w:hint="default"/>
+      </w:rPr>
+    </w:lvl>
+    <w:lvl w:ilvl="7" w:tplc="04090003" w:tentative="1">
+      <w:start w:val="1"/>
+      <w:numFmt w:val="bullet"/>
+      <w:lvlText w:val="o"/>
+      <w:lvlJc w:val="left"/>
+      <w:pPr>
+        <w:ind w:left="5400" w:hanging="360"/>
+      </w:pPr>
+      <w:rPr>
+        <w:rFonts w:ascii="Courier New" w:hAnsi="Courier New" w:cs="Courier New" w:hint="default"/>
+      </w:rPr>
+    </w:lvl>
+    <w:lvl w:ilvl="8" w:tplc="04090005" w:tentative="1">
+      <w:start w:val="1"/>
+      <w:numFmt w:val="bullet"/>
+      <w:lvlText w:val=""/>
+      <w:lvlJc w:val="left"/>
+      <w:pPr>
+        <w:ind w:left="6120" w:hanging="360"/>
+      </w:pPr>
+      <w:rPr>
+        <w:rFonts w:ascii="Wingdings" w:hAnsi="Wingdings" w:hint="default"/>
+      </w:rPr>
+    </w:lvl>
+  </w:abstractNum>
+  <w:abstractNum w:abstractNumId="6">
+    <w:nsid w:val="5FF91D29"/>
+    <w:multiLevelType w:val="hybridMultilevel"/>
+    <w:tmpl w:val="3E769098"/>
+    <w:lvl w:ilvl="0" w:tplc="0409000B">
+      <w:start w:val="1"/>
+      <w:numFmt w:val="bullet"/>
+      <w:lvlText w:val=""/>
+      <w:lvlJc w:val="left"/>
+      <w:pPr>
+        <w:ind w:left="360" w:hanging="360"/>
+      </w:pPr>
+      <w:rPr>
+        <w:rFonts w:ascii="Wingdings" w:hAnsi="Wingdings" w:hint="default"/>
+      </w:rPr>
+    </w:lvl>
+    <w:lvl w:ilvl="1" w:tplc="04090003" w:tentative="1">
+      <w:start w:val="1"/>
+      <w:numFmt w:val="bullet"/>
+      <w:lvlText w:val="o"/>
+      <w:lvlJc w:val="left"/>
+      <w:pPr>
+        <w:ind w:left="1080" w:hanging="360"/>
+      </w:pPr>
+      <w:rPr>
+        <w:rFonts w:ascii="Courier New" w:hAnsi="Courier New" w:cs="Courier New" w:hint="default"/>
+      </w:rPr>
+    </w:lvl>
+    <w:lvl w:ilvl="2" w:tplc="04090005" w:tentative="1">
+      <w:start w:val="1"/>
+      <w:numFmt w:val="bullet"/>
+      <w:lvlText w:val=""/>
+      <w:lvlJc w:val="left"/>
+      <w:pPr>
+        <w:ind w:left="1800" w:hanging="360"/>
+      </w:pPr>
+      <w:rPr>
+        <w:rFonts w:ascii="Wingdings" w:hAnsi="Wingdings" w:hint="default"/>
+      </w:rPr>
+    </w:lvl>
+    <w:lvl w:ilvl="3" w:tplc="04090001" w:tentative="1">
+      <w:start w:val="1"/>
+      <w:numFmt w:val="bullet"/>
+      <w:lvlText w:val=""/>
+      <w:lvlJc w:val="left"/>
+      <w:pPr>
+        <w:ind w:left="2520" w:hanging="360"/>
+      </w:pPr>
+      <w:rPr>
+        <w:rFonts w:ascii="Symbol" w:hAnsi="Symbol" w:hint="default"/>
+      </w:rPr>
+    </w:lvl>
+    <w:lvl w:ilvl="4" w:tplc="04090003" w:tentative="1">
+      <w:start w:val="1"/>
+      <w:numFmt w:val="bullet"/>
+      <w:lvlText w:val="o"/>
+      <w:lvlJc w:val="left"/>
+      <w:pPr>
+        <w:ind w:left="3240" w:hanging="360"/>
+      </w:pPr>
+      <w:rPr>
+        <w:rFonts w:ascii="Courier New" w:hAnsi="Courier New" w:cs="Courier New" w:hint="default"/>
+      </w:rPr>
+    </w:lvl>
+    <w:lvl w:ilvl="5" w:tplc="04090005" w:tentative="1">
+      <w:start w:val="1"/>
+      <w:numFmt w:val="bullet"/>
+      <w:lvlText w:val=""/>
+      <w:lvlJc w:val="left"/>
+      <w:pPr>
+        <w:ind w:left="3960" w:hanging="360"/>
+      </w:pPr>
+      <w:rPr>
+        <w:rFonts w:ascii="Wingdings" w:hAnsi="Wingdings" w:hint="default"/>
+      </w:rPr>
+    </w:lvl>
+    <w:lvl w:ilvl="6" w:tplc="04090001" w:tentative="1">
+      <w:start w:val="1"/>
+      <w:numFmt w:val="bullet"/>
+      <w:lvlText w:val=""/>
+      <w:lvlJc w:val="left"/>
+      <w:pPr>
+        <w:ind w:left="4680" w:hanging="360"/>
+      </w:pPr>
+      <w:rPr>
+        <w:rFonts w:ascii="Symbol" w:hAnsi="Symbol" w:hint="default"/>
+      </w:rPr>
+    </w:lvl>
+    <w:lvl w:ilvl="7" w:tplc="04090003" w:tentative="1">
+      <w:start w:val="1"/>
+      <w:numFmt w:val="bullet"/>
+      <w:lvlText w:val="o"/>
+      <w:lvlJc w:val="left"/>
+      <w:pPr>
+        <w:ind w:left="5400" w:hanging="360"/>
+      </w:pPr>
+      <w:rPr>
+        <w:rFonts w:ascii="Courier New" w:hAnsi="Courier New" w:cs="Courier New" w:hint="default"/>
+      </w:rPr>
+    </w:lvl>
+    <w:lvl w:ilvl="8" w:tplc="04090005" w:tentative="1">
+      <w:start w:val="1"/>
+      <w:numFmt w:val="bullet"/>
+      <w:lvlText w:val=""/>
+      <w:lvlJc w:val="left"/>
+      <w:pPr>
+        <w:ind w:left="6120" w:hanging="360"/>
+      </w:pPr>
+      <w:rPr>
+        <w:rFonts w:ascii="Wingdings" w:hAnsi="Wingdings" w:hint="default"/>
+      </w:rPr>
+    </w:lvl>
+  </w:abstractNum>
+  <w:abstractNum w:abstractNumId="7">
     <w:nsid w:val="629E1576"/>
     <w:multiLevelType w:val="hybridMultilevel"/>
     <w:tmpl w:val="0E2E5B06"/>
@@ -4410,7 +6637,7 @@
       </w:rPr>
     </w:lvl>
   </w:abstractNum>
-  <w:abstractNum w:abstractNumId="4">
+  <w:abstractNum w:abstractNumId="8">
     <w:nsid w:val="678406CF"/>
     <w:multiLevelType w:val="multilevel"/>
     <w:tmpl w:val="43D23E46"/>
@@ -4553,7 +6780,233 @@
       </w:rPr>
     </w:lvl>
   </w:abstractNum>
-  <w:abstractNum w:abstractNumId="5">
+  <w:abstractNum w:abstractNumId="9">
+    <w:nsid w:val="6A6E4913"/>
+    <w:multiLevelType w:val="hybridMultilevel"/>
+    <w:tmpl w:val="4B5691A0"/>
+    <w:lvl w:ilvl="0" w:tplc="0409000B">
+      <w:start w:val="1"/>
+      <w:numFmt w:val="bullet"/>
+      <w:lvlText w:val=""/>
+      <w:lvlJc w:val="left"/>
+      <w:pPr>
+        <w:ind w:left="360" w:hanging="360"/>
+      </w:pPr>
+      <w:rPr>
+        <w:rFonts w:ascii="Wingdings" w:hAnsi="Wingdings" w:hint="default"/>
+      </w:rPr>
+    </w:lvl>
+    <w:lvl w:ilvl="1" w:tplc="04090003" w:tentative="1">
+      <w:start w:val="1"/>
+      <w:numFmt w:val="bullet"/>
+      <w:lvlText w:val="o"/>
+      <w:lvlJc w:val="left"/>
+      <w:pPr>
+        <w:ind w:left="1080" w:hanging="360"/>
+      </w:pPr>
+      <w:rPr>
+        <w:rFonts w:ascii="Courier New" w:hAnsi="Courier New" w:cs="Courier New" w:hint="default"/>
+      </w:rPr>
+    </w:lvl>
+    <w:lvl w:ilvl="2" w:tplc="04090005" w:tentative="1">
+      <w:start w:val="1"/>
+      <w:numFmt w:val="bullet"/>
+      <w:lvlText w:val=""/>
+      <w:lvlJc w:val="left"/>
+      <w:pPr>
+        <w:ind w:left="1800" w:hanging="360"/>
+      </w:pPr>
+      <w:rPr>
+        <w:rFonts w:ascii="Wingdings" w:hAnsi="Wingdings" w:hint="default"/>
+      </w:rPr>
+    </w:lvl>
+    <w:lvl w:ilvl="3" w:tplc="04090001" w:tentative="1">
+      <w:start w:val="1"/>
+      <w:numFmt w:val="bullet"/>
+      <w:lvlText w:val=""/>
+      <w:lvlJc w:val="left"/>
+      <w:pPr>
+        <w:ind w:left="2520" w:hanging="360"/>
+      </w:pPr>
+      <w:rPr>
+        <w:rFonts w:ascii="Symbol" w:hAnsi="Symbol" w:hint="default"/>
+      </w:rPr>
+    </w:lvl>
+    <w:lvl w:ilvl="4" w:tplc="04090003" w:tentative="1">
+      <w:start w:val="1"/>
+      <w:numFmt w:val="bullet"/>
+      <w:lvlText w:val="o"/>
+      <w:lvlJc w:val="left"/>
+      <w:pPr>
+        <w:ind w:left="3240" w:hanging="360"/>
+      </w:pPr>
+      <w:rPr>
+        <w:rFonts w:ascii="Courier New" w:hAnsi="Courier New" w:cs="Courier New" w:hint="default"/>
+      </w:rPr>
+    </w:lvl>
+    <w:lvl w:ilvl="5" w:tplc="04090005" w:tentative="1">
+      <w:start w:val="1"/>
+      <w:numFmt w:val="bullet"/>
+      <w:lvlText w:val=""/>
+      <w:lvlJc w:val="left"/>
+      <w:pPr>
+        <w:ind w:left="3960" w:hanging="360"/>
+      </w:pPr>
+      <w:rPr>
+        <w:rFonts w:ascii="Wingdings" w:hAnsi="Wingdings" w:hint="default"/>
+      </w:rPr>
+    </w:lvl>
+    <w:lvl w:ilvl="6" w:tplc="04090001" w:tentative="1">
+      <w:start w:val="1"/>
+      <w:numFmt w:val="bullet"/>
+      <w:lvlText w:val=""/>
+      <w:lvlJc w:val="left"/>
+      <w:pPr>
+        <w:ind w:left="4680" w:hanging="360"/>
+      </w:pPr>
+      <w:rPr>
+        <w:rFonts w:ascii="Symbol" w:hAnsi="Symbol" w:hint="default"/>
+      </w:rPr>
+    </w:lvl>
+    <w:lvl w:ilvl="7" w:tplc="04090003" w:tentative="1">
+      <w:start w:val="1"/>
+      <w:numFmt w:val="bullet"/>
+      <w:lvlText w:val="o"/>
+      <w:lvlJc w:val="left"/>
+      <w:pPr>
+        <w:ind w:left="5400" w:hanging="360"/>
+      </w:pPr>
+      <w:rPr>
+        <w:rFonts w:ascii="Courier New" w:hAnsi="Courier New" w:cs="Courier New" w:hint="default"/>
+      </w:rPr>
+    </w:lvl>
+    <w:lvl w:ilvl="8" w:tplc="04090005" w:tentative="1">
+      <w:start w:val="1"/>
+      <w:numFmt w:val="bullet"/>
+      <w:lvlText w:val=""/>
+      <w:lvlJc w:val="left"/>
+      <w:pPr>
+        <w:ind w:left="6120" w:hanging="360"/>
+      </w:pPr>
+      <w:rPr>
+        <w:rFonts w:ascii="Wingdings" w:hAnsi="Wingdings" w:hint="default"/>
+      </w:rPr>
+    </w:lvl>
+  </w:abstractNum>
+  <w:abstractNum w:abstractNumId="10">
+    <w:nsid w:val="6C5D6A80"/>
+    <w:multiLevelType w:val="hybridMultilevel"/>
+    <w:tmpl w:val="7CFC3BF2"/>
+    <w:lvl w:ilvl="0" w:tplc="0409000B">
+      <w:start w:val="1"/>
+      <w:numFmt w:val="bullet"/>
+      <w:lvlText w:val=""/>
+      <w:lvlJc w:val="left"/>
+      <w:pPr>
+        <w:ind w:left="360" w:hanging="360"/>
+      </w:pPr>
+      <w:rPr>
+        <w:rFonts w:ascii="Wingdings" w:hAnsi="Wingdings" w:hint="default"/>
+      </w:rPr>
+    </w:lvl>
+    <w:lvl w:ilvl="1" w:tplc="04090003" w:tentative="1">
+      <w:start w:val="1"/>
+      <w:numFmt w:val="bullet"/>
+      <w:lvlText w:val="o"/>
+      <w:lvlJc w:val="left"/>
+      <w:pPr>
+        <w:ind w:left="1440" w:hanging="360"/>
+      </w:pPr>
+      <w:rPr>
+        <w:rFonts w:ascii="Courier New" w:hAnsi="Courier New" w:cs="Courier New" w:hint="default"/>
+      </w:rPr>
+    </w:lvl>
+    <w:lvl w:ilvl="2" w:tplc="04090005" w:tentative="1">
+      <w:start w:val="1"/>
+      <w:numFmt w:val="bullet"/>
+      <w:lvlText w:val=""/>
+      <w:lvlJc w:val="left"/>
+      <w:pPr>
+        <w:ind w:left="2160" w:hanging="360"/>
+      </w:pPr>
+      <w:rPr>
+        <w:rFonts w:ascii="Wingdings" w:hAnsi="Wingdings" w:hint="default"/>
+      </w:rPr>
+    </w:lvl>
+    <w:lvl w:ilvl="3" w:tplc="04090001" w:tentative="1">
+      <w:start w:val="1"/>
+      <w:numFmt w:val="bullet"/>
+      <w:lvlText w:val=""/>
+      <w:lvlJc w:val="left"/>
+      <w:pPr>
+        <w:ind w:left="2880" w:hanging="360"/>
+      </w:pPr>
+      <w:rPr>
+        <w:rFonts w:ascii="Symbol" w:hAnsi="Symbol" w:hint="default"/>
+      </w:rPr>
+    </w:lvl>
+    <w:lvl w:ilvl="4" w:tplc="04090003" w:tentative="1">
+      <w:start w:val="1"/>
+      <w:numFmt w:val="bullet"/>
+      <w:lvlText w:val="o"/>
+      <w:lvlJc w:val="left"/>
+      <w:pPr>
+        <w:ind w:left="3600" w:hanging="360"/>
+      </w:pPr>
+      <w:rPr>
+        <w:rFonts w:ascii="Courier New" w:hAnsi="Courier New" w:cs="Courier New" w:hint="default"/>
+      </w:rPr>
+    </w:lvl>
+    <w:lvl w:ilvl="5" w:tplc="04090005" w:tentative="1">
+      <w:start w:val="1"/>
+      <w:numFmt w:val="bullet"/>
+      <w:lvlText w:val=""/>
+      <w:lvlJc w:val="left"/>
+      <w:pPr>
+        <w:ind w:left="4320" w:hanging="360"/>
+      </w:pPr>
+      <w:rPr>
+        <w:rFonts w:ascii="Wingdings" w:hAnsi="Wingdings" w:hint="default"/>
+      </w:rPr>
+    </w:lvl>
+    <w:lvl w:ilvl="6" w:tplc="04090001" w:tentative="1">
+      <w:start w:val="1"/>
+      <w:numFmt w:val="bullet"/>
+      <w:lvlText w:val=""/>
+      <w:lvlJc w:val="left"/>
+      <w:pPr>
+        <w:ind w:left="5040" w:hanging="360"/>
+      </w:pPr>
+      <w:rPr>
+        <w:rFonts w:ascii="Symbol" w:hAnsi="Symbol" w:hint="default"/>
+      </w:rPr>
+    </w:lvl>
+    <w:lvl w:ilvl="7" w:tplc="04090003" w:tentative="1">
+      <w:start w:val="1"/>
+      <w:numFmt w:val="bullet"/>
+      <w:lvlText w:val="o"/>
+      <w:lvlJc w:val="left"/>
+      <w:pPr>
+        <w:ind w:left="5760" w:hanging="360"/>
+      </w:pPr>
+      <w:rPr>
+        <w:rFonts w:ascii="Courier New" w:hAnsi="Courier New" w:cs="Courier New" w:hint="default"/>
+      </w:rPr>
+    </w:lvl>
+    <w:lvl w:ilvl="8" w:tplc="04090005" w:tentative="1">
+      <w:start w:val="1"/>
+      <w:numFmt w:val="bullet"/>
+      <w:lvlText w:val=""/>
+      <w:lvlJc w:val="left"/>
+      <w:pPr>
+        <w:ind w:left="6480" w:hanging="360"/>
+      </w:pPr>
+      <w:rPr>
+        <w:rFonts w:ascii="Wingdings" w:hAnsi="Wingdings" w:hint="default"/>
+      </w:rPr>
+    </w:lvl>
+  </w:abstractNum>
+  <w:abstractNum w:abstractNumId="11">
     <w:nsid w:val="6FD342C5"/>
     <w:multiLevelType w:val="multilevel"/>
     <w:tmpl w:val="3E105EE6"/>
@@ -4677,7 +7130,119 @@
       </w:rPr>
     </w:lvl>
   </w:abstractNum>
-  <w:abstractNum w:abstractNumId="6">
+  <w:abstractNum w:abstractNumId="12">
+    <w:nsid w:val="730E42FD"/>
+    <w:multiLevelType w:val="hybridMultilevel"/>
+    <w:tmpl w:val="F9FCC6CE"/>
+    <w:lvl w:ilvl="0" w:tplc="0409000B">
+      <w:start w:val="1"/>
+      <w:numFmt w:val="bullet"/>
+      <w:lvlText w:val=""/>
+      <w:lvlJc w:val="left"/>
+      <w:pPr>
+        <w:ind w:left="360" w:hanging="360"/>
+      </w:pPr>
+      <w:rPr>
+        <w:rFonts w:ascii="Wingdings" w:hAnsi="Wingdings" w:hint="default"/>
+      </w:rPr>
+    </w:lvl>
+    <w:lvl w:ilvl="1" w:tplc="781EA112">
+      <w:numFmt w:val="bullet"/>
+      <w:lvlText w:val="·"/>
+      <w:lvlJc w:val="left"/>
+      <w:pPr>
+        <w:ind w:left="1080" w:hanging="360"/>
+      </w:pPr>
+      <w:rPr>
+        <w:rFonts w:ascii="Times New Roman" w:eastAsia="Times New Roman" w:hAnsi="Times New Roman" w:cs="Times New Roman" w:hint="default"/>
+      </w:rPr>
+    </w:lvl>
+    <w:lvl w:ilvl="2" w:tplc="04090005" w:tentative="1">
+      <w:start w:val="1"/>
+      <w:numFmt w:val="bullet"/>
+      <w:lvlText w:val=""/>
+      <w:lvlJc w:val="left"/>
+      <w:pPr>
+        <w:ind w:left="1800" w:hanging="360"/>
+      </w:pPr>
+      <w:rPr>
+        <w:rFonts w:ascii="Wingdings" w:hAnsi="Wingdings" w:hint="default"/>
+      </w:rPr>
+    </w:lvl>
+    <w:lvl w:ilvl="3" w:tplc="04090001" w:tentative="1">
+      <w:start w:val="1"/>
+      <w:numFmt w:val="bullet"/>
+      <w:lvlText w:val=""/>
+      <w:lvlJc w:val="left"/>
+      <w:pPr>
+        <w:ind w:left="2520" w:hanging="360"/>
+      </w:pPr>
+      <w:rPr>
+        <w:rFonts w:ascii="Symbol" w:hAnsi="Symbol" w:hint="default"/>
+      </w:rPr>
+    </w:lvl>
+    <w:lvl w:ilvl="4" w:tplc="04090003" w:tentative="1">
+      <w:start w:val="1"/>
+      <w:numFmt w:val="bullet"/>
+      <w:lvlText w:val="o"/>
+      <w:lvlJc w:val="left"/>
+      <w:pPr>
+        <w:ind w:left="3240" w:hanging="360"/>
+      </w:pPr>
+      <w:rPr>
+        <w:rFonts w:ascii="Courier New" w:hAnsi="Courier New" w:cs="Courier New" w:hint="default"/>
+      </w:rPr>
+    </w:lvl>
+    <w:lvl w:ilvl="5" w:tplc="04090005" w:tentative="1">
+      <w:start w:val="1"/>
+      <w:numFmt w:val="bullet"/>
+      <w:lvlText w:val=""/>
+      <w:lvlJc w:val="left"/>
+      <w:pPr>
+        <w:ind w:left="3960" w:hanging="360"/>
+      </w:pPr>
+      <w:rPr>
+        <w:rFonts w:ascii="Wingdings" w:hAnsi="Wingdings" w:hint="default"/>
+      </w:rPr>
+    </w:lvl>
+    <w:lvl w:ilvl="6" w:tplc="04090001" w:tentative="1">
+      <w:start w:val="1"/>
+      <w:numFmt w:val="bullet"/>
+      <w:lvlText w:val=""/>
+      <w:lvlJc w:val="left"/>
+      <w:pPr>
+        <w:ind w:left="4680" w:hanging="360"/>
+      </w:pPr>
+      <w:rPr>
+        <w:rFonts w:ascii="Symbol" w:hAnsi="Symbol" w:hint="default"/>
+      </w:rPr>
+    </w:lvl>
+    <w:lvl w:ilvl="7" w:tplc="04090003" w:tentative="1">
+      <w:start w:val="1"/>
+      <w:numFmt w:val="bullet"/>
+      <w:lvlText w:val="o"/>
+      <w:lvlJc w:val="left"/>
+      <w:pPr>
+        <w:ind w:left="5400" w:hanging="360"/>
+      </w:pPr>
+      <w:rPr>
+        <w:rFonts w:ascii="Courier New" w:hAnsi="Courier New" w:cs="Courier New" w:hint="default"/>
+      </w:rPr>
+    </w:lvl>
+    <w:lvl w:ilvl="8" w:tplc="04090005" w:tentative="1">
+      <w:start w:val="1"/>
+      <w:numFmt w:val="bullet"/>
+      <w:lvlText w:val=""/>
+      <w:lvlJc w:val="left"/>
+      <w:pPr>
+        <w:ind w:left="6120" w:hanging="360"/>
+      </w:pPr>
+      <w:rPr>
+        <w:rFonts w:ascii="Wingdings" w:hAnsi="Wingdings" w:hint="default"/>
+      </w:rPr>
+    </w:lvl>
+  </w:abstractNum>
+  <w:abstractNum w:abstractNumId="13">
     <w:nsid w:val="7F1772C0"/>
     <w:multiLevelType w:val="singleLevel"/>
     <w:tmpl w:val="D1AC4B08"/>
@@ -4700,40 +7265,61 @@
     </w:lvl>
   </w:abstractNum>
   <w:num w:numId="1">
-    <w:abstractNumId w:val="1"/>
+    <w:abstractNumId w:val="3"/>
   </w:num>
   <w:num w:numId="2">
-    <w:abstractNumId w:val="3"/>
+    <w:abstractNumId w:val="7"/>
   </w:num>
   <w:num w:numId="3">
-    <w:abstractNumId w:val="6"/>
+    <w:abstractNumId w:val="13"/>
   </w:num>
   <w:num w:numId="4">
-    <w:abstractNumId w:val="4"/>
+    <w:abstractNumId w:val="8"/>
   </w:num>
   <w:num w:numId="5">
-    <w:abstractNumId w:val="5"/>
+    <w:abstractNumId w:val="11"/>
   </w:num>
   <w:num w:numId="6">
     <w:abstractNumId w:val="0"/>
   </w:num>
   <w:num w:numId="7">
+    <w:abstractNumId w:val="8"/>
+  </w:num>
+  <w:num w:numId="8">
+    <w:abstractNumId w:val="8"/>
+  </w:num>
+  <w:num w:numId="9">
+    <w:abstractNumId w:val="8"/>
+  </w:num>
+  <w:num w:numId="10">
+    <w:abstractNumId w:val="8"/>
+  </w:num>
+  <w:num w:numId="11">
+    <w:abstractNumId w:val="8"/>
+  </w:num>
+  <w:num w:numId="12">
     <w:abstractNumId w:val="4"/>
   </w:num>
-  <w:num w:numId="8">
-    <w:abstractNumId w:val="4"/>
+  <w:num w:numId="13">
+    <w:abstractNumId w:val="10"/>
   </w:num>
-  <w:num w:numId="9">
-    <w:abstractNumId w:val="4"/>
+  <w:num w:numId="14">
+    <w:abstractNumId w:val="12"/>
   </w:num>
-  <w:num w:numId="10">
-    <w:abstractNumId w:val="4"/>
+  <w:num w:numId="15">
+    <w:abstractNumId w:val="6"/>
   </w:num>
-  <w:num w:numId="11">
-    <w:abstractNumId w:val="4"/>
+  <w:num w:numId="16">
+    <w:abstractNumId w:val="9"/>
   </w:num>
-  <w:num w:numId="12">
+  <w:num w:numId="17">
     <w:abstractNumId w:val="2"/>
+  </w:num>
+  <w:num w:numId="18">
+    <w:abstractNumId w:val="5"/>
+  </w:num>
+  <w:num w:numId="19">
+    <w:abstractNumId w:val="1"/>
   </w:num>
   <w:numIdMacAtCleanup w:val="6"/>
 </w:numbering>

</xml_diff>

<commit_message>
Final Project report modified
</commit_message>
<xml_diff>
--- a/Project_Documents/Final_Project_Report/Project Report  WSN - Save The Plant.docx
+++ b/Project_Documents/Final_Project_Report/Project Report  WSN - Save The Plant.docx
@@ -630,13 +630,34 @@
         <w:t>Plants are the backbone of all life on Earth and an essential resource for human well-being.</w:t>
       </w:r>
       <w:r>
-        <w:t xml:space="preserve"> We depend on them not only for food but also most importantantly the </w:t>
+        <w:t xml:space="preserve"> We depend on them not only fo</w:t>
+      </w:r>
+      <w:r>
+        <w:t xml:space="preserve">r food but also most </w:t>
+      </w:r>
+      <w:r>
+        <w:rPr>
+          <w:color w:val="000000" w:themeColor="text1"/>
+        </w:rPr>
+        <w:t>importantly for</w:t>
+      </w:r>
+      <w:r>
+        <w:t xml:space="preserve"> </w:t>
       </w:r>
       <w:r>
         <w:t>primary life-support</w:t>
       </w:r>
       <w:r>
-        <w:t xml:space="preserve"> „oxygen“. </w:t>
+        <w:t>:</w:t>
+      </w:r>
+      <w:r>
+        <w:t xml:space="preserve"> „</w:t>
+      </w:r>
+      <w:r>
+        <w:t>O</w:t>
+      </w:r>
+      <w:r>
+        <w:t xml:space="preserve">xygen“. </w:t>
       </w:r>
     </w:p>
     <w:p>
@@ -668,7 +689,10 @@
         <w:t>pr</w:t>
       </w:r>
       <w:r>
-        <w:t>ovides a good platform to keep track of</w:t>
+        <w:t>ovide</w:t>
+      </w:r>
+      <w:r>
+        <w:t xml:space="preserve"> a good platform to keep track of</w:t>
       </w:r>
       <w:r>
         <w:t xml:space="preserve"> enviromental behavior. Using</w:t>
@@ -746,7 +770,13 @@
         <w:t>,</w:t>
       </w:r>
       <w:r>
-        <w:t xml:space="preserve"> to give them a sustainable environment. The monitoring requirements of the plants included air humidity, temperature, CO2 concentration, soil moisture and light exposure. </w:t>
+        <w:t xml:space="preserve"> to give them a sustainable environment. The monitoring req</w:t>
+      </w:r>
+      <w:r>
+        <w:t>uirements of the plants includes</w:t>
+      </w:r>
+      <w:r>
+        <w:t xml:space="preserve"> air humidity, temperature, CO2 concentration, soil moisture and light exposure. </w:t>
       </w:r>
       <w:r>
         <w:t>In order to provide the plants with</w:t>
@@ -755,7 +785,19 @@
         <w:t xml:space="preserve"> a nourished environment we took help of actuators such</w:t>
       </w:r>
       <w:r>
-        <w:t xml:space="preserve"> as fan, light and heater, </w:t>
+        <w:t xml:space="preserve"> as </w:t>
+      </w:r>
+      <w:r>
+        <w:t>a fan, a lamp</w:t>
+      </w:r>
+      <w:r>
+        <w:t xml:space="preserve"> and </w:t>
+      </w:r>
+      <w:r>
+        <w:t xml:space="preserve">a </w:t>
+      </w:r>
+      <w:r>
+        <w:t xml:space="preserve">heater, </w:t>
       </w:r>
       <w:r>
         <w:t xml:space="preserve">to supply them </w:t>
@@ -803,16 +845,7 @@
             <w:u w:val="none"/>
             <w:vertAlign w:val="superscript"/>
           </w:rPr>
-          <w:t>[</w:t>
-        </w:r>
-        <w:r>
-          <w:rPr>
-            <w:rStyle w:val="Hyperlink"/>
-            <w:color w:val="000000" w:themeColor="text1"/>
-            <w:u w:val="none"/>
-            <w:vertAlign w:val="superscript"/>
-          </w:rPr>
-          <w:t>1</w:t>
+          <w:t>[1</w:t>
         </w:r>
         <w:r>
           <w:rPr>
@@ -1110,7 +1143,23 @@
                 <w:szCs w:val="22"/>
                 <w:lang w:val="en-US"/>
               </w:rPr>
-              <w:t xml:space="preserve"> Water range should be normal and avoiding wetting the crown of the plant.</w:t>
+              <w:t xml:space="preserve"> Water ran</w:t>
+            </w:r>
+            <w:r>
+              <w:rPr>
+                <w:color w:val="000000"/>
+                <w:szCs w:val="22"/>
+                <w:lang w:val="en-US"/>
+              </w:rPr>
+              <w:t>ge should be normal and avoid</w:t>
+            </w:r>
+            <w:r>
+              <w:rPr>
+                <w:color w:val="000000"/>
+                <w:szCs w:val="22"/>
+                <w:lang w:val="en-US"/>
+              </w:rPr>
+              <w:t xml:space="preserve"> wetting the crown of the plant.</w:t>
             </w:r>
           </w:p>
           <w:p>
@@ -1191,7 +1240,23 @@
                 <w:szCs w:val="22"/>
                 <w:lang w:val="en-US"/>
               </w:rPr>
-              <w:t xml:space="preserve"> There should be bright and mid-shade. Best cultivated in a light.</w:t>
+              <w:t xml:space="preserve"> There should be bright and</w:t>
+            </w:r>
+            <w:r>
+              <w:rPr>
+                <w:color w:val="000000"/>
+                <w:szCs w:val="22"/>
+                <w:lang w:val="en-US"/>
+              </w:rPr>
+              <w:t xml:space="preserve"> mid-shade. Best cultivated in</w:t>
+            </w:r>
+            <w:r>
+              <w:rPr>
+                <w:color w:val="000000"/>
+                <w:szCs w:val="22"/>
+                <w:lang w:val="en-US"/>
+              </w:rPr>
+              <w:t xml:space="preserve"> light.</w:t>
             </w:r>
           </w:p>
         </w:tc>
@@ -1836,7 +1901,7 @@
                 <w:szCs w:val="19"/>
                 <w:lang w:val="de-DE" w:eastAsia="de-DE"/>
               </w:rPr>
-              <w:t>For the node failures, we decided to simply replace the sensor node (for eg</w:t>
+              <w:t>For the node failures, we decided to simp</w:t>
             </w:r>
             <w:r>
               <w:rPr>
@@ -1845,7 +1910,7 @@
                 <w:szCs w:val="19"/>
                 <w:lang w:val="de-DE" w:eastAsia="de-DE"/>
               </w:rPr>
-              <w:t>. w</w:t>
+              <w:t>ly replace the sensor node (</w:t>
             </w:r>
             <w:r>
               <w:rPr>
@@ -1854,7 +1919,43 @@
                 <w:szCs w:val="19"/>
                 <w:lang w:val="de-DE" w:eastAsia="de-DE"/>
               </w:rPr>
-              <w:t xml:space="preserve">e replaced soldered soil moisture sensor </w:t>
+              <w:t>eg</w:t>
+            </w:r>
+            <w:r>
+              <w:rPr>
+                <w:rFonts w:ascii="Charter" w:hAnsi="Charter"/>
+                <w:sz w:val="22"/>
+                <w:szCs w:val="19"/>
+                <w:lang w:val="de-DE" w:eastAsia="de-DE"/>
+              </w:rPr>
+              <w:t>. w</w:t>
+            </w:r>
+            <w:r>
+              <w:rPr>
+                <w:rFonts w:ascii="Charter" w:hAnsi="Charter"/>
+                <w:sz w:val="22"/>
+                <w:szCs w:val="19"/>
+                <w:lang w:val="de-DE" w:eastAsia="de-DE"/>
+              </w:rPr>
+              <w:t xml:space="preserve">e replaced </w:t>
+            </w:r>
+            <w:r>
+              <w:rPr>
+                <w:rFonts w:ascii="Charter" w:hAnsi="Charter"/>
+                <w:sz w:val="22"/>
+                <w:szCs w:val="19"/>
+                <w:lang w:val="de-DE" w:eastAsia="de-DE"/>
+              </w:rPr>
+              <w:t xml:space="preserve">a </w:t>
+            </w:r>
+            <w:r>
+              <w:rPr>
+                <w:rFonts w:ascii="Charter" w:hAnsi="Charter"/>
+                <w:sz w:val="22"/>
+                <w:szCs w:val="19"/>
+                <w:lang w:val="de-DE" w:eastAsia="de-DE"/>
+              </w:rPr>
+              <w:t xml:space="preserve">soldered soil moisture sensor </w:t>
             </w:r>
             <w:r>
               <w:rPr>
@@ -1901,7 +2002,25 @@
                 <w:szCs w:val="19"/>
                 <w:lang w:val="de-DE" w:eastAsia="de-DE"/>
               </w:rPr>
-              <w:t>retransmit packets in case of communication failure.</w:t>
+              <w:t>retransmit packets in case of communication failure</w:t>
+            </w:r>
+            <w:r>
+              <w:rPr>
+                <w:rFonts w:ascii="Charter" w:hAnsi="Charter"/>
+                <w:sz w:val="22"/>
+                <w:szCs w:val="19"/>
+                <w:lang w:val="de-DE" w:eastAsia="de-DE"/>
+              </w:rPr>
+              <w:t>s</w:t>
+            </w:r>
+            <w:r>
+              <w:rPr>
+                <w:rFonts w:ascii="Charter" w:hAnsi="Charter"/>
+                <w:sz w:val="22"/>
+                <w:szCs w:val="19"/>
+                <w:lang w:val="de-DE" w:eastAsia="de-DE"/>
+              </w:rPr>
+              <w:t>.</w:t>
             </w:r>
           </w:p>
         </w:tc>
@@ -2035,7 +2154,61 @@
                 <w:szCs w:val="19"/>
                 <w:lang w:val="de-DE" w:eastAsia="de-DE"/>
               </w:rPr>
-              <w:t xml:space="preserve"> for most of our operations, however where required, rather than transmitting the values(</w:t>
+              <w:t xml:space="preserve"> </w:t>
+            </w:r>
+            <w:r>
+              <w:rPr>
+                <w:rFonts w:ascii="Charter" w:hAnsi="Charter"/>
+                <w:sz w:val="22"/>
+                <w:szCs w:val="19"/>
+                <w:lang w:val="de-DE" w:eastAsia="de-DE"/>
+              </w:rPr>
+              <w:t>of smallest possible sizes</w:t>
+            </w:r>
+            <w:r>
+              <w:rPr>
+                <w:rFonts w:ascii="Charter" w:hAnsi="Charter"/>
+                <w:sz w:val="22"/>
+                <w:szCs w:val="19"/>
+                <w:lang w:val="de-DE" w:eastAsia="de-DE"/>
+              </w:rPr>
+              <w:t>,</w:t>
+            </w:r>
+            <w:r>
+              <w:rPr>
+                <w:rFonts w:ascii="Charter" w:hAnsi="Charter"/>
+                <w:sz w:val="22"/>
+                <w:szCs w:val="19"/>
+                <w:lang w:val="de-DE" w:eastAsia="de-DE"/>
+              </w:rPr>
+              <w:t xml:space="preserve"> </w:t>
+            </w:r>
+            <w:r>
+              <w:rPr>
+                <w:rFonts w:ascii="Charter" w:hAnsi="Charter"/>
+                <w:sz w:val="22"/>
+                <w:szCs w:val="19"/>
+                <w:lang w:val="de-DE" w:eastAsia="de-DE"/>
+              </w:rPr>
+              <w:t xml:space="preserve">for most </w:t>
+            </w:r>
+            <w:r>
+              <w:rPr>
+                <w:rFonts w:ascii="Charter" w:hAnsi="Charter"/>
+                <w:sz w:val="22"/>
+                <w:szCs w:val="19"/>
+                <w:lang w:val="de-DE" w:eastAsia="de-DE"/>
+              </w:rPr>
+              <w:t>of our operations, wherever required. R</w:t>
+            </w:r>
+            <w:r>
+              <w:rPr>
+                <w:rFonts w:ascii="Charter" w:hAnsi="Charter"/>
+                <w:sz w:val="22"/>
+                <w:szCs w:val="19"/>
+                <w:lang w:val="de-DE" w:eastAsia="de-DE"/>
+              </w:rPr>
+              <w:t>ather than transmitting the values(</w:t>
             </w:r>
             <w:r>
               <w:rPr>
@@ -2202,7 +2375,79 @@
                 <w:szCs w:val="19"/>
                 <w:lang w:val="de-DE" w:eastAsia="de-DE"/>
               </w:rPr>
-              <w:t>Handling sensors actual output (raw values) wrt the living conditions of plants.</w:t>
+              <w:t>Handling sensors actual output (raw values) w</w:t>
+            </w:r>
+            <w:r>
+              <w:rPr>
+                <w:rFonts w:ascii="Charter" w:hAnsi="Charter"/>
+                <w:sz w:val="22"/>
+                <w:szCs w:val="19"/>
+                <w:lang w:val="de-DE" w:eastAsia="de-DE"/>
+              </w:rPr>
+              <w:t>.</w:t>
+            </w:r>
+            <w:r>
+              <w:rPr>
+                <w:rFonts w:ascii="Charter" w:hAnsi="Charter"/>
+                <w:sz w:val="22"/>
+                <w:szCs w:val="19"/>
+                <w:lang w:val="de-DE" w:eastAsia="de-DE"/>
+              </w:rPr>
+              <w:t>r</w:t>
+            </w:r>
+            <w:r>
+              <w:rPr>
+                <w:rFonts w:ascii="Charter" w:hAnsi="Charter"/>
+                <w:sz w:val="22"/>
+                <w:szCs w:val="19"/>
+                <w:lang w:val="de-DE" w:eastAsia="de-DE"/>
+              </w:rPr>
+              <w:t>.</w:t>
+            </w:r>
+            <w:r>
+              <w:rPr>
+                <w:rFonts w:ascii="Charter" w:hAnsi="Charter"/>
+                <w:sz w:val="22"/>
+                <w:szCs w:val="19"/>
+                <w:lang w:val="de-DE" w:eastAsia="de-DE"/>
+              </w:rPr>
+              <w:t>t</w:t>
+            </w:r>
+            <w:r>
+              <w:rPr>
+                <w:rFonts w:ascii="Charter" w:hAnsi="Charter"/>
+                <w:sz w:val="22"/>
+                <w:szCs w:val="19"/>
+                <w:lang w:val="de-DE" w:eastAsia="de-DE"/>
+              </w:rPr>
+              <w:t>.</w:t>
+            </w:r>
+            <w:r>
+              <w:rPr>
+                <w:rFonts w:ascii="Charter" w:hAnsi="Charter"/>
+                <w:sz w:val="22"/>
+                <w:szCs w:val="19"/>
+                <w:lang w:val="de-DE" w:eastAsia="de-DE"/>
+              </w:rPr>
+              <w:t xml:space="preserve"> the living conditions of </w:t>
+            </w:r>
+            <w:r>
+              <w:rPr>
+                <w:rFonts w:ascii="Charter" w:hAnsi="Charter"/>
+                <w:sz w:val="22"/>
+                <w:szCs w:val="19"/>
+                <w:lang w:val="de-DE" w:eastAsia="de-DE"/>
+              </w:rPr>
+              <w:t xml:space="preserve">the </w:t>
+            </w:r>
+            <w:r>
+              <w:rPr>
+                <w:rFonts w:ascii="Charter" w:hAnsi="Charter"/>
+                <w:sz w:val="22"/>
+                <w:szCs w:val="19"/>
+                <w:lang w:val="de-DE" w:eastAsia="de-DE"/>
+              </w:rPr>
+              <w:t>plants.</w:t>
             </w:r>
           </w:p>
         </w:tc>
@@ -2240,7 +2485,63 @@
                 <w:szCs w:val="19"/>
                 <w:lang w:val="de-DE" w:eastAsia="de-DE"/>
               </w:rPr>
-              <w:t xml:space="preserve"> the raw values received from sensors using the formulas in the datasheets(refer appendix), to adhere them to the living conditions of </w:t>
+              <w:t xml:space="preserve"> the raw values received from sensors using the formulas i</w:t>
+            </w:r>
+            <w:r>
+              <w:rPr>
+                <w:rFonts w:ascii="Charter" w:hAnsi="Charter"/>
+                <w:sz w:val="22"/>
+                <w:szCs w:val="19"/>
+                <w:lang w:val="de-DE" w:eastAsia="de-DE"/>
+              </w:rPr>
+              <w:t xml:space="preserve">n the datasheets </w:t>
+            </w:r>
+            <w:hyperlink w:anchor="_References" w:history="1">
+              <w:r>
+                <w:rPr>
+                  <w:rStyle w:val="Hyperlink"/>
+                  <w:color w:val="000000" w:themeColor="text1"/>
+                  <w:u w:val="none"/>
+                  <w:vertAlign w:val="superscript"/>
+                </w:rPr>
+                <w:t>[7,8,</w:t>
+              </w:r>
+              <w:r>
+                <w:rPr>
+                  <w:rStyle w:val="Hyperlink"/>
+                  <w:color w:val="000000" w:themeColor="text1"/>
+                  <w:u w:val="none"/>
+                  <w:vertAlign w:val="superscript"/>
+                </w:rPr>
+                <w:t>9</w:t>
+              </w:r>
+              <w:r>
+                <w:rPr>
+                  <w:rStyle w:val="Hyperlink"/>
+                  <w:color w:val="000000" w:themeColor="text1"/>
+                  <w:u w:val="none"/>
+                  <w:vertAlign w:val="superscript"/>
+                </w:rPr>
+                <w:t>,10</w:t>
+              </w:r>
+              <w:r>
+                <w:rPr>
+                  <w:rStyle w:val="Hyperlink"/>
+                  <w:color w:val="000000" w:themeColor="text1"/>
+                  <w:u w:val="none"/>
+                  <w:vertAlign w:val="superscript"/>
+                </w:rPr>
+                <w:t>]</w:t>
+              </w:r>
+            </w:hyperlink>
+            <w:r>
+              <w:rPr>
+                <w:rFonts w:ascii="Charter" w:hAnsi="Charter"/>
+                <w:sz w:val="22"/>
+                <w:szCs w:val="19"/>
+                <w:lang w:val="de-DE" w:eastAsia="de-DE"/>
+              </w:rPr>
+              <w:t xml:space="preserve">, to adhere them to the living conditions of </w:t>
             </w:r>
             <w:r>
               <w:rPr>
@@ -2643,7 +2944,13 @@
         <w:t>CO2</w:t>
       </w:r>
       <w:r>
-        <w:t xml:space="preserve"> and soil moisture), we made use of the off the shelf available sensor nodes (XM1000), so that we could successfully be able to reprogram the drivers and make use of the sensors, as explained </w:t>
+        <w:t xml:space="preserve"> and soil moisture), we made use of the off the shelf available sensor nodes (XM1000), so that we could s</w:t>
+      </w:r>
+      <w:r>
+        <w:t>uccessfully be able to utilize</w:t>
+      </w:r>
+      <w:r>
+        <w:t xml:space="preserve"> the drivers and the sensors, as explained </w:t>
       </w:r>
       <w:r>
         <w:t>below</w:t>
@@ -2662,25 +2969,7 @@
             <w:u w:val="none"/>
             <w:vertAlign w:val="superscript"/>
           </w:rPr>
-          <w:t>[2</w:t>
-        </w:r>
-        <w:r>
-          <w:rPr>
-            <w:rStyle w:val="Hyperlink"/>
-            <w:color w:val="000000" w:themeColor="text1"/>
-            <w:u w:val="none"/>
-            <w:vertAlign w:val="superscript"/>
-          </w:rPr>
-          <w:t>.</w:t>
-        </w:r>
-        <w:r>
-          <w:rPr>
-            <w:rStyle w:val="Hyperlink"/>
-            <w:color w:val="000000" w:themeColor="text1"/>
-            <w:u w:val="none"/>
-            <w:vertAlign w:val="superscript"/>
-          </w:rPr>
-          <w:t>2</w:t>
+          <w:t>[2.2</w:t>
         </w:r>
         <w:r>
           <w:rPr>
@@ -2837,19 +3126,34 @@
         <w:jc w:val="both"/>
       </w:pPr>
       <w:r>
+        <w:t>The</w:t>
+      </w:r>
+      <w:r>
         <w:rPr>
           <w:i/>
         </w:rPr>
-        <w:t>Soil moisture sensor</w:t>
+        <w:t xml:space="preserve"> Soil</w:t>
       </w:r>
       <w:r>
         <w:rPr>
           <w:i/>
         </w:rPr>
+        <w:t xml:space="preserve"> moisture sensor</w:t>
+      </w:r>
+      <w:r>
+        <w:rPr>
+          <w:i/>
+        </w:rPr>
         <w:t xml:space="preserve"> (VH400)</w:t>
       </w:r>
       <w:r>
-        <w:t xml:space="preserve"> has three wire which has specific identity as Bare : </w:t>
+        <w:t xml:space="preserve"> has three wire</w:t>
+      </w:r>
+      <w:r>
+        <w:t>s which have specific identities</w:t>
+      </w:r>
+      <w:r>
+        <w:t xml:space="preserve"> as </w:t>
       </w:r>
     </w:p>
     <w:p>
@@ -2857,12 +3161,15 @@
         <w:jc w:val="both"/>
       </w:pPr>
       <w:r>
+        <w:t xml:space="preserve">Bare : </w:t>
+      </w:r>
+      <w:r>
         <w:rPr>
           <w:noProof/>
           <w:lang w:val="en-US" w:eastAsia="en-US"/>
         </w:rPr>
         <w:pict>
-          <v:shape id="_x0000_s1055" type="#_x0000_t202" style="position:absolute;left:0;text-align:left;margin-left:402.3pt;margin-top:8.3pt;width:112.5pt;height:29pt;z-index:251663360" filled="f" stroked="f">
+          <v:shape id="_x0000_s1055" type="#_x0000_t202" style="position:absolute;left:0;text-align:left;margin-left:402.3pt;margin-top:8.3pt;width:112.5pt;height:29pt;z-index:251663360;mso-position-horizontal-relative:text;mso-position-vertical-relative:text" filled="f" stroked="f">
             <v:textbox style="mso-next-textbox:#_x0000_s1055">
               <w:txbxContent>
                 <w:p>
@@ -2954,7 +3261,7 @@
         <w:t xml:space="preserve"> </w:t>
       </w:r>
       <w:r>
-        <w:t>Red : Power, Black output. We soldered PIN 1(DVCC) : Red wire, PIN 3</w:t>
+        <w:t xml:space="preserve">Red : Power, Black output. We soldered PIN 1(DVCC) : Red wire, </w:t>
       </w:r>
     </w:p>
     <w:p>
@@ -2962,7 +3269,7 @@
         <w:jc w:val="both"/>
       </w:pPr>
       <w:r>
-        <w:t xml:space="preserve">(ADC0) : </w:t>
+        <w:t xml:space="preserve">PIN 3(ADC0) : </w:t>
       </w:r>
       <w:r>
         <w:t>Black wire and PIN 9(GND) : Bare wire</w:t>
@@ -3092,6 +3399,15 @@
         <w:t>soldering Co2 sensor</w:t>
       </w:r>
       <w:r>
+        <w:rPr>
+          <w:i/>
+        </w:rPr>
+        <w:t xml:space="preserve">, </w:t>
+      </w:r>
+      <w:r>
+        <w:t>we</w:t>
+      </w:r>
+      <w:r>
         <w:t xml:space="preserve"> required xm1000 nodes, CO2 sensor (DS1000), PCB </w:t>
       </w:r>
     </w:p>
@@ -3100,18 +3416,36 @@
         <w:t>board and SH-300-DG. We soldered all</w:t>
       </w:r>
       <w:r>
-        <w:t xml:space="preserve"> these compontent together and we used </w:t>
+        <w:t xml:space="preserve"> these component together and </w:t>
+      </w:r>
+      <w:r>
+        <w:t>used a</w:t>
+      </w:r>
+      <w:r>
+        <w:t xml:space="preserve"> </w:t>
+      </w:r>
+      <w:r>
+        <w:t>DC 9V</w:t>
       </w:r>
     </w:p>
     <w:p>
       <w:r>
-        <w:t>DC 9V adapter jack to connect</w:t>
+        <w:t>adapter jack to connect</w:t>
       </w:r>
       <w:r>
         <w:t xml:space="preserve"> </w:t>
       </w:r>
       <w:r>
-        <w:t>DS1000 Board and SH-300-DC</w:t>
+        <w:t xml:space="preserve">the </w:t>
+      </w:r>
+      <w:r>
+        <w:t xml:space="preserve">DS1000 Board and </w:t>
+      </w:r>
+      <w:r>
+        <w:t xml:space="preserve">the </w:t>
+      </w:r>
+      <w:r>
+        <w:t>SH-300-DC</w:t>
       </w:r>
       <w:r>
         <w:t xml:space="preserve"> for power supply</w:t>
@@ -3156,7 +3490,7 @@
           <w:lang w:val="en-US" w:eastAsia="en-US"/>
         </w:rPr>
         <w:pict>
-          <v:shape id="_x0000_s1057" type="#_x0000_t202" style="position:absolute;margin-left:389.5pt;margin-top:6.8pt;width:141.2pt;height:35.25pt;z-index:251664384" filled="f" stroked="f">
+          <v:shape id="_x0000_s1057" type="#_x0000_t202" style="position:absolute;margin-left:390.25pt;margin-top:10.1pt;width:141.2pt;height:35.25pt;z-index:251664384" filled="f" stroked="f">
             <v:textbox style="mso-next-textbox:#_x0000_s1057">
               <w:txbxContent>
                 <w:p>
@@ -3254,7 +3588,7 @@
           <w:lang w:val="en-US" w:eastAsia="en-US"/>
         </w:rPr>
         <w:pict>
-          <v:shape id="_x0000_s1053" type="#_x0000_t202" style="position:absolute;margin-left:-5.05pt;margin-top:4pt;width:507.85pt;height:52.5pt;z-index:251661312" filled="f" stroked="f">
+          <v:shape id="_x0000_s1053" type="#_x0000_t202" style="position:absolute;margin-left:-5.05pt;margin-top:-.5pt;width:507.85pt;height:52.5pt;z-index:251661312" filled="f" stroked="f">
             <v:textbox style="mso-next-textbox:#_x0000_s1053">
               <w:txbxContent>
                 <w:p>
@@ -3262,7 +3596,19 @@
                     <w:jc w:val="both"/>
                   </w:pPr>
                   <w:r>
-                    <w:t>To create better monitoring system, it is necessary to manage and place the sensor nodes and sensors, in such way that monitoring can be done in efficiently. Therefore we proposed our test bed setup</w:t>
+                    <w:t>To create</w:t>
+                  </w:r>
+                  <w:r>
+                    <w:t xml:space="preserve"> a</w:t>
+                  </w:r>
+                  <w:r>
+                    <w:t xml:space="preserve"> better monitoring system, it is necessary to manage and place the sensor nodes and sensors, in such way</w:t>
+                  </w:r>
+                  <w:r>
+                    <w:t xml:space="preserve"> that monitoring can be done </w:t>
+                  </w:r>
+                  <w:r>
+                    <w:t>efficiently. Therefore we proposed our test bed setup</w:t>
                   </w:r>
                   <w:hyperlink w:anchor="_References" w:history="1">
                     <w:r>
@@ -3303,10 +3649,13 @@
                     <w:t>c</w:t>
                   </w:r>
                   <w:r>
-                    <w:t xml:space="preserve">ommon test bed setup used that </w:t>
+                    <w:t>ommon test bed setup</w:t>
                   </w:r>
                   <w:r>
-                    <w:t xml:space="preserve">was also somewhat same (instead of two </w:t>
+                    <w:t xml:space="preserve"> that </w:t>
+                  </w:r>
+                  <w:r>
+                    <w:t xml:space="preserve">was also somewhat same (instead of </w:t>
                   </w:r>
                 </w:p>
                 <w:p/>
@@ -3317,7 +3666,6 @@
       </w:r>
     </w:p>
     <w:p/>
-    <w:p/>
     <w:p>
       <w:r>
         <w:rPr>
@@ -3326,7 +3674,7 @@
         </w:rPr>
         <w:lastRenderedPageBreak/>
         <w:pict>
-          <v:shape id="_x0000_s1106" type="#_x0000_t202" style="position:absolute;margin-left:-6.45pt;margin-top:-4.15pt;width:242.25pt;height:211.5pt;z-index:251695104" filled="f" stroked="f">
+          <v:shape id="_x0000_s1106" type="#_x0000_t202" style="position:absolute;margin-left:-6.45pt;margin-top:-5.95pt;width:242.25pt;height:207.3pt;z-index:251695104" filled="f" stroked="f">
             <v:textbox style="mso-next-textbox:#_x0000_s1106">
               <w:txbxContent>
                 <w:p>
@@ -3334,10 +3682,46 @@
                     <w:jc w:val="both"/>
                   </w:pPr>
                   <w:r>
+                    <w:t xml:space="preserve">two </w:t>
+                  </w:r>
+                  <w:r>
                     <w:t xml:space="preserve">sinks we recommended to use one sink) as defined in Figure 3. In this setup, there are total 6 nodes. </w:t>
                   </w:r>
                   <w:r>
-                    <w:t>Two nodes are placed at left and right sides of the plants which are used as sinks. One CO2 sensor is placed between two plants and one on-board sensor is placed at left side of plant. Two dedicated soil moisture sensors are used for left and right plants.</w:t>
+                    <w:t xml:space="preserve">Two nodes are placed </w:t>
+                  </w:r>
+                  <w:r>
+                    <w:t>at left and right side</w:t>
+                  </w:r>
+                  <w:r>
+                    <w:t xml:space="preserve"> of the plants which are used as sinks. One CO2 sensor is placed between </w:t>
+                  </w:r>
+                  <w:r>
+                    <w:t xml:space="preserve">the </w:t>
+                  </w:r>
+                  <w:r>
+                    <w:t xml:space="preserve">two plants and one on-board sensor </w:t>
+                  </w:r>
+                  <w:r>
+                    <w:t xml:space="preserve">node </w:t>
+                  </w:r>
+                  <w:r>
+                    <w:t xml:space="preserve">is placed at </w:t>
+                  </w:r>
+                  <w:r>
+                    <w:t xml:space="preserve">the </w:t>
+                  </w:r>
+                  <w:r>
+                    <w:t xml:space="preserve">left side of </w:t>
+                  </w:r>
+                  <w:r>
+                    <w:t xml:space="preserve">the </w:t>
+                  </w:r>
+                  <w:r>
+                    <w:t>plant. Two dedicated soil moisture sensors are used for</w:t>
+                  </w:r>
+                  <w:r>
+                    <w:t xml:space="preserve"> one plant each.</w:t>
                   </w:r>
                 </w:p>
                 <w:p>
@@ -3345,10 +3729,37 @@
                     <w:jc w:val="both"/>
                   </w:pPr>
                   <w:r>
-                    <w:t xml:space="preserve">On board Sensor (light, humidity and </w:t>
+                    <w:t>On-board s</w:t>
                   </w:r>
                   <w:r>
-                    <w:t>temperature), Co2 and soil m</w:t>
+                    <w:t>ensor</w:t>
+                  </w:r>
+                  <w:r>
+                    <w:t xml:space="preserve"> node</w:t>
+                  </w:r>
+                  <w:r>
+                    <w:t xml:space="preserve"> (light, humidity and </w:t>
+                  </w:r>
+                  <w:r>
+                    <w:t xml:space="preserve">temperature), </w:t>
+                  </w:r>
+                  <w:r>
+                    <w:t>the CO</w:t>
+                  </w:r>
+                  <w:r>
+                    <w:t xml:space="preserve">2 </w:t>
+                  </w:r>
+                  <w:r>
+                    <w:t xml:space="preserve">sensor </w:t>
+                  </w:r>
+                  <w:r>
+                    <w:t>and</w:t>
+                  </w:r>
+                  <w:r>
+                    <w:t xml:space="preserve"> the</w:t>
+                  </w:r>
+                  <w:r>
+                    <w:t xml:space="preserve"> soil m</w:t>
                   </w:r>
                   <w:r>
                     <w:t>oisture s</w:t>
@@ -3366,10 +3777,22 @@
                     <w:t xml:space="preserve">convert them, </w:t>
                   </w:r>
                   <w:r>
-                    <w:t>compare them to the threshold, check the local state of sensor and send commands to sink for handling actuators. For minimizing the number of packets</w:t>
+                    <w:t xml:space="preserve">compare them to the threshold, check the local state of </w:t>
                   </w:r>
                   <w:r>
-                    <w:t xml:space="preserve"> (commands) sent to the</w:t>
+                    <w:t xml:space="preserve">the </w:t>
+                  </w:r>
+                  <w:r>
+                    <w:t xml:space="preserve">sensor and send commands to </w:t>
+                  </w:r>
+                  <w:r>
+                    <w:t xml:space="preserve">the </w:t>
+                  </w:r>
+                  <w:r>
+                    <w:t>sink for handling actuators. For minimizing the number of packets</w:t>
+                  </w:r>
+                  <w:r>
+                    <w:t xml:space="preserve"> </w:t>
                   </w:r>
                 </w:p>
               </w:txbxContent>
@@ -3383,7 +3806,7 @@
           <w:lang w:val="en-US" w:eastAsia="en-US"/>
         </w:rPr>
         <w:pict>
-          <v:shape id="_x0000_s1051" type="#_x0000_t202" style="position:absolute;margin-left:241.45pt;margin-top:3.4pt;width:251.1pt;height:163.2pt;z-index:251660288;mso-wrap-style:none" fillcolor="white [3201]" strokecolor="#9bbb59 [3206]" strokeweight="2.5pt">
+          <v:shape id="_x0000_s1051" type="#_x0000_t202" style="position:absolute;margin-left:241.45pt;margin-top:3.1pt;width:251.1pt;height:163.2pt;z-index:251660288;mso-wrap-style:none" fillcolor="white [3201]" strokecolor="#9bbb59 [3206]" strokeweight="2.5pt">
             <v:shadow color="#868686"/>
             <v:textbox style="mso-next-textbox:#_x0000_s1051;mso-fit-shape-to-text:t">
               <w:txbxContent>
@@ -3464,7 +3887,7 @@
           <w:lang w:val="en-US" w:eastAsia="en-US"/>
         </w:rPr>
         <w:pict>
-          <v:shape id="_x0000_s1058" type="#_x0000_t202" style="position:absolute;margin-left:239.55pt;margin-top:6.85pt;width:256.5pt;height:19.5pt;z-index:251665408" filled="f" stroked="f">
+          <v:shape id="_x0000_s1058" type="#_x0000_t202" style="position:absolute;margin-left:239.55pt;margin-top:11.05pt;width:256.5pt;height:19.5pt;z-index:251665408" filled="f" stroked="f">
             <v:textbox>
               <w:txbxContent>
                 <w:p>
@@ -3515,7 +3938,25 @@
         <w:jc w:val="both"/>
       </w:pPr>
       <w:r>
-        <w:t>sink, we have saved and maintained the local state of sensor as described in following Section</w:t>
+        <w:t xml:space="preserve">(commands) sent to the sink, we have saved </w:t>
+      </w:r>
+      <w:r>
+        <w:t xml:space="preserve">and </w:t>
+      </w:r>
+      <w:r>
+        <w:t xml:space="preserve">maintained the local state of </w:t>
+      </w:r>
+      <w:r>
+        <w:t xml:space="preserve">each </w:t>
+      </w:r>
+      <w:r>
+        <w:t xml:space="preserve">sensor as described in </w:t>
+      </w:r>
+      <w:r>
+        <w:t xml:space="preserve">the </w:t>
+      </w:r>
+      <w:r>
+        <w:t>following Section</w:t>
       </w:r>
       <w:hyperlink w:anchor="_Global_actuator_state" w:history="1">
         <w:r>
@@ -3565,57 +4006,34 @@
         <w:t>f t</w:t>
       </w:r>
       <w:r>
-        <w:t>he converted</w:t>
-      </w:r>
-      <w:r>
-        <w:t xml:space="preserve"> value is </w:t>
-      </w:r>
-      <w:r>
-        <w:t xml:space="preserve">found to be </w:t>
-      </w:r>
-      <w:r>
-        <w:t>below</w:t>
-      </w:r>
-      <w:r>
-        <w:rPr>
-          <w:rFonts w:ascii="Times New Roman" w:hAnsi="Times New Roman"/>
-          <w:sz w:val="24"/>
-          <w:szCs w:val="24"/>
-        </w:rPr>
-        <w:t xml:space="preserve"> </w:t>
-      </w:r>
-      <w:r>
-        <w:t>/Ok/ high</w:t>
-      </w:r>
-      <w:r>
-        <w:t>er</w:t>
-      </w:r>
-      <w:r>
-        <w:t xml:space="preserve"> than threshold</w:t>
-      </w:r>
-      <w:r>
-        <w:t xml:space="preserve"> </w:t>
-      </w:r>
-      <w:r>
-        <w:t xml:space="preserve">and </w:t>
+        <w:t xml:space="preserve">he </w:t>
+      </w:r>
+      <w:r>
+        <w:t>sensor</w:t>
+      </w:r>
+      <w:r>
+        <w:t xml:space="preserve"> value </w:t>
+      </w:r>
+      <w:r>
+        <w:t>have crossed the threshold since the last measurement</w:t>
+      </w:r>
+      <w:r>
+        <w:t>,</w:t>
+      </w:r>
+      <w:r>
+        <w:t xml:space="preserve"> then command is sent to </w:t>
       </w:r>
       <w:r>
         <w:t xml:space="preserve">the </w:t>
       </w:r>
       <w:r>
-        <w:t>check to the local sensor state passes</w:t>
-      </w:r>
-      <w:r>
-        <w:t>,</w:t>
-      </w:r>
-      <w:r>
-        <w:t xml:space="preserve"> then command is sent to </w:t>
+        <w:t xml:space="preserve">sinks. After that, the commands are forwarded to </w:t>
       </w:r>
       <w:r>
         <w:t xml:space="preserve">the </w:t>
       </w:r>
       <w:r>
-        <w:t>sinks. After that, the commands are forwarded to Raspberry Pi base station by the sink node</w:t>
+        <w:t>Raspberry Pi base station by the sink node</w:t>
       </w:r>
       <w:r>
         <w:t>s, correspondly to handle the</w:t>
@@ -3739,16 +4157,7 @@
             <w:u w:val="none"/>
             <w:vertAlign w:val="superscript"/>
           </w:rPr>
-          <w:t>[</w:t>
-        </w:r>
-        <w:r>
-          <w:rPr>
-            <w:rStyle w:val="Hyperlink"/>
-            <w:color w:val="000000" w:themeColor="text1"/>
-            <w:u w:val="none"/>
-            <w:vertAlign w:val="superscript"/>
-          </w:rPr>
-          <w:t>6</w:t>
+          <w:t>[6</w:t>
         </w:r>
         <w:r>
           <w:rPr>
@@ -3795,7 +4204,10 @@
         <w:t xml:space="preserve"> result in efficient sampling and visualization. We used various formulas to convert raw data into sensor values as raw data of </w:t>
       </w:r>
       <w:r>
-        <w:t>Co2 into ppm</w:t>
+        <w:t>CO</w:t>
+      </w:r>
+      <w:r>
+        <w:t>2 into ppm</w:t>
       </w:r>
       <w:hyperlink w:anchor="_References" w:history="1">
         <w:r>
@@ -3818,7 +4230,10 @@
         </w:r>
       </w:hyperlink>
       <w:r>
-        <w:t>, Humidity into percentage</w:t>
+        <w:t>, h</w:t>
+      </w:r>
+      <w:r>
+        <w:t>umidity into percentage</w:t>
       </w:r>
       <w:hyperlink w:anchor="_References" w:history="1">
         <w:r>
@@ -3850,7 +4265,10 @@
         </w:r>
       </w:hyperlink>
       <w:r>
-        <w:t xml:space="preserve">, Temperature into </w:t>
+        <w:t>, t</w:t>
+      </w:r>
+      <w:r>
+        <w:t xml:space="preserve">emperature into </w:t>
       </w:r>
       <w:r>
         <w:t>ºC</w:t>
@@ -3888,7 +4306,42 @@
         <w:t>,</w:t>
       </w:r>
       <w:r>
-        <w:t xml:space="preserve"> Light into LUX</w:t>
+        <w:t xml:space="preserve"> l</w:t>
+      </w:r>
+      <w:r>
+        <w:t>ight into LUX</w:t>
+      </w:r>
+      <w:hyperlink w:anchor="_References" w:history="1">
+        <w:r>
+          <w:rPr>
+            <w:rStyle w:val="Hyperlink"/>
+            <w:color w:val="000000" w:themeColor="text1"/>
+            <w:u w:val="none"/>
+            <w:vertAlign w:val="superscript"/>
+          </w:rPr>
+          <w:t>[9</w:t>
+        </w:r>
+        <w:r>
+          <w:rPr>
+            <w:rStyle w:val="Hyperlink"/>
+            <w:color w:val="000000" w:themeColor="text1"/>
+            <w:u w:val="none"/>
+            <w:vertAlign w:val="superscript"/>
+          </w:rPr>
+          <w:t>]</w:t>
+        </w:r>
+      </w:hyperlink>
+      <w:r>
+        <w:t>, and s</w:t>
+      </w:r>
+      <w:r>
+        <w:t xml:space="preserve">oil moisture into VWC </w:t>
+      </w:r>
+      <w:r>
+        <w:t>(Volumetric Water</w:t>
+      </w:r>
+      <w:r>
+        <w:t xml:space="preserve"> Content) </w:t>
       </w:r>
       <w:hyperlink w:anchor="_References" w:history="1">
         <w:r>
@@ -3907,7 +4360,7 @@
             <w:u w:val="none"/>
             <w:vertAlign w:val="superscript"/>
           </w:rPr>
-          <w:t>9</w:t>
+          <w:t>10</w:t>
         </w:r>
         <w:r>
           <w:rPr>
@@ -3920,56 +4373,6 @@
         </w:r>
       </w:hyperlink>
       <w:r>
-        <w:t>, and S</w:t>
-      </w:r>
-      <w:r>
-        <w:t xml:space="preserve">oil moisture into VWC </w:t>
-      </w:r>
-      <w:r>
-        <w:t>(Volumetric Water</w:t>
-      </w:r>
-      <w:r>
-        <w:t xml:space="preserve"> Content) </w:t>
-      </w:r>
-      <w:hyperlink w:anchor="_References" w:history="1">
-        <w:r>
-          <w:rPr>
-            <w:rStyle w:val="Hyperlink"/>
-            <w:color w:val="000000" w:themeColor="text1"/>
-            <w:u w:val="none"/>
-            <w:vertAlign w:val="superscript"/>
-          </w:rPr>
-          <w:t>[</w:t>
-        </w:r>
-        <w:r>
-          <w:rPr>
-            <w:rStyle w:val="Hyperlink"/>
-            <w:color w:val="000000" w:themeColor="text1"/>
-            <w:u w:val="none"/>
-            <w:vertAlign w:val="superscript"/>
-          </w:rPr>
-          <w:t>1</w:t>
-        </w:r>
-        <w:r>
-          <w:rPr>
-            <w:rStyle w:val="Hyperlink"/>
-            <w:color w:val="000000" w:themeColor="text1"/>
-            <w:u w:val="none"/>
-            <w:vertAlign w:val="superscript"/>
-          </w:rPr>
-          <w:t>0</w:t>
-        </w:r>
-        <w:r>
-          <w:rPr>
-            <w:rStyle w:val="Hyperlink"/>
-            <w:color w:val="000000" w:themeColor="text1"/>
-            <w:u w:val="none"/>
-            <w:vertAlign w:val="superscript"/>
-          </w:rPr>
-          <w:t>]</w:t>
-        </w:r>
-      </w:hyperlink>
-      <w:r>
         <w:t>. We converted</w:t>
       </w:r>
       <w:r>
@@ -4037,58 +4440,335 @@
         <w:rPr>
           <w:lang w:val="en-US"/>
         </w:rPr>
-        <w:t>To support modularity each sensor type has its own definition (c-file). It leaves a possibility to add additional sensor types in the future. A separate header file (settings.h) is used to define constant values such as node ID's, thresholds, measuring periods etc. After waiting 180 seconds for initialization of the sinks and Raspberry Pi boards, th</w:t>
+        <w:t xml:space="preserve">To support </w:t>
       </w:r>
       <w:r>
         <w:rPr>
           <w:lang w:val="en-US"/>
         </w:rPr>
+        <w:t>readability,</w:t>
+      </w:r>
+      <w:r>
+        <w:rPr>
+          <w:lang w:val="en-US"/>
+        </w:rPr>
+        <w:t xml:space="preserve"> each sensor type has its own </w:t>
+      </w:r>
+      <w:r>
+        <w:rPr>
+          <w:lang w:val="en-US"/>
+        </w:rPr>
+        <w:t>source file (c-file). That</w:t>
+      </w:r>
+      <w:r>
+        <w:rPr>
+          <w:lang w:val="en-US"/>
+        </w:rPr>
+        <w:t xml:space="preserve"> </w:t>
+      </w:r>
+      <w:r>
+        <w:rPr>
+          <w:lang w:val="en-US"/>
+        </w:rPr>
+        <w:t>leaves the</w:t>
+      </w:r>
+      <w:r>
+        <w:rPr>
+          <w:lang w:val="en-US"/>
+        </w:rPr>
+        <w:t xml:space="preserve"> possibility to add additional sensor types in the future. A separate header file (settings.h) is used to define constant values such as node ID's, thresholds, measuring periods etc. After waiting 180 seconds for initialization of the sinks and Raspberry Pi boards, th</w:t>
+      </w:r>
+      <w:r>
+        <w:rPr>
+          <w:lang w:val="en-US"/>
+        </w:rPr>
         <w:t>e nodes begin to operate. E</w:t>
       </w:r>
       <w:r>
         <w:rPr>
           <w:lang w:val="en-US"/>
         </w:rPr>
-        <w:t xml:space="preserve">very 5 seconds, a measurement procedure is invoked depending upon the respective node-ID (sensor types). Each procedure reads the sensor value, calibrates it and compares it with the corresponding threshold. The respective value is then printed in readable units (e.g. LUX for the light). These print statements (“printf”s) are later used for the visualization of the measured values. To reduce energy consumption (minimize the number of packets sent), calculations are done on the sensor nodes, rather than sending measured values each time to the sink node. </w:t>
+        <w:t>very 5 seconds, a measurement procedure is invoked depending upon the respective node-ID (sensor types). Each pr</w:t>
+      </w:r>
+      <w:r>
+        <w:rPr>
+          <w:lang w:val="en-US"/>
+        </w:rPr>
+        <w:t xml:space="preserve">ocedure reads the sensor value </w:t>
+      </w:r>
+      <w:r>
+        <w:rPr>
+          <w:lang w:val="en-US"/>
+        </w:rPr>
+        <w:t>and compares it with the corresponding threshold</w:t>
+      </w:r>
+      <w:r>
+        <w:rPr>
+          <w:lang w:val="en-US"/>
+        </w:rPr>
+        <w:t>s</w:t>
+      </w:r>
+      <w:r>
+        <w:rPr>
+          <w:lang w:val="en-US"/>
+        </w:rPr>
+        <w:t xml:space="preserve">. The respective value is then printed in readable units (e.g. LUX for the light). These print statements (“printf”s) are later used for the visualization of the measured values. To reduce energy consumption (minimize the number of packets sent), calculations are done on the sensor nodes, rather than sending </w:t>
+      </w:r>
+      <w:r>
+        <w:rPr>
+          <w:lang w:val="en-US"/>
+        </w:rPr>
+        <w:t xml:space="preserve">all </w:t>
+      </w:r>
+      <w:r>
+        <w:rPr>
+          <w:lang w:val="en-US"/>
+        </w:rPr>
+        <w:t xml:space="preserve">measured values to the sink node. </w:t>
       </w:r>
     </w:p>
     <w:p>
       <w:pPr>
-        <w:jc w:val="both"/>
-        <w:rPr>
-          <w:b/>
+        <w:pStyle w:val="Heading2"/>
+        <w:rPr>
           <w:lang w:val="en-US"/>
         </w:rPr>
       </w:pPr>
+      <w:bookmarkStart w:id="5" w:name="_Global_actuator_state"/>
+      <w:bookmarkEnd w:id="5"/>
+      <w:r>
+        <w:rPr>
+          <w:lang w:val="en-US"/>
+        </w:rPr>
+        <w:lastRenderedPageBreak/>
+        <w:t>Local Sensor S</w:t>
+      </w:r>
+      <w:r>
+        <w:rPr>
+          <w:lang w:val="en-US"/>
+        </w:rPr>
+        <w:t>tate</w:t>
+      </w:r>
     </w:p>
     <w:p>
       <w:pPr>
-        <w:pStyle w:val="Heading2"/>
         <w:rPr>
           <w:lang w:val="en-US"/>
         </w:rPr>
       </w:pPr>
-      <w:bookmarkStart w:id="5" w:name="_Global_actuator_state"/>
-      <w:bookmarkEnd w:id="5"/>
-      <w:r>
-        <w:rPr>
-          <w:lang w:val="en-US"/>
-        </w:rPr>
-        <w:t>Local Sensor S</w:t>
-      </w:r>
-      <w:r>
-        <w:rPr>
-          <w:lang w:val="en-US"/>
-        </w:rPr>
-        <w:t>tate</w:t>
-      </w:r>
     </w:p>
     <w:p>
       <w:pPr>
+        <w:jc w:val="both"/>
         <w:rPr>
           <w:lang w:val="en-US"/>
         </w:rPr>
       </w:pPr>
+      <w:r>
+        <w:rPr>
+          <w:lang w:val="en-US"/>
+        </w:rPr>
+        <w:t>The local state of the sensor changes when the sensor value cro</w:t>
+      </w:r>
+      <w:r>
+        <w:rPr>
+          <w:lang w:val="en-US"/>
+        </w:rPr>
+        <w:t>sses the threshold. Every time the</w:t>
+      </w:r>
+      <w:r>
+        <w:rPr>
+          <w:lang w:val="en-US"/>
+        </w:rPr>
+        <w:t xml:space="preserve"> state </w:t>
+      </w:r>
+      <w:r>
+        <w:rPr>
+          <w:lang w:val="en-US"/>
+        </w:rPr>
+        <w:t>change, a command is</w:t>
+      </w:r>
+      <w:r>
+        <w:rPr>
+          <w:lang w:val="en-US"/>
+        </w:rPr>
+        <w:t xml:space="preserve"> sent to the sink. This state variable prevents sending unnecessary actuator commands when the measured value stays cons</w:t>
+      </w:r>
+      <w:r>
+        <w:rPr>
+          <w:lang w:val="en-US"/>
+        </w:rPr>
+        <w:t>tant. Each sensor node can maintain</w:t>
+      </w:r>
+      <w:r>
+        <w:rPr>
+          <w:lang w:val="en-US"/>
+        </w:rPr>
+        <w:t xml:space="preserve"> one of </w:t>
+      </w:r>
+      <w:r>
+        <w:rPr>
+          <w:lang w:val="en-US"/>
+        </w:rPr>
+        <w:t xml:space="preserve">the </w:t>
+      </w:r>
+      <w:r>
+        <w:rPr>
+          <w:lang w:val="en-US"/>
+        </w:rPr>
+        <w:t>three states: “value LOW”, “value OK” and “value HIGH”. For instance, if the CO2 sensor value is higher than</w:t>
+      </w:r>
+      <w:r>
+        <w:rPr>
+          <w:lang w:val="en-US"/>
+        </w:rPr>
+        <w:t xml:space="preserve"> the upper threshold, </w:t>
+      </w:r>
+      <w:r>
+        <w:rPr>
+          <w:lang w:val="en-US"/>
+        </w:rPr>
+        <w:t>we turn on the fan and save the state of</w:t>
+      </w:r>
+      <w:r>
+        <w:rPr>
+          <w:lang w:val="en-US"/>
+        </w:rPr>
+        <w:t xml:space="preserve"> the</w:t>
+      </w:r>
+      <w:r>
+        <w:rPr>
+          <w:lang w:val="en-US"/>
+        </w:rPr>
+        <w:t xml:space="preserve"> CO2 sensor as “CO2 HIGH”. Afterwards</w:t>
+      </w:r>
+      <w:r>
+        <w:rPr>
+          <w:lang w:val="en-US"/>
+        </w:rPr>
+        <w:t xml:space="preserve">, if the sensor value remains constant for a certain period of time (i.e. high), we check for the state of </w:t>
+      </w:r>
+      <w:r>
+        <w:rPr>
+          <w:lang w:val="en-US"/>
+        </w:rPr>
+        <w:t>the sensor, if it is already “CO</w:t>
+      </w:r>
+      <w:r>
+        <w:rPr>
+          <w:lang w:val="en-US"/>
+        </w:rPr>
+        <w:t xml:space="preserve">2 HIGH”, then the command is not sent to the sink again. However, if the state is default “CO2 OK” and the sensor value obtained is higher than the threshold, the command (FAN ON) is sent to </w:t>
+      </w:r>
+      <w:r>
+        <w:rPr>
+          <w:lang w:val="en-US"/>
+        </w:rPr>
+        <w:t xml:space="preserve">the </w:t>
+      </w:r>
+      <w:r>
+        <w:rPr>
+          <w:lang w:val="en-US"/>
+        </w:rPr>
+        <w:t>sink and the state is saved as “CO2 HIGH”. Also, if the sensor</w:t>
+      </w:r>
+      <w:r>
+        <w:rPr>
+          <w:lang w:val="en-US"/>
+        </w:rPr>
+        <w:t xml:space="preserve"> value is found to be low, </w:t>
+      </w:r>
+      <w:r>
+        <w:rPr>
+          <w:lang w:val="en-US"/>
+        </w:rPr>
+        <w:t xml:space="preserve">we set the state as “CO2 LOW” and </w:t>
+      </w:r>
+      <w:r>
+        <w:rPr>
+          <w:lang w:val="en-US"/>
+        </w:rPr>
+        <w:t xml:space="preserve">print </w:t>
+      </w:r>
+      <w:r>
+        <w:rPr>
+          <w:lang w:val="en-US"/>
+        </w:rPr>
+        <w:t xml:space="preserve">the </w:t>
+      </w:r>
+      <w:r>
+        <w:rPr>
+          <w:lang w:val="en-US"/>
+        </w:rPr>
+        <w:t xml:space="preserve">statement “CO2 LOW, plant </w:t>
+      </w:r>
+      <w:r>
+        <w:rPr>
+          <w:lang w:val="en-US"/>
+        </w:rPr>
+        <w:t xml:space="preserve">name”, so that CO2 can be provided to the respective plant. </w:t>
+      </w:r>
+      <w:r>
+        <w:rPr>
+          <w:lang w:val="en-US"/>
+        </w:rPr>
+        <w:t xml:space="preserve">Maintaining </w:t>
+      </w:r>
+      <w:r>
+        <w:rPr>
+          <w:lang w:val="en-US"/>
+        </w:rPr>
+        <w:t xml:space="preserve">the </w:t>
+      </w:r>
+      <w:r>
+        <w:rPr>
+          <w:i/>
+          <w:lang w:val="en-US"/>
+        </w:rPr>
+        <w:t>local state</w:t>
+      </w:r>
+      <w:r>
+        <w:rPr>
+          <w:lang w:val="en-US"/>
+        </w:rPr>
+        <w:t xml:space="preserve"> provides high efficiency in our code by significantly minimizing the number of packets sent to</w:t>
+      </w:r>
+      <w:r>
+        <w:rPr>
+          <w:lang w:val="en-US"/>
+        </w:rPr>
+        <w:t xml:space="preserve"> the</w:t>
+      </w:r>
+      <w:r>
+        <w:rPr>
+          <w:lang w:val="en-US"/>
+        </w:rPr>
+        <w:t xml:space="preserve"> sink. Also the property of using three states and checking the low value is unique in our approach, since we provide a check on the specific requirements of the respective plant</w:t>
+      </w:r>
+      <w:r>
+        <w:rPr>
+          <w:lang w:val="en-US"/>
+        </w:rPr>
+        <w:t xml:space="preserve"> </w:t>
+      </w:r>
+      <w:r>
+        <w:rPr>
+          <w:lang w:val="en-US"/>
+        </w:rPr>
+        <w:t>(</w:t>
+      </w:r>
+      <w:r>
+        <w:rPr>
+          <w:lang w:val="en-US"/>
+        </w:rPr>
+        <w:t xml:space="preserve">like </w:t>
+      </w:r>
+      <w:r>
+        <w:rPr>
+          <w:lang w:val="en-US"/>
+        </w:rPr>
+        <w:t>low CO2 and low soil moisture).</w:t>
+      </w:r>
     </w:p>
     <w:p>
       <w:pPr>
@@ -4097,170 +4777,47 @@
           <w:lang w:val="en-US"/>
         </w:rPr>
       </w:pPr>
-      <w:r>
-        <w:rPr>
-          <w:lang w:val="en-US"/>
-        </w:rPr>
-        <w:t>The local state of the sensor changes when the sensor value cro</w:t>
-      </w:r>
-      <w:r>
-        <w:rPr>
-          <w:lang w:val="en-US"/>
-        </w:rPr>
-        <w:t>sses the threshold. Every time the</w:t>
-      </w:r>
-      <w:r>
-        <w:rPr>
-          <w:lang w:val="en-US"/>
-        </w:rPr>
-        <w:t xml:space="preserve"> state </w:t>
-      </w:r>
-      <w:r>
-        <w:rPr>
-          <w:lang w:val="en-US"/>
-        </w:rPr>
-        <w:t>change, a command is</w:t>
-      </w:r>
-      <w:r>
-        <w:rPr>
-          <w:lang w:val="en-US"/>
-        </w:rPr>
-        <w:t xml:space="preserve"> sent to the sink. This state variable prevents sending unnecessary actuator commands when the measured value stays cons</w:t>
-      </w:r>
-      <w:r>
-        <w:rPr>
-          <w:lang w:val="en-US"/>
-        </w:rPr>
-        <w:t>tant. Each sensor node can maintain</w:t>
-      </w:r>
-      <w:r>
-        <w:rPr>
-          <w:lang w:val="en-US"/>
-        </w:rPr>
-        <w:t xml:space="preserve"> one of </w:t>
-      </w:r>
-      <w:r>
-        <w:rPr>
-          <w:lang w:val="en-US"/>
-        </w:rPr>
-        <w:t xml:space="preserve">the </w:t>
-      </w:r>
-      <w:r>
-        <w:rPr>
-          <w:lang w:val="en-US"/>
-        </w:rPr>
-        <w:t>three states: “value LOW”, “value OK” and “value HIGH”. For instance, if the CO2 sensor value is higher than threshold, then we turn on the fan and save the state of CO2 sensor as “CO2 HIGH”. Now, if the sensor value remains constant for a certain period of time (i.e. high), we check for the state of the sensor, if it is already “Co2 HIGH”, then the command is not sent to the sink again. However, if the state is default “CO2 OK” and the sensor value obtained is higher than the threshold, the command (FAN ON) is sent to sink and the state is saved as “CO2 HIGH”. Also, if the sensor</w:t>
-      </w:r>
-      <w:r>
-        <w:rPr>
-          <w:lang w:val="en-US"/>
-        </w:rPr>
-        <w:t xml:space="preserve"> value is found to be low, </w:t>
-      </w:r>
-      <w:r>
-        <w:rPr>
-          <w:lang w:val="en-US"/>
-        </w:rPr>
-        <w:t xml:space="preserve">we set the state as “CO2 LOW” and </w:t>
-      </w:r>
-      <w:r>
-        <w:rPr>
-          <w:lang w:val="en-US"/>
-        </w:rPr>
-        <w:t xml:space="preserve">print statement “CO2 LOW, plant </w:t>
-      </w:r>
-      <w:r>
-        <w:rPr>
-          <w:lang w:val="en-US"/>
-        </w:rPr>
-        <w:t xml:space="preserve">name”, so that CO2 can be provided to the respective plant. </w:t>
-      </w:r>
-      <w:r>
-        <w:rPr>
-          <w:lang w:val="en-US"/>
-        </w:rPr>
-        <w:t xml:space="preserve">Maintaining </w:t>
-      </w:r>
-      <w:r>
-        <w:rPr>
-          <w:i/>
-          <w:lang w:val="en-US"/>
-        </w:rPr>
-        <w:t>local state</w:t>
-      </w:r>
-      <w:r>
-        <w:rPr>
-          <w:lang w:val="en-US"/>
-        </w:rPr>
-        <w:t xml:space="preserve"> provides high efficiency in our code by significantly minimizing the number of packets sent to sink. Also the property of using three states and checking the low value is unique in our approach, since we provide a check on the specific requirements of the respective plant</w:t>
-      </w:r>
-      <w:r>
-        <w:rPr>
-          <w:lang w:val="en-US"/>
-        </w:rPr>
-        <w:t xml:space="preserve"> </w:t>
-      </w:r>
-      <w:r>
-        <w:rPr>
-          <w:lang w:val="en-US"/>
-        </w:rPr>
-        <w:t>(</w:t>
-      </w:r>
-      <w:r>
-        <w:rPr>
-          <w:lang w:val="en-US"/>
-        </w:rPr>
-        <w:t xml:space="preserve">like </w:t>
-      </w:r>
-      <w:r>
-        <w:rPr>
-          <w:lang w:val="en-US"/>
-        </w:rPr>
-        <w:t>low CO2 and low soil moisture).</w:t>
-      </w:r>
     </w:p>
     <w:p>
       <w:pPr>
-        <w:jc w:val="both"/>
+        <w:pStyle w:val="Heading2"/>
         <w:rPr>
           <w:lang w:val="en-US"/>
         </w:rPr>
       </w:pPr>
+      <w:r>
+        <w:rPr>
+          <w:lang w:val="en-US"/>
+        </w:rPr>
+        <w:t>Routing P</w:t>
+      </w:r>
+      <w:r>
+        <w:rPr>
+          <w:lang w:val="en-US"/>
+        </w:rPr>
+        <w:t>rotocol</w:t>
+      </w:r>
     </w:p>
     <w:p>
       <w:pPr>
-        <w:pStyle w:val="Heading2"/>
         <w:rPr>
           <w:lang w:val="en-US"/>
         </w:rPr>
       </w:pPr>
-      <w:r>
-        <w:rPr>
-          <w:lang w:val="en-US"/>
-        </w:rPr>
-        <w:t>Routing P</w:t>
-      </w:r>
-      <w:r>
-        <w:rPr>
-          <w:lang w:val="en-US"/>
-        </w:rPr>
-        <w:t>rotocol</w:t>
-      </w:r>
     </w:p>
     <w:p>
       <w:pPr>
+        <w:jc w:val="both"/>
         <w:rPr>
           <w:lang w:val="en-US"/>
         </w:rPr>
       </w:pPr>
-    </w:p>
-    <w:p>
-      <w:pPr>
-        <w:jc w:val="both"/>
+      <w:r>
         <w:rPr>
           <w:lang w:val="en-US"/>
         </w:rPr>
-      </w:pPr>
+        <w:t xml:space="preserve">The </w:t>
+      </w:r>
       <w:r>
         <w:rPr>
           <w:i/>
@@ -4348,7 +4905,14 @@
           <w:rFonts w:cs="Helvetica"/>
           <w:shd w:val="clear" w:color="auto" w:fill="FFFFFF"/>
         </w:rPr>
-        <w:t>Based on the observations of the ideal living conditions for the plants</w:t>
+        <w:t>In the table below, the threshold values, b</w:t>
+      </w:r>
+      <w:r>
+        <w:rPr>
+          <w:rFonts w:cs="Helvetica"/>
+          <w:shd w:val="clear" w:color="auto" w:fill="FFFFFF"/>
+        </w:rPr>
+        <w:t>ased on the observations of the ideal living conditions for the plants</w:t>
       </w:r>
       <w:hyperlink w:anchor="_Plant_Living_Condition" w:history="1">
         <w:r>
@@ -4358,63 +4922,64 @@
             <w:u w:val="none"/>
             <w:vertAlign w:val="superscript"/>
           </w:rPr>
-          <w:t>[Tab</w:t>
-        </w:r>
-        <w:r>
-          <w:rPr>
-            <w:rStyle w:val="Hyperlink"/>
-            <w:color w:val="auto"/>
-            <w:u w:val="none"/>
-            <w:vertAlign w:val="superscript"/>
-          </w:rPr>
-          <w:t>l</w:t>
-        </w:r>
-        <w:r>
-          <w:rPr>
-            <w:rStyle w:val="Hyperlink"/>
-            <w:color w:val="auto"/>
-            <w:u w:val="none"/>
-            <w:vertAlign w:val="superscript"/>
-          </w:rPr>
-          <w:t>e</w:t>
-        </w:r>
-        <w:r>
-          <w:rPr>
-            <w:rStyle w:val="Hyperlink"/>
-            <w:color w:val="auto"/>
-            <w:u w:val="none"/>
-            <w:vertAlign w:val="superscript"/>
-          </w:rPr>
-          <w:t xml:space="preserve"> 1]</w:t>
+          <w:t>[Table 1]</w:t>
         </w:r>
       </w:hyperlink>
       <w:r>
         <w:rPr>
           <w:rFonts w:cs="Helvetica"/>
-          <w:shd w:val="clear" w:color="auto" w:fill="F7F7F7"/>
-        </w:rPr>
-        <w:t>,</w:t>
+          <w:shd w:val="clear" w:color="auto" w:fill="FFFFFF"/>
+        </w:rPr>
+        <w:t xml:space="preserve"> </w:t>
       </w:r>
       <w:r>
         <w:rPr>
           <w:rFonts w:cs="Helvetica"/>
           <w:shd w:val="clear" w:color="auto" w:fill="FFFFFF"/>
         </w:rPr>
-        <w:t xml:space="preserve"> after running the code </w:t>
+        <w:t xml:space="preserve">and adapted </w:t>
       </w:r>
       <w:r>
         <w:rPr>
           <w:rFonts w:cs="Helvetica"/>
           <w:shd w:val="clear" w:color="auto" w:fill="FFFFFF"/>
         </w:rPr>
-        <w:t>in</w:t>
+        <w:t xml:space="preserve">after running the code </w:t>
       </w:r>
       <w:r>
         <w:rPr>
           <w:rFonts w:cs="Helvetica"/>
           <w:shd w:val="clear" w:color="auto" w:fill="FFFFFF"/>
         </w:rPr>
-        <w:t xml:space="preserve"> mid-term evaluation and checking system responsiveness, below are the correct threshold values</w:t>
+        <w:t>in</w:t>
+      </w:r>
+      <w:r>
+        <w:rPr>
+          <w:rFonts w:cs="Helvetica"/>
+          <w:shd w:val="clear" w:color="auto" w:fill="FFFFFF"/>
+        </w:rPr>
+        <w:t xml:space="preserve"> </w:t>
+      </w:r>
+      <w:r>
+        <w:rPr>
+          <w:rFonts w:cs="Helvetica"/>
+          <w:shd w:val="clear" w:color="auto" w:fill="FFFFFF"/>
+        </w:rPr>
+        <w:t xml:space="preserve">the </w:t>
+      </w:r>
+      <w:r>
+        <w:rPr>
+          <w:rFonts w:cs="Helvetica"/>
+          <w:shd w:val="clear" w:color="auto" w:fill="FFFFFF"/>
+        </w:rPr>
+        <w:t>mid-term evaluation and checking system responsiveness</w:t>
+      </w:r>
+      <w:r>
+        <w:rPr>
+          <w:rFonts w:cs="Helvetica"/>
+          <w:shd w:val="clear" w:color="auto" w:fill="FFFFFF"/>
+        </w:rPr>
+        <w:t xml:space="preserve"> are shown</w:t>
       </w:r>
       <w:r>
         <w:t xml:space="preserve">:- </w:t>
@@ -4796,7 +5361,19 @@
         <w:jc w:val="both"/>
       </w:pPr>
       <w:r>
-        <w:t xml:space="preserve">Finally, after collecting raw sensor values, we compare the above threshold to these values, and send across the command (sample) to the sink. In order to </w:t>
+        <w:t>Finally, after collecting raw sensor values, the above threshold</w:t>
+      </w:r>
+      <w:r>
+        <w:t>s</w:t>
+      </w:r>
+      <w:r>
+        <w:t xml:space="preserve"> </w:t>
+      </w:r>
+      <w:r>
+        <w:t xml:space="preserve">are compared </w:t>
+      </w:r>
+      <w:r>
+        <w:t xml:space="preserve">to these values, and send across the command (sample) to the sink. In order to </w:t>
       </w:r>
       <w:r>
         <w:rPr>
@@ -4805,7 +5382,13 @@
         <w:t>reduce the sampling rate</w:t>
       </w:r>
       <w:r>
-        <w:t xml:space="preserve">, we use the local sensor state mechanism as discussed above in Section </w:t>
+        <w:t>, we use</w:t>
+      </w:r>
+      <w:r>
+        <w:t>d</w:t>
+      </w:r>
+      <w:r>
+        <w:t xml:space="preserve"> the local sensor state mechanism as discussed above in Section </w:t>
       </w:r>
       <w:hyperlink w:anchor="_Global_actuator_state" w:history="1">
         <w:r>
@@ -4824,16 +5407,7 @@
             <w:u w:val="none"/>
             <w:vertAlign w:val="superscript"/>
           </w:rPr>
-          <w:t>.</w:t>
-        </w:r>
-        <w:r>
-          <w:rPr>
-            <w:rStyle w:val="Hyperlink"/>
-            <w:color w:val="000000" w:themeColor="text1"/>
-            <w:u w:val="none"/>
-            <w:vertAlign w:val="superscript"/>
-          </w:rPr>
-          <w:t>2</w:t>
+          <w:t>.2</w:t>
         </w:r>
         <w:r>
           <w:rPr>
@@ -4869,7 +5443,7 @@
           <w:lang w:val="en-US" w:eastAsia="en-US"/>
         </w:rPr>
         <w:pict>
-          <v:oval id="_x0000_s1115" style="position:absolute;left:0;text-align:left;margin-left:292.8pt;margin-top:80.05pt;width:9.75pt;height:10.5pt;z-index:251704320" filled="f" strokecolor="#00b0f0"/>
+          <v:oval id="_x0000_s1115" style="position:absolute;left:0;text-align:left;margin-left:298.8pt;margin-top:80.25pt;width:9.75pt;height:10.5pt;z-index:251704320" filled="f" strokecolor="#00b0f0"/>
         </w:pict>
       </w:r>
       <w:r>
@@ -4878,7 +5452,7 @@
           <w:lang w:val="en-US" w:eastAsia="en-US"/>
         </w:rPr>
         <w:pict>
-          <v:oval id="_x0000_s1113" style="position:absolute;left:0;text-align:left;margin-left:337.05pt;margin-top:27.55pt;width:9.75pt;height:10.5pt;z-index:251702272" filled="f" strokecolor="red"/>
+          <v:oval id="_x0000_s1113" style="position:absolute;left:0;text-align:left;margin-left:340.05pt;margin-top:27.55pt;width:9.75pt;height:10.5pt;z-index:251702272" filled="f" strokecolor="red"/>
         </w:pict>
       </w:r>
       <w:r>
@@ -4894,13 +5468,19 @@
         <w:t xml:space="preserve"> </w:t>
       </w:r>
       <w:r>
-        <w:t>The sample values obtained from each of the sensor type is visualized by the X-axis</w:t>
+        <w:t>The sample values obtained from each of the se</w:t>
+      </w:r>
+      <w:r>
+        <w:t>nsor type is visualized by the Y</w:t>
+      </w:r>
+      <w:r>
+        <w:t>-axis</w:t>
       </w:r>
       <w:r>
         <w:t xml:space="preserve"> while</w:t>
       </w:r>
       <w:r>
-        <w:t xml:space="preserve"> the Y</w:t>
+        <w:t xml:space="preserve"> the X</w:t>
       </w:r>
       <w:r>
         <w:t xml:space="preserve">-axis determines the system ticks(time in </w:t>
@@ -4921,13 +5501,16 @@
         <w:t xml:space="preserve"> </w:t>
       </w:r>
       <w:r>
-        <w:t>, ranges across the threshold</w:t>
-      </w:r>
-      <w:r>
-        <w:t xml:space="preserve"> determined by </w:t>
-      </w:r>
-      <w:r>
-        <w:t xml:space="preserve">in </w:t>
+        <w:t>, range</w:t>
+      </w:r>
+      <w:r>
+        <w:t xml:space="preserve"> across the threshold</w:t>
+      </w:r>
+      <w:r>
+        <w:t xml:space="preserve"> determined by</w:t>
+      </w:r>
+      <w:r>
+        <w:t xml:space="preserve"> </w:t>
       </w:r>
       <w:hyperlink w:anchor="_Sampling" w:history="1">
         <w:r>
@@ -4937,34 +5520,7 @@
             <w:u w:val="none"/>
             <w:vertAlign w:val="superscript"/>
           </w:rPr>
-          <w:t>[Tab</w:t>
-        </w:r>
-        <w:r>
-          <w:rPr>
-            <w:rStyle w:val="Hyperlink"/>
-            <w:color w:val="000000" w:themeColor="text1"/>
-            <w:u w:val="none"/>
-            <w:vertAlign w:val="superscript"/>
-          </w:rPr>
-          <w:t>l</w:t>
-        </w:r>
-        <w:r>
-          <w:rPr>
-            <w:rStyle w:val="Hyperlink"/>
-            <w:color w:val="000000" w:themeColor="text1"/>
-            <w:u w:val="none"/>
-            <w:vertAlign w:val="superscript"/>
-          </w:rPr>
-          <w:t>e</w:t>
-        </w:r>
-        <w:r>
-          <w:rPr>
-            <w:rStyle w:val="Hyperlink"/>
-            <w:color w:val="000000" w:themeColor="text1"/>
-            <w:u w:val="none"/>
-            <w:vertAlign w:val="superscript"/>
-          </w:rPr>
-          <w:t xml:space="preserve"> 4</w:t>
+          <w:t>[Table 4</w:t>
         </w:r>
         <w:r>
           <w:rPr>
@@ -4977,7 +5533,19 @@
         </w:r>
       </w:hyperlink>
       <w:r>
-        <w:t>. After proper handling of actuators, it is visible that values becomes constant over the time as per the needs of the respective plant. For instance, in Figure 9,  when the sensor value determined is higher than our threshold 38.08 units(VWC), we turned on the heater, then the value significantly dropped upt</w:t>
+        <w:t xml:space="preserve">. After proper handling of </w:t>
+      </w:r>
+      <w:r>
+        <w:t xml:space="preserve">the </w:t>
+      </w:r>
+      <w:r>
+        <w:t xml:space="preserve">actuators, it is visible that values becomes constant over the time as per the needs of the respective plant. For instance, in Figure </w:t>
+      </w:r>
+      <w:r>
+        <w:t>8</w:t>
+      </w:r>
+      <w:r>
+        <w:t>,  when the sensor value determined is higher than our threshold 38.08 units(VWC), we turned on the heater, then the value significantly dropped upt</w:t>
       </w:r>
       <w:r>
         <w:t>o 5 units</w:t>
@@ -4996,10 +5564,10 @@
         <w:t>14.75 units</w:t>
       </w:r>
       <w:r>
-        <w:t>, where we turned off the heater.</w:t>
-      </w:r>
-      <w:r>
-        <w:t xml:space="preserve"> </w:t>
+        <w:t>,</w:t>
+      </w:r>
+      <w:r>
+        <w:t xml:space="preserve"> where we turned off the heater. (The sensor was put in pot of water and picked out of water). </w:t>
       </w:r>
       <w:r>
         <w:t xml:space="preserve">Followed by the other </w:t>
@@ -5574,7 +6142,7 @@
                       <w:sz w:val="18"/>
                       <w:szCs w:val="18"/>
                     </w:rPr>
-                    <w:t>8</w:t>
+                    <w:t>9</w:t>
                   </w:r>
                   <w:r>
                     <w:rPr>
@@ -5630,7 +6198,7 @@
                       <w:sz w:val="18"/>
                       <w:szCs w:val="18"/>
                     </w:rPr>
-                    <w:t>9</w:t>
+                    <w:t>8</w:t>
                   </w:r>
                   <w:r>
                     <w:rPr>
@@ -5852,7 +6420,19 @@
         <w:jc w:val="both"/>
       </w:pPr>
       <w:r>
-        <w:t>To make system more reliable and efficient, it is required to do testing of application</w:t>
+        <w:t>To make</w:t>
+      </w:r>
+      <w:r>
+        <w:t xml:space="preserve"> the</w:t>
+      </w:r>
+      <w:r>
+        <w:t xml:space="preserve"> system more reliable and efficien</w:t>
+      </w:r>
+      <w:r>
+        <w:t>t, it is required to test the</w:t>
+      </w:r>
+      <w:r>
+        <w:t xml:space="preserve"> application</w:t>
       </w:r>
       <w:r>
         <w:t xml:space="preserve">. Testing does not only help in </w:t>
@@ -5864,19 +6444,31 @@
         <w:t xml:space="preserve"> bugs b</w:t>
       </w:r>
       <w:r>
-        <w:t>ut also make code more optimized</w:t>
-      </w:r>
-      <w:r>
-        <w:t xml:space="preserve"> and </w:t>
-      </w:r>
-      <w:r>
-        <w:t xml:space="preserve">provide </w:t>
+        <w:t xml:space="preserve">ut also in making the </w:t>
+      </w:r>
+      <w:r>
+        <w:t>code more optimized</w:t>
+      </w:r>
+      <w:r>
+        <w:t xml:space="preserve"> and</w:t>
+      </w:r>
+      <w:r>
+        <w:t xml:space="preserve"> in providing</w:t>
+      </w:r>
+      <w:r>
+        <w:t xml:space="preserve"> </w:t>
       </w:r>
       <w:r>
         <w:t>efficiency to</w:t>
       </w:r>
       <w:r>
-        <w:t xml:space="preserve"> application</w:t>
+        <w:t xml:space="preserve"> </w:t>
+      </w:r>
+      <w:r>
+        <w:t xml:space="preserve">the </w:t>
+      </w:r>
+      <w:r>
+        <w:t>application</w:t>
       </w:r>
       <w:r>
         <w:t>.</w:t>
@@ -5910,16 +6502,7 @@
             <w:u w:val="none"/>
             <w:vertAlign w:val="superscript"/>
           </w:rPr>
-          <w:t>1</w:t>
-        </w:r>
-        <w:r>
-          <w:rPr>
-            <w:rStyle w:val="Hyperlink"/>
-            <w:color w:val="000000" w:themeColor="text1"/>
-            <w:u w:val="none"/>
-            <w:vertAlign w:val="superscript"/>
-          </w:rPr>
-          <w:t>1</w:t>
+          <w:t>11</w:t>
         </w:r>
         <w:r>
           <w:rPr>
@@ -5932,7 +6515,13 @@
         </w:r>
       </w:hyperlink>
       <w:r>
-        <w:t xml:space="preserve"> to check how actuators behave in these scenarios.</w:t>
+        <w:t xml:space="preserve"> to check how</w:t>
+      </w:r>
+      <w:r>
+        <w:t xml:space="preserve"> the</w:t>
+      </w:r>
+      <w:r>
+        <w:t xml:space="preserve"> actuators behave in these scenarios.</w:t>
       </w:r>
       <w:r>
         <w:t xml:space="preserve"> Testing included checking the </w:t>
@@ -5956,16 +6545,40 @@
         <w:t>system responsivenes</w:t>
       </w:r>
       <w:r>
-        <w:t xml:space="preserve">s by  increasing/decreaseing soil moisture, lowering/highering light exposure, </w:t>
-      </w:r>
-      <w:r>
-        <w:t xml:space="preserve"> increasing/decreasing CO2 level</w:t>
+        <w:t xml:space="preserve">s by  increasing/decreaseing </w:t>
+      </w:r>
+      <w:r>
+        <w:t xml:space="preserve">the </w:t>
+      </w:r>
+      <w:r>
+        <w:t xml:space="preserve">soil moisture, lowering/highering </w:t>
+      </w:r>
+      <w:r>
+        <w:t xml:space="preserve">the </w:t>
+      </w:r>
+      <w:r>
+        <w:t xml:space="preserve">light exposure, </w:t>
+      </w:r>
+      <w:r>
+        <w:t xml:space="preserve"> increasing/decreasing </w:t>
+      </w:r>
+      <w:r>
+        <w:t xml:space="preserve">the </w:t>
+      </w:r>
+      <w:r>
+        <w:t>CO2 level</w:t>
       </w:r>
       <w:r>
         <w:t xml:space="preserve"> w.r.t</w:t>
       </w:r>
       <w:r>
-        <w:t xml:space="preserve"> threshold values given</w:t>
+        <w:t xml:space="preserve"> </w:t>
+      </w:r>
+      <w:r>
+        <w:t xml:space="preserve">the </w:t>
+      </w:r>
+      <w:r>
+        <w:t>threshold values given</w:t>
       </w:r>
       <w:hyperlink w:anchor="_Sampling" w:history="1">
         <w:r>
@@ -5975,34 +6588,7 @@
             <w:u w:val="none"/>
             <w:vertAlign w:val="superscript"/>
           </w:rPr>
-          <w:t>[T</w:t>
-        </w:r>
-        <w:r>
-          <w:rPr>
-            <w:rStyle w:val="Hyperlink"/>
-            <w:color w:val="000000" w:themeColor="text1"/>
-            <w:u w:val="none"/>
-            <w:vertAlign w:val="superscript"/>
-          </w:rPr>
-          <w:t>a</w:t>
-        </w:r>
-        <w:r>
-          <w:rPr>
-            <w:rStyle w:val="Hyperlink"/>
-            <w:color w:val="000000" w:themeColor="text1"/>
-            <w:u w:val="none"/>
-            <w:vertAlign w:val="superscript"/>
-          </w:rPr>
-          <w:t>b</w:t>
-        </w:r>
-        <w:r>
-          <w:rPr>
-            <w:rStyle w:val="Hyperlink"/>
-            <w:color w:val="000000" w:themeColor="text1"/>
-            <w:u w:val="none"/>
-            <w:vertAlign w:val="superscript"/>
-          </w:rPr>
-          <w:t>le 4</w:t>
+          <w:t>[Table 4</w:t>
         </w:r>
         <w:r>
           <w:rPr>
@@ -6444,7 +7030,7 @@
       <w:rPr>
         <w:noProof/>
       </w:rPr>
-      <w:t>1</w:t>
+      <w:t>5</w:t>
     </w:r>
     <w:r>
       <w:rPr>
@@ -6537,7 +7123,7 @@
         <v:path o:extrusionok="f" gradientshapeok="t" o:connecttype="rect"/>
         <o:lock v:ext="edit" aspectratio="t"/>
       </v:shapetype>
-      <v:shape id="_x0000_i1034" type="#_x0000_t75" style="width:10.5pt;height:10.5pt;visibility:visible;mso-wrap-style:square" o:bullet="t">
+      <v:shape id="_x0000_i1051" type="#_x0000_t75" style="width:10.5pt;height:10.5pt;visibility:visible;mso-wrap-style:square" o:bullet="t">
         <v:imagedata r:id="rId1" o:title=""/>
       </v:shape>
     </w:pict>

</xml_diff>